<commit_message>
revise architecture design again
</commit_message>
<xml_diff>
--- a/documents/Deliverable_3/FlyingMongeese_Deliverable_3_Software architecture.docx
+++ b/documents/Deliverable_3/FlyingMongeese_Deliverable_3_Software architecture.docx
@@ -14,8 +14,6 @@
         </w:rPr>
         <w:t>The architecture pattern we choose is Client-Server. As a client, go to the sign in screen and due to the different position: owner of employee, User may go to different screens. As owners, they will have two more options, account settings and create new account. When user go to general sales prediction, it will connect to the server and get the data from database</w:t>
       </w:r>
-      <w:bookmarkStart w:id="0" w:name="_GoBack"/>
-      <w:bookmarkEnd w:id="0"/>
     </w:p>
     <w:p>
       <w:pPr>
@@ -30,16 +28,17 @@
           <w:rFonts w:eastAsiaTheme="minorHAnsi"/>
         </w:rPr>
       </w:pPr>
+      <w:bookmarkStart w:id="0" w:name="_GoBack"/>
       <w:r>
         <w:rPr>
           <w:rFonts w:eastAsiaTheme="minorHAnsi"/>
           <w:noProof/>
         </w:rPr>
         <w:drawing>
-          <wp:inline distT="0" distB="0" distL="0" distR="0" wp14:anchorId="5B596FF7" wp14:editId="6A251080">
-            <wp:extent cx="5943600" cy="4665980"/>
-            <wp:effectExtent l="0" t="0" r="0" b="1270"/>
-            <wp:docPr id="1" name="Picture 1"/>
+          <wp:inline distT="0" distB="0" distL="0" distR="0" wp14:anchorId="1B2DB43E" wp14:editId="0A1B4DEC">
+            <wp:extent cx="5943600" cy="4974590"/>
+            <wp:effectExtent l="0" t="0" r="0" b="0"/>
+            <wp:docPr id="2" name="Picture 2"/>
             <wp:cNvGraphicFramePr>
               <a:graphicFrameLocks xmlns:a="http://schemas.openxmlformats.org/drawingml/2006/main" noChangeAspect="1"/>
             </wp:cNvGraphicFramePr>
@@ -47,7 +46,7 @@
               <a:graphicData uri="http://schemas.openxmlformats.org/drawingml/2006/picture">
                 <pic:pic xmlns:pic="http://schemas.openxmlformats.org/drawingml/2006/picture">
                   <pic:nvPicPr>
-                    <pic:cNvPr id="1" name="UML package.png"/>
+                    <pic:cNvPr id="2" name="UML package.png"/>
                     <pic:cNvPicPr/>
                   </pic:nvPicPr>
                   <pic:blipFill>
@@ -65,7 +64,7 @@
                   <pic:spPr>
                     <a:xfrm>
                       <a:off x="0" y="0"/>
-                      <a:ext cx="5943600" cy="4665980"/>
+                      <a:ext cx="5943600" cy="4974590"/>
                     </a:xfrm>
                     <a:prstGeom prst="rect">
                       <a:avLst/>
@@ -77,6 +76,7 @@
           </wp:inline>
         </w:drawing>
       </w:r>
+      <w:bookmarkEnd w:id="0"/>
     </w:p>
     <w:p>
       <w:pPr>

</xml_diff>

<commit_message>
architecture design and design pattern
</commit_message>
<xml_diff>
--- a/documents/Deliverable_3/FlyingMongeese_Deliverable_3_Software architecture.docx
+++ b/documents/Deliverable_3/FlyingMongeese_Deliverable_3_Software architecture.docx
@@ -12,7 +12,7 @@
         <w:rPr>
           <w:rFonts w:eastAsiaTheme="minorHAnsi"/>
         </w:rPr>
-        <w:t>The architecture pattern we choose is Client-Server. As a client, go to the sign in screen and due to the different position: owner of employee, User may go to different screens. As owners, they will have two more options, account settings and create new account. When user go to general sales prediction, it will connect to the server and get the data from database</w:t>
+        <w:t>Software architecture</w:t>
       </w:r>
     </w:p>
     <w:p>
@@ -21,24 +21,16 @@
           <w:rFonts w:eastAsiaTheme="minorHAnsi"/>
         </w:rPr>
       </w:pPr>
-    </w:p>
-    <w:p>
-      <w:pPr>
-        <w:rPr>
-          <w:rFonts w:eastAsiaTheme="minorHAnsi"/>
-        </w:rPr>
-      </w:pPr>
-      <w:bookmarkStart w:id="0" w:name="_GoBack"/>
       <w:r>
         <w:rPr>
           <w:rFonts w:eastAsiaTheme="minorHAnsi"/>
           <w:noProof/>
         </w:rPr>
         <w:drawing>
-          <wp:inline distT="0" distB="0" distL="0" distR="0" wp14:anchorId="1B2DB43E" wp14:editId="0A1B4DEC">
-            <wp:extent cx="5943600" cy="4974590"/>
-            <wp:effectExtent l="0" t="0" r="0" b="0"/>
-            <wp:docPr id="2" name="Picture 2"/>
+          <wp:inline distT="0" distB="0" distL="0" distR="0" wp14:anchorId="5B596FF7" wp14:editId="6A251080">
+            <wp:extent cx="5943600" cy="4665980"/>
+            <wp:effectExtent l="0" t="0" r="0" b="1270"/>
+            <wp:docPr id="1" name="Picture 1"/>
             <wp:cNvGraphicFramePr>
               <a:graphicFrameLocks xmlns:a="http://schemas.openxmlformats.org/drawingml/2006/main" noChangeAspect="1"/>
             </wp:cNvGraphicFramePr>
@@ -46,7 +38,7 @@
               <a:graphicData uri="http://schemas.openxmlformats.org/drawingml/2006/picture">
                 <pic:pic xmlns:pic="http://schemas.openxmlformats.org/drawingml/2006/picture">
                   <pic:nvPicPr>
-                    <pic:cNvPr id="2" name="UML package.png"/>
+                    <pic:cNvPr id="1" name="UML package.png"/>
                     <pic:cNvPicPr/>
                   </pic:nvPicPr>
                   <pic:blipFill>
@@ -64,7 +56,7 @@
                   <pic:spPr>
                     <a:xfrm>
                       <a:off x="0" y="0"/>
-                      <a:ext cx="5943600" cy="4974590"/>
+                      <a:ext cx="5943600" cy="4665980"/>
                     </a:xfrm>
                     <a:prstGeom prst="rect">
                       <a:avLst/>
@@ -76,38 +68,2451 @@
           </wp:inline>
         </w:drawing>
       </w:r>
+    </w:p>
+    <w:p>
+      <w:pPr>
+        <w:rPr>
+          <w:rFonts w:eastAsiaTheme="minorHAnsi"/>
+        </w:rPr>
+      </w:pPr>
+    </w:p>
+    <w:p>
+      <w:pPr>
+        <w:rPr>
+          <w:rFonts w:eastAsiaTheme="minorHAnsi"/>
+        </w:rPr>
+      </w:pPr>
+      <w:r>
+        <w:rPr>
+          <w:rFonts w:eastAsiaTheme="minorHAnsi"/>
+        </w:rPr>
+        <w:t>The architecture pattern we choose is Client-Server. As a client, go to the sign in screen and due to the different position: owner of employee, User may go to different screens.</w:t>
+      </w:r>
+    </w:p>
+    <w:p>
+      <w:pPr>
+        <w:rPr>
+          <w:rFonts w:eastAsiaTheme="minorHAnsi"/>
+        </w:rPr>
+      </w:pPr>
+      <w:r>
+        <w:rPr>
+          <w:rFonts w:eastAsiaTheme="minorHAnsi"/>
+        </w:rPr>
+        <w:t xml:space="preserve"> As owners, they will have two more options, account settings and create new account. When user go to general sales prediction, it will connect to the server and</w:t>
+      </w:r>
+      <w:r>
+        <w:rPr>
+          <w:rFonts w:eastAsiaTheme="minorHAnsi"/>
+        </w:rPr>
+        <w:t xml:space="preserve"> according to the statistics from the previous gross sales. The system will predicate the period of average gross sales.  The owner can also choose the date to input the gross sales of that day.  The owner can choose account setting to show all the username, password and position which were stored in Database. The owner can click create new account, after entering user name, password and choose a role then the new user’s all information will be stored in database</w:t>
+      </w:r>
+    </w:p>
+    <w:p>
+      <w:pPr>
+        <w:rPr>
+          <w:rFonts w:eastAsiaTheme="minorHAnsi"/>
+        </w:rPr>
+      </w:pPr>
+    </w:p>
+    <w:p>
+      <w:pPr>
+        <w:rPr>
+          <w:rFonts w:eastAsiaTheme="minorHAnsi"/>
+        </w:rPr>
+      </w:pPr>
+      <w:r>
+        <w:rPr>
+          <w:rFonts w:eastAsiaTheme="minorHAnsi"/>
+        </w:rPr>
+        <w:t>As employees, they just have two options, general sale prediction and upload sales data which are same with the owners.</w:t>
+      </w:r>
+    </w:p>
+    <w:p>
+      <w:pPr>
+        <w:rPr>
+          <w:rFonts w:eastAsiaTheme="minorHAnsi"/>
+        </w:rPr>
+      </w:pPr>
+    </w:p>
+    <w:p>
+      <w:pPr>
+        <w:rPr>
+          <w:rFonts w:eastAsiaTheme="minorHAnsi"/>
+        </w:rPr>
+      </w:pPr>
+      <w:r>
+        <w:rPr>
+          <w:rFonts w:eastAsiaTheme="minorHAnsi"/>
+        </w:rPr>
+        <w:lastRenderedPageBreak/>
+        <w:t>Design pattern:</w:t>
+      </w:r>
+    </w:p>
+    <w:p>
+      <w:pPr>
+        <w:rPr>
+          <w:rFonts w:eastAsiaTheme="minorHAnsi"/>
+        </w:rPr>
+      </w:pPr>
+      <w:r>
+        <w:rPr>
+          <w:rFonts w:eastAsiaTheme="minorHAnsi"/>
+          <w:b/>
+        </w:rPr>
+        <w:t xml:space="preserve">Creational pattern: </w:t>
+      </w:r>
+      <w:r>
+        <w:rPr>
+          <w:rFonts w:eastAsiaTheme="minorHAnsi"/>
+        </w:rPr>
+        <w:t>In</w:t>
+      </w:r>
+      <w:r>
+        <w:rPr>
+          <w:rFonts w:eastAsiaTheme="minorHAnsi"/>
+          <w:b/>
+        </w:rPr>
+        <w:t xml:space="preserve"> </w:t>
+      </w:r>
+      <w:r>
+        <w:rPr>
+          <w:rFonts w:eastAsiaTheme="minorHAnsi"/>
+        </w:rPr>
+        <w:t xml:space="preserve">abstract factory, it provides an interface for creating families of related of dependent objects, but we do not have any interface to use.  In builder design pattern, we also need to have an interface to build a complex object using simple objects, but in our </w:t>
+      </w:r>
+      <w:r>
+        <w:rPr>
+          <w:rFonts w:eastAsiaTheme="minorHAnsi"/>
+        </w:rPr>
+        <w:t xml:space="preserve">project, </w:t>
+      </w:r>
+      <w:r>
+        <w:rPr>
+          <w:rFonts w:eastAsiaTheme="minorHAnsi"/>
+        </w:rPr>
+        <w:t>we did not use either. In factory method, define an interface for creating an object, but let subclasses decide which class to instantiate</w:t>
+      </w:r>
+      <w:r>
+        <w:rPr>
+          <w:rFonts w:eastAsiaTheme="minorHAnsi"/>
+        </w:rPr>
+        <w:t xml:space="preserve"> and </w:t>
+      </w:r>
+      <w:r>
+        <w:rPr>
+          <w:rFonts w:eastAsiaTheme="minorHAnsi"/>
+        </w:rPr>
+        <w:t>we do use either</w:t>
+      </w:r>
+      <w:r>
+        <w:rPr>
+          <w:rFonts w:eastAsiaTheme="minorHAnsi"/>
+        </w:rPr>
+        <w:t xml:space="preserve">. In prototype pattern, we need to have an abstract class, but we do not any abstract class we do not use that pattern either. In </w:t>
+      </w:r>
+      <w:r>
+        <w:rPr>
+          <w:rFonts w:eastAsiaTheme="minorHAnsi"/>
+          <w:b/>
+        </w:rPr>
+        <w:t>Singleton pattern</w:t>
+      </w:r>
+      <w:r>
+        <w:rPr>
+          <w:rFonts w:eastAsiaTheme="minorHAnsi"/>
+        </w:rPr>
+        <w:t xml:space="preserve">, </w:t>
+      </w:r>
+      <w:r>
+        <w:rPr>
+          <w:rFonts w:eastAsiaTheme="minorHAnsi"/>
+        </w:rPr>
+        <w:t xml:space="preserve">it involves only one class which is responsible to instantiate itself. In our </w:t>
+      </w:r>
+      <w:r>
+        <w:rPr>
+          <w:rFonts w:eastAsiaTheme="minorHAnsi"/>
+        </w:rPr>
+        <w:t>application, we have a branch of static classes</w:t>
+      </w:r>
+      <w:r>
+        <w:rPr>
+          <w:rFonts w:eastAsiaTheme="minorHAnsi"/>
+        </w:rPr>
+        <w:t xml:space="preserve"> </w:t>
+      </w:r>
+      <w:r>
+        <w:rPr>
+          <w:rFonts w:asciiTheme="minorEastAsia" w:eastAsiaTheme="minorEastAsia" w:hAnsiTheme="minorEastAsia" w:hint="eastAsia"/>
+          <w:lang w:eastAsia="zh-CN"/>
+        </w:rPr>
+        <w:t xml:space="preserve"> </w:t>
+      </w:r>
+      <w:r>
+        <w:rPr>
+          <w:rFonts w:asciiTheme="minorEastAsia" w:eastAsiaTheme="minorEastAsia" w:hAnsiTheme="minorEastAsia"/>
+          <w:lang w:eastAsia="zh-CN"/>
+        </w:rPr>
+        <w:t xml:space="preserve">and </w:t>
+      </w:r>
+      <w:r>
+        <w:rPr>
+          <w:rFonts w:ascii="Verdana" w:hAnsi="Verdana"/>
+          <w:color w:val="000000"/>
+          <w:sz w:val="20"/>
+          <w:szCs w:val="20"/>
+          <w:shd w:val="clear" w:color="auto" w:fill="FFFFFF"/>
+        </w:rPr>
+        <w:t>single object can be used by all other classes.</w:t>
+      </w:r>
+      <w:bookmarkStart w:id="0" w:name="_GoBack"/>
       <w:bookmarkEnd w:id="0"/>
     </w:p>
     <w:p>
       <w:pPr>
         <w:rPr>
-          <w:rFonts w:eastAsiaTheme="minorHAnsi"/>
+          <w:rFonts w:eastAsiaTheme="minorEastAsia"/>
+          <w:lang w:eastAsia="zh-CN"/>
         </w:rPr>
       </w:pPr>
-      <w:r>
-        <w:rPr>
-          <w:rFonts w:eastAsiaTheme="minorHAnsi"/>
-        </w:rPr>
-        <w:t>Design pattern</w:t>
-      </w:r>
     </w:p>
     <w:p>
       <w:pPr>
-        <w:rPr>
-          <w:rFonts w:eastAsiaTheme="minorHAnsi"/>
+        <w:pStyle w:val="HTMLPreformatted"/>
+        <w:shd w:val="clear" w:color="auto" w:fill="FFFFFF"/>
+        <w:rPr>
+          <w:color w:val="212121"/>
         </w:rPr>
       </w:pPr>
       <w:r>
         <w:rPr>
-          <w:rFonts w:eastAsiaTheme="minorHAnsi"/>
-        </w:rPr>
-        <w:t>We do not use design pattern</w:t>
+          <w:b/>
+          <w:bCs/>
+          <w:color w:val="000080"/>
+          <w:sz w:val="18"/>
+          <w:szCs w:val="18"/>
+        </w:rPr>
+        <w:t xml:space="preserve">public </w:t>
+      </w:r>
+      <w:r>
+        <w:rPr>
+          <w:color w:val="000000"/>
+          <w:sz w:val="18"/>
+          <w:szCs w:val="18"/>
+        </w:rPr>
+        <w:t>String getUser() {</w:t>
+      </w:r>
+      <w:r>
+        <w:rPr>
+          <w:color w:val="000000"/>
+          <w:sz w:val="18"/>
+          <w:szCs w:val="18"/>
+        </w:rPr>
+        <w:br/>
+        <w:t xml:space="preserve">        </w:t>
+      </w:r>
+      <w:r>
+        <w:rPr>
+          <w:b/>
+          <w:bCs/>
+          <w:color w:val="000080"/>
+          <w:sz w:val="18"/>
+          <w:szCs w:val="18"/>
+        </w:rPr>
+        <w:t xml:space="preserve">return </w:t>
+      </w:r>
+      <w:r>
+        <w:rPr>
+          <w:b/>
+          <w:bCs/>
+          <w:color w:val="660E7A"/>
+          <w:sz w:val="18"/>
+          <w:szCs w:val="18"/>
+        </w:rPr>
+        <w:t>user</w:t>
+      </w:r>
+      <w:r>
+        <w:rPr>
+          <w:color w:val="000000"/>
+          <w:sz w:val="18"/>
+          <w:szCs w:val="18"/>
+        </w:rPr>
+        <w:t>.get();</w:t>
+      </w:r>
+      <w:r>
+        <w:rPr>
+          <w:color w:val="000000"/>
+          <w:sz w:val="18"/>
+          <w:szCs w:val="18"/>
+        </w:rPr>
+        <w:br/>
+        <w:t>    }</w:t>
+      </w:r>
+      <w:r>
+        <w:rPr>
+          <w:color w:val="000000"/>
+          <w:sz w:val="18"/>
+          <w:szCs w:val="18"/>
+        </w:rPr>
+        <w:br/>
+      </w:r>
+      <w:r>
+        <w:rPr>
+          <w:color w:val="000000"/>
+          <w:sz w:val="18"/>
+          <w:szCs w:val="18"/>
+        </w:rPr>
+        <w:br/>
+        <w:t xml:space="preserve">    </w:t>
+      </w:r>
+      <w:r>
+        <w:rPr>
+          <w:b/>
+          <w:bCs/>
+          <w:color w:val="000080"/>
+          <w:sz w:val="18"/>
+          <w:szCs w:val="18"/>
+        </w:rPr>
+        <w:t xml:space="preserve">public </w:t>
+      </w:r>
+      <w:r>
+        <w:rPr>
+          <w:color w:val="000000"/>
+          <w:sz w:val="18"/>
+          <w:szCs w:val="18"/>
+        </w:rPr>
+        <w:t>String getPass() {</w:t>
+      </w:r>
+      <w:r>
+        <w:rPr>
+          <w:color w:val="000000"/>
+          <w:sz w:val="18"/>
+          <w:szCs w:val="18"/>
+        </w:rPr>
+        <w:br/>
+        <w:t xml:space="preserve">        </w:t>
+      </w:r>
+      <w:r>
+        <w:rPr>
+          <w:b/>
+          <w:bCs/>
+          <w:color w:val="000080"/>
+          <w:sz w:val="18"/>
+          <w:szCs w:val="18"/>
+        </w:rPr>
+        <w:t xml:space="preserve">return </w:t>
+      </w:r>
+      <w:r>
+        <w:rPr>
+          <w:b/>
+          <w:bCs/>
+          <w:color w:val="660E7A"/>
+          <w:sz w:val="18"/>
+          <w:szCs w:val="18"/>
+        </w:rPr>
+        <w:t>pass</w:t>
+      </w:r>
+      <w:r>
+        <w:rPr>
+          <w:color w:val="000000"/>
+          <w:sz w:val="18"/>
+          <w:szCs w:val="18"/>
+        </w:rPr>
+        <w:t>.get();</w:t>
+      </w:r>
+      <w:r>
+        <w:rPr>
+          <w:color w:val="000000"/>
+          <w:sz w:val="18"/>
+          <w:szCs w:val="18"/>
+        </w:rPr>
+        <w:br/>
+        <w:t>    }</w:t>
+      </w:r>
+      <w:r>
+        <w:rPr>
+          <w:color w:val="000000"/>
+          <w:sz w:val="18"/>
+          <w:szCs w:val="18"/>
+        </w:rPr>
+        <w:br/>
+      </w:r>
+      <w:r>
+        <w:rPr>
+          <w:color w:val="000000"/>
+          <w:sz w:val="18"/>
+          <w:szCs w:val="18"/>
+        </w:rPr>
+        <w:br/>
+        <w:t xml:space="preserve">    </w:t>
+      </w:r>
+      <w:r>
+        <w:rPr>
+          <w:b/>
+          <w:bCs/>
+          <w:color w:val="000080"/>
+          <w:sz w:val="18"/>
+          <w:szCs w:val="18"/>
+        </w:rPr>
+        <w:t xml:space="preserve">public </w:t>
+      </w:r>
+      <w:r>
+        <w:rPr>
+          <w:color w:val="000000"/>
+          <w:sz w:val="18"/>
+          <w:szCs w:val="18"/>
+        </w:rPr>
+        <w:t>String getPos() {</w:t>
+      </w:r>
+      <w:r>
+        <w:rPr>
+          <w:color w:val="000000"/>
+          <w:sz w:val="18"/>
+          <w:szCs w:val="18"/>
+        </w:rPr>
+        <w:br/>
+        <w:t xml:space="preserve">        </w:t>
+      </w:r>
+      <w:r>
+        <w:rPr>
+          <w:b/>
+          <w:bCs/>
+          <w:color w:val="000080"/>
+          <w:sz w:val="18"/>
+          <w:szCs w:val="18"/>
+        </w:rPr>
+        <w:t xml:space="preserve">return </w:t>
+      </w:r>
+      <w:r>
+        <w:rPr>
+          <w:b/>
+          <w:bCs/>
+          <w:color w:val="660E7A"/>
+          <w:sz w:val="18"/>
+          <w:szCs w:val="18"/>
+        </w:rPr>
+        <w:t>pos</w:t>
+      </w:r>
+      <w:r>
+        <w:rPr>
+          <w:color w:val="000000"/>
+          <w:sz w:val="18"/>
+          <w:szCs w:val="18"/>
+        </w:rPr>
+        <w:t>.get();</w:t>
+      </w:r>
+      <w:r>
+        <w:rPr>
+          <w:color w:val="000000"/>
+          <w:sz w:val="18"/>
+          <w:szCs w:val="18"/>
+        </w:rPr>
+        <w:br/>
+        <w:t>    }</w:t>
       </w:r>
     </w:p>
     <w:p>
       <w:pPr>
         <w:rPr>
-          <w:rFonts w:eastAsiaTheme="minorHAnsi"/>
+          <w:rFonts w:eastAsiaTheme="minorEastAsia"/>
+          <w:lang w:eastAsia="zh-CN"/>
+        </w:rPr>
+      </w:pPr>
+    </w:p>
+    <w:p>
+      <w:pPr>
+        <w:rPr>
+          <w:rFonts w:eastAsiaTheme="minorEastAsia"/>
+          <w:lang w:eastAsia="zh-CN"/>
+        </w:rPr>
+      </w:pPr>
+    </w:p>
+    <w:p>
+      <w:pPr>
+        <w:rPr>
+          <w:rFonts w:eastAsiaTheme="minorEastAsia"/>
+          <w:lang w:eastAsia="zh-CN"/>
+        </w:rPr>
+      </w:pPr>
+    </w:p>
+    <w:p>
+      <w:pPr>
+        <w:shd w:val="clear" w:color="auto" w:fill="FFFFFF"/>
+        <w:tabs>
+          <w:tab w:val="left" w:pos="916"/>
+          <w:tab w:val="left" w:pos="1832"/>
+          <w:tab w:val="left" w:pos="2748"/>
+          <w:tab w:val="left" w:pos="3664"/>
+          <w:tab w:val="left" w:pos="4580"/>
+          <w:tab w:val="left" w:pos="5496"/>
+          <w:tab w:val="left" w:pos="6412"/>
+          <w:tab w:val="left" w:pos="7328"/>
+          <w:tab w:val="left" w:pos="8244"/>
+          <w:tab w:val="left" w:pos="9160"/>
+          <w:tab w:val="left" w:pos="10076"/>
+          <w:tab w:val="left" w:pos="10992"/>
+          <w:tab w:val="left" w:pos="11908"/>
+          <w:tab w:val="left" w:pos="12824"/>
+          <w:tab w:val="left" w:pos="13740"/>
+          <w:tab w:val="left" w:pos="14656"/>
+        </w:tabs>
+        <w:spacing w:after="0" w:line="240" w:lineRule="auto"/>
+        <w:rPr>
+          <w:rFonts w:ascii="Courier New" w:eastAsia="Times New Roman" w:hAnsi="Courier New" w:cs="Courier New"/>
+          <w:color w:val="212121"/>
+          <w:sz w:val="20"/>
+          <w:szCs w:val="20"/>
+        </w:rPr>
+      </w:pPr>
+      <w:r>
+        <w:rPr>
+          <w:rFonts w:ascii="Courier New" w:eastAsia="Times New Roman" w:hAnsi="Courier New" w:cs="Courier New"/>
+          <w:i/>
+          <w:iCs/>
+          <w:color w:val="808080"/>
+          <w:sz w:val="18"/>
+          <w:szCs w:val="18"/>
+        </w:rPr>
+        <w:t>//updates an entire month for the new data input</w:t>
+      </w:r>
+      <w:r>
+        <w:rPr>
+          <w:rFonts w:ascii="Courier New" w:eastAsia="Times New Roman" w:hAnsi="Courier New" w:cs="Courier New"/>
+          <w:i/>
+          <w:iCs/>
+          <w:color w:val="808080"/>
+          <w:sz w:val="18"/>
+          <w:szCs w:val="18"/>
+        </w:rPr>
+        <w:br/>
+      </w:r>
+      <w:r>
+        <w:rPr>
+          <w:rFonts w:ascii="Courier New" w:eastAsia="Times New Roman" w:hAnsi="Courier New" w:cs="Courier New"/>
+          <w:b/>
+          <w:bCs/>
+          <w:color w:val="000080"/>
+          <w:sz w:val="18"/>
+          <w:szCs w:val="18"/>
+        </w:rPr>
+        <w:t xml:space="preserve">public static boolean </w:t>
+      </w:r>
+      <w:r>
+        <w:rPr>
+          <w:rFonts w:ascii="Courier New" w:eastAsia="Times New Roman" w:hAnsi="Courier New" w:cs="Courier New"/>
+          <w:color w:val="000000"/>
+          <w:sz w:val="18"/>
+          <w:szCs w:val="18"/>
+        </w:rPr>
+        <w:t>MonthUpdate(String date) {</w:t>
+      </w:r>
+      <w:r>
+        <w:rPr>
+          <w:rFonts w:ascii="Courier New" w:eastAsia="Times New Roman" w:hAnsi="Courier New" w:cs="Courier New"/>
+          <w:color w:val="000000"/>
+          <w:sz w:val="18"/>
+          <w:szCs w:val="18"/>
+        </w:rPr>
+        <w:br/>
+        <w:t xml:space="preserve">   String month = </w:t>
+      </w:r>
+      <w:r>
+        <w:rPr>
+          <w:rFonts w:ascii="Courier New" w:eastAsia="Times New Roman" w:hAnsi="Courier New" w:cs="Courier New"/>
+          <w:i/>
+          <w:iCs/>
+          <w:color w:val="000000"/>
+          <w:sz w:val="18"/>
+          <w:szCs w:val="18"/>
+        </w:rPr>
+        <w:t>WhatMonth</w:t>
+      </w:r>
+      <w:r>
+        <w:rPr>
+          <w:rFonts w:ascii="Courier New" w:eastAsia="Times New Roman" w:hAnsi="Courier New" w:cs="Courier New"/>
+          <w:color w:val="000000"/>
+          <w:sz w:val="18"/>
+          <w:szCs w:val="18"/>
+        </w:rPr>
+        <w:t>(date);</w:t>
+      </w:r>
+      <w:r>
+        <w:rPr>
+          <w:rFonts w:ascii="Courier New" w:eastAsia="Times New Roman" w:hAnsi="Courier New" w:cs="Courier New"/>
+          <w:color w:val="000000"/>
+          <w:sz w:val="18"/>
+          <w:szCs w:val="18"/>
+        </w:rPr>
+        <w:br/>
+        <w:t>   String array[] = date.split(</w:t>
+      </w:r>
+      <w:r>
+        <w:rPr>
+          <w:rFonts w:ascii="Courier New" w:eastAsia="Times New Roman" w:hAnsi="Courier New" w:cs="Courier New"/>
+          <w:b/>
+          <w:bCs/>
+          <w:color w:val="008000"/>
+          <w:sz w:val="18"/>
+          <w:szCs w:val="18"/>
+        </w:rPr>
+        <w:t>"/"</w:t>
+      </w:r>
+      <w:r>
+        <w:rPr>
+          <w:rFonts w:ascii="Courier New" w:eastAsia="Times New Roman" w:hAnsi="Courier New" w:cs="Courier New"/>
+          <w:color w:val="000000"/>
+          <w:sz w:val="18"/>
+          <w:szCs w:val="18"/>
+        </w:rPr>
+        <w:t>);</w:t>
+      </w:r>
+      <w:r>
+        <w:rPr>
+          <w:rFonts w:ascii="Courier New" w:eastAsia="Times New Roman" w:hAnsi="Courier New" w:cs="Courier New"/>
+          <w:color w:val="000000"/>
+          <w:sz w:val="18"/>
+          <w:szCs w:val="18"/>
+        </w:rPr>
+        <w:br/>
+        <w:t>   System.</w:t>
+      </w:r>
+      <w:r>
+        <w:rPr>
+          <w:rFonts w:ascii="Courier New" w:eastAsia="Times New Roman" w:hAnsi="Courier New" w:cs="Courier New"/>
+          <w:b/>
+          <w:bCs/>
+          <w:i/>
+          <w:iCs/>
+          <w:color w:val="660E7A"/>
+          <w:sz w:val="18"/>
+          <w:szCs w:val="18"/>
+        </w:rPr>
+        <w:t>out</w:t>
+      </w:r>
+      <w:r>
+        <w:rPr>
+          <w:rFonts w:ascii="Courier New" w:eastAsia="Times New Roman" w:hAnsi="Courier New" w:cs="Courier New"/>
+          <w:color w:val="000000"/>
+          <w:sz w:val="18"/>
+          <w:szCs w:val="18"/>
+        </w:rPr>
+        <w:t>.println(month);</w:t>
+      </w:r>
+      <w:r>
+        <w:rPr>
+          <w:rFonts w:ascii="Courier New" w:eastAsia="Times New Roman" w:hAnsi="Courier New" w:cs="Courier New"/>
+          <w:color w:val="000000"/>
+          <w:sz w:val="18"/>
+          <w:szCs w:val="18"/>
+        </w:rPr>
+        <w:br/>
+        <w:t>   String days[] = {</w:t>
+      </w:r>
+      <w:r>
+        <w:rPr>
+          <w:rFonts w:ascii="Courier New" w:eastAsia="Times New Roman" w:hAnsi="Courier New" w:cs="Courier New"/>
+          <w:b/>
+          <w:bCs/>
+          <w:color w:val="008000"/>
+          <w:sz w:val="18"/>
+          <w:szCs w:val="18"/>
+        </w:rPr>
+        <w:t>"mon"</w:t>
+      </w:r>
+      <w:r>
+        <w:rPr>
+          <w:rFonts w:ascii="Courier New" w:eastAsia="Times New Roman" w:hAnsi="Courier New" w:cs="Courier New"/>
+          <w:color w:val="000000"/>
+          <w:sz w:val="18"/>
+          <w:szCs w:val="18"/>
+        </w:rPr>
+        <w:t xml:space="preserve">, </w:t>
+      </w:r>
+      <w:r>
+        <w:rPr>
+          <w:rFonts w:ascii="Courier New" w:eastAsia="Times New Roman" w:hAnsi="Courier New" w:cs="Courier New"/>
+          <w:b/>
+          <w:bCs/>
+          <w:color w:val="008000"/>
+          <w:sz w:val="18"/>
+          <w:szCs w:val="18"/>
+        </w:rPr>
+        <w:t>"tue"</w:t>
+      </w:r>
+      <w:r>
+        <w:rPr>
+          <w:rFonts w:ascii="Courier New" w:eastAsia="Times New Roman" w:hAnsi="Courier New" w:cs="Courier New"/>
+          <w:color w:val="000000"/>
+          <w:sz w:val="18"/>
+          <w:szCs w:val="18"/>
+        </w:rPr>
+        <w:t xml:space="preserve">, </w:t>
+      </w:r>
+      <w:r>
+        <w:rPr>
+          <w:rFonts w:ascii="Courier New" w:eastAsia="Times New Roman" w:hAnsi="Courier New" w:cs="Courier New"/>
+          <w:b/>
+          <w:bCs/>
+          <w:color w:val="008000"/>
+          <w:sz w:val="18"/>
+          <w:szCs w:val="18"/>
+        </w:rPr>
+        <w:t>"wed"</w:t>
+      </w:r>
+      <w:r>
+        <w:rPr>
+          <w:rFonts w:ascii="Courier New" w:eastAsia="Times New Roman" w:hAnsi="Courier New" w:cs="Courier New"/>
+          <w:color w:val="000000"/>
+          <w:sz w:val="18"/>
+          <w:szCs w:val="18"/>
+        </w:rPr>
+        <w:t xml:space="preserve">, </w:t>
+      </w:r>
+      <w:r>
+        <w:rPr>
+          <w:rFonts w:ascii="Courier New" w:eastAsia="Times New Roman" w:hAnsi="Courier New" w:cs="Courier New"/>
+          <w:b/>
+          <w:bCs/>
+          <w:color w:val="008000"/>
+          <w:sz w:val="18"/>
+          <w:szCs w:val="18"/>
+        </w:rPr>
+        <w:t>"thu"</w:t>
+      </w:r>
+      <w:r>
+        <w:rPr>
+          <w:rFonts w:ascii="Courier New" w:eastAsia="Times New Roman" w:hAnsi="Courier New" w:cs="Courier New"/>
+          <w:color w:val="000000"/>
+          <w:sz w:val="18"/>
+          <w:szCs w:val="18"/>
+        </w:rPr>
+        <w:t xml:space="preserve">, </w:t>
+      </w:r>
+      <w:r>
+        <w:rPr>
+          <w:rFonts w:ascii="Courier New" w:eastAsia="Times New Roman" w:hAnsi="Courier New" w:cs="Courier New"/>
+          <w:b/>
+          <w:bCs/>
+          <w:color w:val="008000"/>
+          <w:sz w:val="18"/>
+          <w:szCs w:val="18"/>
+        </w:rPr>
+        <w:t>"fri"</w:t>
+      </w:r>
+      <w:r>
+        <w:rPr>
+          <w:rFonts w:ascii="Courier New" w:eastAsia="Times New Roman" w:hAnsi="Courier New" w:cs="Courier New"/>
+          <w:color w:val="000000"/>
+          <w:sz w:val="18"/>
+          <w:szCs w:val="18"/>
+        </w:rPr>
+        <w:t xml:space="preserve">, </w:t>
+      </w:r>
+      <w:r>
+        <w:rPr>
+          <w:rFonts w:ascii="Courier New" w:eastAsia="Times New Roman" w:hAnsi="Courier New" w:cs="Courier New"/>
+          <w:b/>
+          <w:bCs/>
+          <w:color w:val="008000"/>
+          <w:sz w:val="18"/>
+          <w:szCs w:val="18"/>
+        </w:rPr>
+        <w:t>"sat"</w:t>
+      </w:r>
+      <w:r>
+        <w:rPr>
+          <w:rFonts w:ascii="Courier New" w:eastAsia="Times New Roman" w:hAnsi="Courier New" w:cs="Courier New"/>
+          <w:color w:val="000000"/>
+          <w:sz w:val="18"/>
+          <w:szCs w:val="18"/>
+        </w:rPr>
+        <w:t xml:space="preserve">, </w:t>
+      </w:r>
+      <w:r>
+        <w:rPr>
+          <w:rFonts w:ascii="Courier New" w:eastAsia="Times New Roman" w:hAnsi="Courier New" w:cs="Courier New"/>
+          <w:b/>
+          <w:bCs/>
+          <w:color w:val="008000"/>
+          <w:sz w:val="18"/>
+          <w:szCs w:val="18"/>
+        </w:rPr>
+        <w:t>"sun"</w:t>
+      </w:r>
+      <w:r>
+        <w:rPr>
+          <w:rFonts w:ascii="Courier New" w:eastAsia="Times New Roman" w:hAnsi="Courier New" w:cs="Courier New"/>
+          <w:color w:val="000000"/>
+          <w:sz w:val="18"/>
+          <w:szCs w:val="18"/>
+        </w:rPr>
+        <w:t>};</w:t>
+      </w:r>
+      <w:r>
+        <w:rPr>
+          <w:rFonts w:ascii="Courier New" w:eastAsia="Times New Roman" w:hAnsi="Courier New" w:cs="Courier New"/>
+          <w:color w:val="000000"/>
+          <w:sz w:val="18"/>
+          <w:szCs w:val="18"/>
+        </w:rPr>
+        <w:br/>
+        <w:t xml:space="preserve">   ArrayList&lt;dailyavg&gt; hold = </w:t>
+      </w:r>
+      <w:r>
+        <w:rPr>
+          <w:rFonts w:ascii="Courier New" w:eastAsia="Times New Roman" w:hAnsi="Courier New" w:cs="Courier New"/>
+          <w:b/>
+          <w:bCs/>
+          <w:color w:val="000080"/>
+          <w:sz w:val="18"/>
+          <w:szCs w:val="18"/>
+        </w:rPr>
+        <w:t xml:space="preserve">new </w:t>
+      </w:r>
+      <w:r>
+        <w:rPr>
+          <w:rFonts w:ascii="Courier New" w:eastAsia="Times New Roman" w:hAnsi="Courier New" w:cs="Courier New"/>
+          <w:color w:val="000000"/>
+          <w:sz w:val="18"/>
+          <w:szCs w:val="18"/>
+        </w:rPr>
+        <w:t>ArrayList&lt;dailyavg&gt;();</w:t>
+      </w:r>
+      <w:r>
+        <w:rPr>
+          <w:rFonts w:ascii="Courier New" w:eastAsia="Times New Roman" w:hAnsi="Courier New" w:cs="Courier New"/>
+          <w:color w:val="000000"/>
+          <w:sz w:val="18"/>
+          <w:szCs w:val="18"/>
+        </w:rPr>
+        <w:br/>
+        <w:t>   hold = DbManager.</w:t>
+      </w:r>
+      <w:r>
+        <w:rPr>
+          <w:rFonts w:ascii="Courier New" w:eastAsia="Times New Roman" w:hAnsi="Courier New" w:cs="Courier New"/>
+          <w:i/>
+          <w:iCs/>
+          <w:color w:val="000000"/>
+          <w:sz w:val="18"/>
+          <w:szCs w:val="18"/>
+        </w:rPr>
+        <w:t>filllist</w:t>
+      </w:r>
+      <w:r>
+        <w:rPr>
+          <w:rFonts w:ascii="Courier New" w:eastAsia="Times New Roman" w:hAnsi="Courier New" w:cs="Courier New"/>
+          <w:color w:val="000000"/>
+          <w:sz w:val="18"/>
+          <w:szCs w:val="18"/>
+        </w:rPr>
+        <w:t>();</w:t>
+      </w:r>
+      <w:r>
+        <w:rPr>
+          <w:rFonts w:ascii="Courier New" w:eastAsia="Times New Roman" w:hAnsi="Courier New" w:cs="Courier New"/>
+          <w:color w:val="000000"/>
+          <w:sz w:val="18"/>
+          <w:szCs w:val="18"/>
+        </w:rPr>
+        <w:br/>
+        <w:t xml:space="preserve">   </w:t>
+      </w:r>
+      <w:r>
+        <w:rPr>
+          <w:rFonts w:ascii="Courier New" w:eastAsia="Times New Roman" w:hAnsi="Courier New" w:cs="Courier New"/>
+          <w:i/>
+          <w:iCs/>
+          <w:color w:val="808080"/>
+          <w:sz w:val="18"/>
+          <w:szCs w:val="18"/>
+        </w:rPr>
+        <w:t>//String months[] = { "01", "02", "03", "04", "05", "06", "07", "08", "09", "10", "11", "12" };</w:t>
+      </w:r>
+      <w:r>
+        <w:rPr>
+          <w:rFonts w:ascii="Courier New" w:eastAsia="Times New Roman" w:hAnsi="Courier New" w:cs="Courier New"/>
+          <w:i/>
+          <w:iCs/>
+          <w:color w:val="808080"/>
+          <w:sz w:val="18"/>
+          <w:szCs w:val="18"/>
+        </w:rPr>
+        <w:br/>
+        <w:t xml:space="preserve">   </w:t>
+      </w:r>
+      <w:r>
+        <w:rPr>
+          <w:rFonts w:ascii="Courier New" w:eastAsia="Times New Roman" w:hAnsi="Courier New" w:cs="Courier New"/>
+          <w:b/>
+          <w:bCs/>
+          <w:color w:val="000080"/>
+          <w:sz w:val="18"/>
+          <w:szCs w:val="18"/>
+        </w:rPr>
+        <w:t xml:space="preserve">float </w:t>
+      </w:r>
+      <w:r>
+        <w:rPr>
+          <w:rFonts w:ascii="Courier New" w:eastAsia="Times New Roman" w:hAnsi="Courier New" w:cs="Courier New"/>
+          <w:color w:val="000000"/>
+          <w:sz w:val="18"/>
+          <w:szCs w:val="18"/>
+        </w:rPr>
+        <w:t xml:space="preserve">total = </w:t>
+      </w:r>
+      <w:r>
+        <w:rPr>
+          <w:rFonts w:ascii="Courier New" w:eastAsia="Times New Roman" w:hAnsi="Courier New" w:cs="Courier New"/>
+          <w:color w:val="0000FF"/>
+          <w:sz w:val="18"/>
+          <w:szCs w:val="18"/>
+        </w:rPr>
+        <w:t>0</w:t>
+      </w:r>
+      <w:r>
+        <w:rPr>
+          <w:rFonts w:ascii="Courier New" w:eastAsia="Times New Roman" w:hAnsi="Courier New" w:cs="Courier New"/>
+          <w:color w:val="000000"/>
+          <w:sz w:val="18"/>
+          <w:szCs w:val="18"/>
+        </w:rPr>
+        <w:t>;</w:t>
+      </w:r>
+      <w:r>
+        <w:rPr>
+          <w:rFonts w:ascii="Courier New" w:eastAsia="Times New Roman" w:hAnsi="Courier New" w:cs="Courier New"/>
+          <w:color w:val="000000"/>
+          <w:sz w:val="18"/>
+          <w:szCs w:val="18"/>
+        </w:rPr>
+        <w:br/>
+        <w:t xml:space="preserve">   </w:t>
+      </w:r>
+      <w:r>
+        <w:rPr>
+          <w:rFonts w:ascii="Courier New" w:eastAsia="Times New Roman" w:hAnsi="Courier New" w:cs="Courier New"/>
+          <w:b/>
+          <w:bCs/>
+          <w:color w:val="000080"/>
+          <w:sz w:val="18"/>
+          <w:szCs w:val="18"/>
+        </w:rPr>
+        <w:t xml:space="preserve">int </w:t>
+      </w:r>
+      <w:r>
+        <w:rPr>
+          <w:rFonts w:ascii="Courier New" w:eastAsia="Times New Roman" w:hAnsi="Courier New" w:cs="Courier New"/>
+          <w:color w:val="000000"/>
+          <w:sz w:val="18"/>
+          <w:szCs w:val="18"/>
+        </w:rPr>
+        <w:t xml:space="preserve">count = </w:t>
+      </w:r>
+      <w:r>
+        <w:rPr>
+          <w:rFonts w:ascii="Courier New" w:eastAsia="Times New Roman" w:hAnsi="Courier New" w:cs="Courier New"/>
+          <w:color w:val="0000FF"/>
+          <w:sz w:val="18"/>
+          <w:szCs w:val="18"/>
+        </w:rPr>
+        <w:t>0</w:t>
+      </w:r>
+      <w:r>
+        <w:rPr>
+          <w:rFonts w:ascii="Courier New" w:eastAsia="Times New Roman" w:hAnsi="Courier New" w:cs="Courier New"/>
+          <w:color w:val="000000"/>
+          <w:sz w:val="18"/>
+          <w:szCs w:val="18"/>
+        </w:rPr>
+        <w:t>;</w:t>
+      </w:r>
+      <w:r>
+        <w:rPr>
+          <w:rFonts w:ascii="Courier New" w:eastAsia="Times New Roman" w:hAnsi="Courier New" w:cs="Courier New"/>
+          <w:color w:val="000000"/>
+          <w:sz w:val="18"/>
+          <w:szCs w:val="18"/>
+        </w:rPr>
+        <w:br/>
+        <w:t xml:space="preserve">   </w:t>
+      </w:r>
+      <w:r>
+        <w:rPr>
+          <w:rFonts w:ascii="Courier New" w:eastAsia="Times New Roman" w:hAnsi="Courier New" w:cs="Courier New"/>
+          <w:b/>
+          <w:bCs/>
+          <w:color w:val="000080"/>
+          <w:sz w:val="18"/>
+          <w:szCs w:val="18"/>
+        </w:rPr>
+        <w:t xml:space="preserve">float </w:t>
+      </w:r>
+      <w:r>
+        <w:rPr>
+          <w:rFonts w:ascii="Courier New" w:eastAsia="Times New Roman" w:hAnsi="Courier New" w:cs="Courier New"/>
+          <w:color w:val="000000"/>
+          <w:sz w:val="18"/>
+          <w:szCs w:val="18"/>
+        </w:rPr>
+        <w:t xml:space="preserve">checker = </w:t>
+      </w:r>
+      <w:r>
+        <w:rPr>
+          <w:rFonts w:ascii="Courier New" w:eastAsia="Times New Roman" w:hAnsi="Courier New" w:cs="Courier New"/>
+          <w:color w:val="0000FF"/>
+          <w:sz w:val="18"/>
+          <w:szCs w:val="18"/>
+        </w:rPr>
+        <w:t>0</w:t>
+      </w:r>
+      <w:r>
+        <w:rPr>
+          <w:rFonts w:ascii="Courier New" w:eastAsia="Times New Roman" w:hAnsi="Courier New" w:cs="Courier New"/>
+          <w:color w:val="000000"/>
+          <w:sz w:val="18"/>
+          <w:szCs w:val="18"/>
+        </w:rPr>
+        <w:t>;</w:t>
+      </w:r>
+      <w:r>
+        <w:rPr>
+          <w:rFonts w:ascii="Courier New" w:eastAsia="Times New Roman" w:hAnsi="Courier New" w:cs="Courier New"/>
+          <w:color w:val="000000"/>
+          <w:sz w:val="18"/>
+          <w:szCs w:val="18"/>
+        </w:rPr>
+        <w:br/>
+      </w:r>
+      <w:r>
+        <w:rPr>
+          <w:rFonts w:ascii="Courier New" w:eastAsia="Times New Roman" w:hAnsi="Courier New" w:cs="Courier New"/>
+          <w:color w:val="000000"/>
+          <w:sz w:val="18"/>
+          <w:szCs w:val="18"/>
+        </w:rPr>
+        <w:br/>
+        <w:t xml:space="preserve">   </w:t>
+      </w:r>
+      <w:r>
+        <w:rPr>
+          <w:rFonts w:ascii="Courier New" w:eastAsia="Times New Roman" w:hAnsi="Courier New" w:cs="Courier New"/>
+          <w:b/>
+          <w:bCs/>
+          <w:color w:val="000080"/>
+          <w:sz w:val="18"/>
+          <w:szCs w:val="18"/>
+        </w:rPr>
+        <w:t xml:space="preserve">for </w:t>
+      </w:r>
+      <w:r>
+        <w:rPr>
+          <w:rFonts w:ascii="Courier New" w:eastAsia="Times New Roman" w:hAnsi="Courier New" w:cs="Courier New"/>
+          <w:color w:val="000000"/>
+          <w:sz w:val="18"/>
+          <w:szCs w:val="18"/>
+        </w:rPr>
+        <w:t>(</w:t>
+      </w:r>
+      <w:r>
+        <w:rPr>
+          <w:rFonts w:ascii="Courier New" w:eastAsia="Times New Roman" w:hAnsi="Courier New" w:cs="Courier New"/>
+          <w:b/>
+          <w:bCs/>
+          <w:color w:val="000080"/>
+          <w:sz w:val="18"/>
+          <w:szCs w:val="18"/>
+        </w:rPr>
+        <w:t xml:space="preserve">int </w:t>
+      </w:r>
+      <w:r>
+        <w:rPr>
+          <w:rFonts w:ascii="Courier New" w:eastAsia="Times New Roman" w:hAnsi="Courier New" w:cs="Courier New"/>
+          <w:color w:val="000000"/>
+          <w:sz w:val="18"/>
+          <w:szCs w:val="18"/>
+        </w:rPr>
+        <w:t xml:space="preserve">z = </w:t>
+      </w:r>
+      <w:r>
+        <w:rPr>
+          <w:rFonts w:ascii="Courier New" w:eastAsia="Times New Roman" w:hAnsi="Courier New" w:cs="Courier New"/>
+          <w:color w:val="0000FF"/>
+          <w:sz w:val="18"/>
+          <w:szCs w:val="18"/>
+        </w:rPr>
+        <w:t>1</w:t>
+      </w:r>
+      <w:r>
+        <w:rPr>
+          <w:rFonts w:ascii="Courier New" w:eastAsia="Times New Roman" w:hAnsi="Courier New" w:cs="Courier New"/>
+          <w:color w:val="000000"/>
+          <w:sz w:val="18"/>
+          <w:szCs w:val="18"/>
+        </w:rPr>
+        <w:t xml:space="preserve">; z &lt;= </w:t>
+      </w:r>
+      <w:r>
+        <w:rPr>
+          <w:rFonts w:ascii="Courier New" w:eastAsia="Times New Roman" w:hAnsi="Courier New" w:cs="Courier New"/>
+          <w:color w:val="0000FF"/>
+          <w:sz w:val="18"/>
+          <w:szCs w:val="18"/>
+        </w:rPr>
+        <w:t>5</w:t>
+      </w:r>
+      <w:r>
+        <w:rPr>
+          <w:rFonts w:ascii="Courier New" w:eastAsia="Times New Roman" w:hAnsi="Courier New" w:cs="Courier New"/>
+          <w:color w:val="000000"/>
+          <w:sz w:val="18"/>
+          <w:szCs w:val="18"/>
+        </w:rPr>
+        <w:t>; z++)</w:t>
+      </w:r>
+      <w:r>
+        <w:rPr>
+          <w:rFonts w:ascii="Courier New" w:eastAsia="Times New Roman" w:hAnsi="Courier New" w:cs="Courier New"/>
+          <w:color w:val="000000"/>
+          <w:sz w:val="18"/>
+          <w:szCs w:val="18"/>
+        </w:rPr>
+        <w:br/>
+        <w:t xml:space="preserve">      </w:t>
+      </w:r>
+      <w:r>
+        <w:rPr>
+          <w:rFonts w:ascii="Courier New" w:eastAsia="Times New Roman" w:hAnsi="Courier New" w:cs="Courier New"/>
+          <w:b/>
+          <w:bCs/>
+          <w:color w:val="000080"/>
+          <w:sz w:val="18"/>
+          <w:szCs w:val="18"/>
+        </w:rPr>
+        <w:t xml:space="preserve">for </w:t>
+      </w:r>
+      <w:r>
+        <w:rPr>
+          <w:rFonts w:ascii="Courier New" w:eastAsia="Times New Roman" w:hAnsi="Courier New" w:cs="Courier New"/>
+          <w:color w:val="000000"/>
+          <w:sz w:val="18"/>
+          <w:szCs w:val="18"/>
+        </w:rPr>
+        <w:t>(</w:t>
+      </w:r>
+      <w:r>
+        <w:rPr>
+          <w:rFonts w:ascii="Courier New" w:eastAsia="Times New Roman" w:hAnsi="Courier New" w:cs="Courier New"/>
+          <w:b/>
+          <w:bCs/>
+          <w:color w:val="000080"/>
+          <w:sz w:val="18"/>
+          <w:szCs w:val="18"/>
+        </w:rPr>
+        <w:t xml:space="preserve">int </w:t>
+      </w:r>
+      <w:r>
+        <w:rPr>
+          <w:rFonts w:ascii="Courier New" w:eastAsia="Times New Roman" w:hAnsi="Courier New" w:cs="Courier New"/>
+          <w:color w:val="000000"/>
+          <w:sz w:val="18"/>
+          <w:szCs w:val="18"/>
+        </w:rPr>
+        <w:t xml:space="preserve">y = </w:t>
+      </w:r>
+      <w:r>
+        <w:rPr>
+          <w:rFonts w:ascii="Courier New" w:eastAsia="Times New Roman" w:hAnsi="Courier New" w:cs="Courier New"/>
+          <w:color w:val="0000FF"/>
+          <w:sz w:val="18"/>
+          <w:szCs w:val="18"/>
+        </w:rPr>
+        <w:t>0</w:t>
+      </w:r>
+      <w:r>
+        <w:rPr>
+          <w:rFonts w:ascii="Courier New" w:eastAsia="Times New Roman" w:hAnsi="Courier New" w:cs="Courier New"/>
+          <w:color w:val="000000"/>
+          <w:sz w:val="18"/>
+          <w:szCs w:val="18"/>
+        </w:rPr>
+        <w:t xml:space="preserve">; y &lt;= </w:t>
+      </w:r>
+      <w:r>
+        <w:rPr>
+          <w:rFonts w:ascii="Courier New" w:eastAsia="Times New Roman" w:hAnsi="Courier New" w:cs="Courier New"/>
+          <w:color w:val="0000FF"/>
+          <w:sz w:val="18"/>
+          <w:szCs w:val="18"/>
+        </w:rPr>
+        <w:t>6</w:t>
+      </w:r>
+      <w:r>
+        <w:rPr>
+          <w:rFonts w:ascii="Courier New" w:eastAsia="Times New Roman" w:hAnsi="Courier New" w:cs="Courier New"/>
+          <w:color w:val="000000"/>
+          <w:sz w:val="18"/>
+          <w:szCs w:val="18"/>
+        </w:rPr>
+        <w:t>; y++) {</w:t>
+      </w:r>
+      <w:r>
+        <w:rPr>
+          <w:rFonts w:ascii="Courier New" w:eastAsia="Times New Roman" w:hAnsi="Courier New" w:cs="Courier New"/>
+          <w:color w:val="000000"/>
+          <w:sz w:val="18"/>
+          <w:szCs w:val="18"/>
+        </w:rPr>
+        <w:br/>
+        <w:t xml:space="preserve">         </w:t>
+      </w:r>
+      <w:r>
+        <w:rPr>
+          <w:rFonts w:ascii="Courier New" w:eastAsia="Times New Roman" w:hAnsi="Courier New" w:cs="Courier New"/>
+          <w:b/>
+          <w:bCs/>
+          <w:color w:val="000080"/>
+          <w:sz w:val="18"/>
+          <w:szCs w:val="18"/>
+        </w:rPr>
+        <w:t xml:space="preserve">float </w:t>
+      </w:r>
+      <w:r>
+        <w:rPr>
+          <w:rFonts w:ascii="Courier New" w:eastAsia="Times New Roman" w:hAnsi="Courier New" w:cs="Courier New"/>
+          <w:color w:val="000000"/>
+          <w:sz w:val="18"/>
+          <w:szCs w:val="18"/>
+        </w:rPr>
+        <w:t>avg = DbManager.</w:t>
+      </w:r>
+      <w:r>
+        <w:rPr>
+          <w:rFonts w:ascii="Courier New" w:eastAsia="Times New Roman" w:hAnsi="Courier New" w:cs="Courier New"/>
+          <w:i/>
+          <w:iCs/>
+          <w:color w:val="000000"/>
+          <w:sz w:val="18"/>
+          <w:szCs w:val="18"/>
+        </w:rPr>
+        <w:t>GetAvg</w:t>
+      </w:r>
+      <w:r>
+        <w:rPr>
+          <w:rFonts w:ascii="Courier New" w:eastAsia="Times New Roman" w:hAnsi="Courier New" w:cs="Courier New"/>
+          <w:color w:val="000000"/>
+          <w:sz w:val="18"/>
+          <w:szCs w:val="18"/>
+        </w:rPr>
+        <w:t>(month, z + days[y]);</w:t>
+      </w:r>
+      <w:r>
+        <w:rPr>
+          <w:rFonts w:ascii="Courier New" w:eastAsia="Times New Roman" w:hAnsi="Courier New" w:cs="Courier New"/>
+          <w:color w:val="000000"/>
+          <w:sz w:val="18"/>
+          <w:szCs w:val="18"/>
+        </w:rPr>
+        <w:br/>
+        <w:t xml:space="preserve">         String query = </w:t>
+      </w:r>
+      <w:r>
+        <w:rPr>
+          <w:rFonts w:ascii="Courier New" w:eastAsia="Times New Roman" w:hAnsi="Courier New" w:cs="Courier New"/>
+          <w:b/>
+          <w:bCs/>
+          <w:color w:val="008000"/>
+          <w:sz w:val="18"/>
+          <w:szCs w:val="18"/>
+        </w:rPr>
+        <w:t xml:space="preserve">"SELECT </w:t>
+      </w:r>
+      <w:r>
+        <w:rPr>
+          <w:rFonts w:ascii="Courier New" w:eastAsia="Times New Roman" w:hAnsi="Courier New" w:cs="Courier New"/>
+          <w:i/>
+          <w:iCs/>
+          <w:color w:val="008000"/>
+          <w:sz w:val="18"/>
+          <w:szCs w:val="18"/>
+        </w:rPr>
+        <w:t>*</w:t>
+      </w:r>
+      <w:r>
+        <w:rPr>
+          <w:rFonts w:ascii="Courier New" w:eastAsia="Times New Roman" w:hAnsi="Courier New" w:cs="Courier New"/>
+          <w:b/>
+          <w:bCs/>
+          <w:color w:val="008000"/>
+          <w:sz w:val="18"/>
+          <w:szCs w:val="18"/>
+        </w:rPr>
+        <w:t xml:space="preserve"> FROM " </w:t>
+      </w:r>
+      <w:r>
+        <w:rPr>
+          <w:rFonts w:ascii="Courier New" w:eastAsia="Times New Roman" w:hAnsi="Courier New" w:cs="Courier New"/>
+          <w:color w:val="000000"/>
+          <w:sz w:val="18"/>
+          <w:szCs w:val="18"/>
+        </w:rPr>
+        <w:t xml:space="preserve">+ month + </w:t>
+      </w:r>
+      <w:r>
+        <w:rPr>
+          <w:rFonts w:ascii="Courier New" w:eastAsia="Times New Roman" w:hAnsi="Courier New" w:cs="Courier New"/>
+          <w:b/>
+          <w:bCs/>
+          <w:color w:val="008000"/>
+          <w:sz w:val="18"/>
+          <w:szCs w:val="18"/>
+        </w:rPr>
+        <w:t xml:space="preserve">" WHERE DayOfMonth = '" </w:t>
+      </w:r>
+      <w:r>
+        <w:rPr>
+          <w:rFonts w:ascii="Courier New" w:eastAsia="Times New Roman" w:hAnsi="Courier New" w:cs="Courier New"/>
+          <w:color w:val="000000"/>
+          <w:sz w:val="18"/>
+          <w:szCs w:val="18"/>
+        </w:rPr>
+        <w:t xml:space="preserve">+ z + days[y] + </w:t>
+      </w:r>
+      <w:r>
+        <w:rPr>
+          <w:rFonts w:ascii="Courier New" w:eastAsia="Times New Roman" w:hAnsi="Courier New" w:cs="Courier New"/>
+          <w:b/>
+          <w:bCs/>
+          <w:color w:val="008000"/>
+          <w:sz w:val="18"/>
+          <w:szCs w:val="18"/>
+        </w:rPr>
+        <w:t>"'"</w:t>
+      </w:r>
+      <w:r>
+        <w:rPr>
+          <w:rFonts w:ascii="Courier New" w:eastAsia="Times New Roman" w:hAnsi="Courier New" w:cs="Courier New"/>
+          <w:color w:val="000000"/>
+          <w:sz w:val="18"/>
+          <w:szCs w:val="18"/>
+        </w:rPr>
+        <w:t>;</w:t>
+      </w:r>
+      <w:r>
+        <w:rPr>
+          <w:rFonts w:ascii="Courier New" w:eastAsia="Times New Roman" w:hAnsi="Courier New" w:cs="Courier New"/>
+          <w:color w:val="000000"/>
+          <w:sz w:val="18"/>
+          <w:szCs w:val="18"/>
+        </w:rPr>
+        <w:br/>
+        <w:t xml:space="preserve">         </w:t>
+      </w:r>
+      <w:r>
+        <w:rPr>
+          <w:rFonts w:ascii="Courier New" w:eastAsia="Times New Roman" w:hAnsi="Courier New" w:cs="Courier New"/>
+          <w:i/>
+          <w:iCs/>
+          <w:color w:val="808080"/>
+          <w:sz w:val="18"/>
+          <w:szCs w:val="18"/>
+        </w:rPr>
+        <w:t>//System.out.println(z+days[y]);</w:t>
+      </w:r>
+      <w:r>
+        <w:rPr>
+          <w:rFonts w:ascii="Courier New" w:eastAsia="Times New Roman" w:hAnsi="Courier New" w:cs="Courier New"/>
+          <w:i/>
+          <w:iCs/>
+          <w:color w:val="808080"/>
+          <w:sz w:val="18"/>
+          <w:szCs w:val="18"/>
+        </w:rPr>
+        <w:br/>
+        <w:t xml:space="preserve">         </w:t>
+      </w:r>
+      <w:r>
+        <w:rPr>
+          <w:rFonts w:ascii="Courier New" w:eastAsia="Times New Roman" w:hAnsi="Courier New" w:cs="Courier New"/>
+          <w:b/>
+          <w:bCs/>
+          <w:color w:val="000080"/>
+          <w:sz w:val="18"/>
+          <w:szCs w:val="18"/>
+        </w:rPr>
+        <w:t xml:space="preserve">float </w:t>
+      </w:r>
+      <w:r>
+        <w:rPr>
+          <w:rFonts w:ascii="Courier New" w:eastAsia="Times New Roman" w:hAnsi="Courier New" w:cs="Courier New"/>
+          <w:color w:val="000000"/>
+          <w:sz w:val="18"/>
+          <w:szCs w:val="18"/>
+        </w:rPr>
+        <w:t xml:space="preserve">high = </w:t>
+      </w:r>
+      <w:r>
+        <w:rPr>
+          <w:rFonts w:ascii="Courier New" w:eastAsia="Times New Roman" w:hAnsi="Courier New" w:cs="Courier New"/>
+          <w:color w:val="0000FF"/>
+          <w:sz w:val="18"/>
+          <w:szCs w:val="18"/>
+        </w:rPr>
+        <w:t>0</w:t>
+      </w:r>
+      <w:r>
+        <w:rPr>
+          <w:rFonts w:ascii="Courier New" w:eastAsia="Times New Roman" w:hAnsi="Courier New" w:cs="Courier New"/>
+          <w:color w:val="000000"/>
+          <w:sz w:val="18"/>
+          <w:szCs w:val="18"/>
+        </w:rPr>
+        <w:t>;</w:t>
+      </w:r>
+      <w:r>
+        <w:rPr>
+          <w:rFonts w:ascii="Courier New" w:eastAsia="Times New Roman" w:hAnsi="Courier New" w:cs="Courier New"/>
+          <w:color w:val="000000"/>
+          <w:sz w:val="18"/>
+          <w:szCs w:val="18"/>
+        </w:rPr>
+        <w:br/>
+        <w:t xml:space="preserve">         </w:t>
+      </w:r>
+      <w:r>
+        <w:rPr>
+          <w:rFonts w:ascii="Courier New" w:eastAsia="Times New Roman" w:hAnsi="Courier New" w:cs="Courier New"/>
+          <w:b/>
+          <w:bCs/>
+          <w:color w:val="000080"/>
+          <w:sz w:val="18"/>
+          <w:szCs w:val="18"/>
+        </w:rPr>
+        <w:t xml:space="preserve">try </w:t>
+      </w:r>
+      <w:r>
+        <w:rPr>
+          <w:rFonts w:ascii="Courier New" w:eastAsia="Times New Roman" w:hAnsi="Courier New" w:cs="Courier New"/>
+          <w:color w:val="000000"/>
+          <w:sz w:val="18"/>
+          <w:szCs w:val="18"/>
+        </w:rPr>
+        <w:t>{</w:t>
+      </w:r>
+      <w:r>
+        <w:rPr>
+          <w:rFonts w:ascii="Courier New" w:eastAsia="Times New Roman" w:hAnsi="Courier New" w:cs="Courier New"/>
+          <w:color w:val="000000"/>
+          <w:sz w:val="18"/>
+          <w:szCs w:val="18"/>
+        </w:rPr>
+        <w:br/>
+        <w:t>            avg = DbManager.</w:t>
+      </w:r>
+      <w:r>
+        <w:rPr>
+          <w:rFonts w:ascii="Courier New" w:eastAsia="Times New Roman" w:hAnsi="Courier New" w:cs="Courier New"/>
+          <w:i/>
+          <w:iCs/>
+          <w:color w:val="000000"/>
+          <w:sz w:val="18"/>
+          <w:szCs w:val="18"/>
+        </w:rPr>
+        <w:t>GetAvg</w:t>
+      </w:r>
+      <w:r>
+        <w:rPr>
+          <w:rFonts w:ascii="Courier New" w:eastAsia="Times New Roman" w:hAnsi="Courier New" w:cs="Courier New"/>
+          <w:color w:val="000000"/>
+          <w:sz w:val="18"/>
+          <w:szCs w:val="18"/>
+        </w:rPr>
+        <w:t>(month, z + days[y]);</w:t>
+      </w:r>
+      <w:r>
+        <w:rPr>
+          <w:rFonts w:ascii="Courier New" w:eastAsia="Times New Roman" w:hAnsi="Courier New" w:cs="Courier New"/>
+          <w:color w:val="000000"/>
+          <w:sz w:val="18"/>
+          <w:szCs w:val="18"/>
+        </w:rPr>
+        <w:br/>
+        <w:t xml:space="preserve">            ResultSet rs = </w:t>
+      </w:r>
+      <w:r>
+        <w:rPr>
+          <w:rFonts w:ascii="Courier New" w:eastAsia="Times New Roman" w:hAnsi="Courier New" w:cs="Courier New"/>
+          <w:i/>
+          <w:iCs/>
+          <w:color w:val="660E7A"/>
+          <w:sz w:val="18"/>
+          <w:szCs w:val="18"/>
+        </w:rPr>
+        <w:t>st</w:t>
+      </w:r>
+      <w:r>
+        <w:rPr>
+          <w:rFonts w:ascii="Courier New" w:eastAsia="Times New Roman" w:hAnsi="Courier New" w:cs="Courier New"/>
+          <w:color w:val="000000"/>
+          <w:sz w:val="18"/>
+          <w:szCs w:val="18"/>
+        </w:rPr>
+        <w:t>.executeQuery(query);</w:t>
+      </w:r>
+      <w:r>
+        <w:rPr>
+          <w:rFonts w:ascii="Courier New" w:eastAsia="Times New Roman" w:hAnsi="Courier New" w:cs="Courier New"/>
+          <w:color w:val="000000"/>
+          <w:sz w:val="18"/>
+          <w:szCs w:val="18"/>
+        </w:rPr>
+        <w:br/>
+        <w:t xml:space="preserve">            </w:t>
+      </w:r>
+      <w:r>
+        <w:rPr>
+          <w:rFonts w:ascii="Courier New" w:eastAsia="Times New Roman" w:hAnsi="Courier New" w:cs="Courier New"/>
+          <w:i/>
+          <w:iCs/>
+          <w:color w:val="808080"/>
+          <w:sz w:val="18"/>
+          <w:szCs w:val="18"/>
+        </w:rPr>
+        <w:t>//System.out.println("Hello");</w:t>
+      </w:r>
+      <w:r>
+        <w:rPr>
+          <w:rFonts w:ascii="Courier New" w:eastAsia="Times New Roman" w:hAnsi="Courier New" w:cs="Courier New"/>
+          <w:i/>
+          <w:iCs/>
+          <w:color w:val="808080"/>
+          <w:sz w:val="18"/>
+          <w:szCs w:val="18"/>
+        </w:rPr>
+        <w:br/>
+        <w:t xml:space="preserve">            </w:t>
+      </w:r>
+      <w:r>
+        <w:rPr>
+          <w:rFonts w:ascii="Courier New" w:eastAsia="Times New Roman" w:hAnsi="Courier New" w:cs="Courier New"/>
+          <w:b/>
+          <w:bCs/>
+          <w:color w:val="000080"/>
+          <w:sz w:val="18"/>
+          <w:szCs w:val="18"/>
+        </w:rPr>
+        <w:t xml:space="preserve">if </w:t>
+      </w:r>
+      <w:r>
+        <w:rPr>
+          <w:rFonts w:ascii="Courier New" w:eastAsia="Times New Roman" w:hAnsi="Courier New" w:cs="Courier New"/>
+          <w:color w:val="000000"/>
+          <w:sz w:val="18"/>
+          <w:szCs w:val="18"/>
+        </w:rPr>
+        <w:t>(rs.next())</w:t>
+      </w:r>
+      <w:r>
+        <w:rPr>
+          <w:rFonts w:ascii="Courier New" w:eastAsia="Times New Roman" w:hAnsi="Courier New" w:cs="Courier New"/>
+          <w:color w:val="000000"/>
+          <w:sz w:val="18"/>
+          <w:szCs w:val="18"/>
+        </w:rPr>
+        <w:br/>
+        <w:t>               checker = rs.getFloat(</w:t>
+      </w:r>
+      <w:r>
+        <w:rPr>
+          <w:rFonts w:ascii="Courier New" w:eastAsia="Times New Roman" w:hAnsi="Courier New" w:cs="Courier New"/>
+          <w:b/>
+          <w:bCs/>
+          <w:color w:val="008000"/>
+          <w:sz w:val="18"/>
+          <w:szCs w:val="18"/>
+        </w:rPr>
+        <w:t>"AvgGrossSales"</w:t>
+      </w:r>
+      <w:r>
+        <w:rPr>
+          <w:rFonts w:ascii="Courier New" w:eastAsia="Times New Roman" w:hAnsi="Courier New" w:cs="Courier New"/>
+          <w:color w:val="000000"/>
+          <w:sz w:val="18"/>
+          <w:szCs w:val="18"/>
+        </w:rPr>
+        <w:t>);</w:t>
+      </w:r>
+      <w:r>
+        <w:rPr>
+          <w:rFonts w:ascii="Courier New" w:eastAsia="Times New Roman" w:hAnsi="Courier New" w:cs="Courier New"/>
+          <w:color w:val="000000"/>
+          <w:sz w:val="18"/>
+          <w:szCs w:val="18"/>
+        </w:rPr>
+        <w:br/>
+        <w:t>            rs.close();</w:t>
+      </w:r>
+      <w:r>
+        <w:rPr>
+          <w:rFonts w:ascii="Courier New" w:eastAsia="Times New Roman" w:hAnsi="Courier New" w:cs="Courier New"/>
+          <w:color w:val="000000"/>
+          <w:sz w:val="18"/>
+          <w:szCs w:val="18"/>
+        </w:rPr>
+        <w:br/>
+        <w:t xml:space="preserve">            </w:t>
+      </w:r>
+      <w:r>
+        <w:rPr>
+          <w:rFonts w:ascii="Courier New" w:eastAsia="Times New Roman" w:hAnsi="Courier New" w:cs="Courier New"/>
+          <w:b/>
+          <w:bCs/>
+          <w:color w:val="000080"/>
+          <w:sz w:val="18"/>
+          <w:szCs w:val="18"/>
+        </w:rPr>
+        <w:t xml:space="preserve">if </w:t>
+      </w:r>
+      <w:r>
+        <w:rPr>
+          <w:rFonts w:ascii="Courier New" w:eastAsia="Times New Roman" w:hAnsi="Courier New" w:cs="Courier New"/>
+          <w:color w:val="000000"/>
+          <w:sz w:val="18"/>
+          <w:szCs w:val="18"/>
+        </w:rPr>
+        <w:t xml:space="preserve">(checker &gt; </w:t>
+      </w:r>
+      <w:r>
+        <w:rPr>
+          <w:rFonts w:ascii="Courier New" w:eastAsia="Times New Roman" w:hAnsi="Courier New" w:cs="Courier New"/>
+          <w:color w:val="0000FF"/>
+          <w:sz w:val="18"/>
+          <w:szCs w:val="18"/>
+        </w:rPr>
+        <w:t>0</w:t>
+      </w:r>
+      <w:r>
+        <w:rPr>
+          <w:rFonts w:ascii="Courier New" w:eastAsia="Times New Roman" w:hAnsi="Courier New" w:cs="Courier New"/>
+          <w:color w:val="000000"/>
+          <w:sz w:val="18"/>
+          <w:szCs w:val="18"/>
+        </w:rPr>
+        <w:t>)</w:t>
+      </w:r>
+      <w:r>
+        <w:rPr>
+          <w:rFonts w:ascii="Courier New" w:eastAsia="Times New Roman" w:hAnsi="Courier New" w:cs="Courier New"/>
+          <w:color w:val="000000"/>
+          <w:sz w:val="18"/>
+          <w:szCs w:val="18"/>
+        </w:rPr>
+        <w:br/>
+      </w:r>
+      <w:r>
+        <w:rPr>
+          <w:rFonts w:ascii="Courier New" w:eastAsia="Times New Roman" w:hAnsi="Courier New" w:cs="Courier New"/>
+          <w:color w:val="000000"/>
+          <w:sz w:val="18"/>
+          <w:szCs w:val="18"/>
+        </w:rPr>
+        <w:lastRenderedPageBreak/>
+        <w:t>               avg = checker;</w:t>
+      </w:r>
+      <w:r>
+        <w:rPr>
+          <w:rFonts w:ascii="Courier New" w:eastAsia="Times New Roman" w:hAnsi="Courier New" w:cs="Courier New"/>
+          <w:color w:val="000000"/>
+          <w:sz w:val="18"/>
+          <w:szCs w:val="18"/>
+        </w:rPr>
+        <w:br/>
+        <w:t xml:space="preserve">         } </w:t>
+      </w:r>
+      <w:r>
+        <w:rPr>
+          <w:rFonts w:ascii="Courier New" w:eastAsia="Times New Roman" w:hAnsi="Courier New" w:cs="Courier New"/>
+          <w:b/>
+          <w:bCs/>
+          <w:color w:val="000080"/>
+          <w:sz w:val="18"/>
+          <w:szCs w:val="18"/>
+        </w:rPr>
+        <w:t xml:space="preserve">catch </w:t>
+      </w:r>
+      <w:r>
+        <w:rPr>
+          <w:rFonts w:ascii="Courier New" w:eastAsia="Times New Roman" w:hAnsi="Courier New" w:cs="Courier New"/>
+          <w:color w:val="000000"/>
+          <w:sz w:val="18"/>
+          <w:szCs w:val="18"/>
+        </w:rPr>
+        <w:t>(SQLException e) {</w:t>
+      </w:r>
+      <w:r>
+        <w:rPr>
+          <w:rFonts w:ascii="Courier New" w:eastAsia="Times New Roman" w:hAnsi="Courier New" w:cs="Courier New"/>
+          <w:color w:val="000000"/>
+          <w:sz w:val="18"/>
+          <w:szCs w:val="18"/>
+        </w:rPr>
+        <w:br/>
+        <w:t>            System.</w:t>
+      </w:r>
+      <w:r>
+        <w:rPr>
+          <w:rFonts w:ascii="Courier New" w:eastAsia="Times New Roman" w:hAnsi="Courier New" w:cs="Courier New"/>
+          <w:b/>
+          <w:bCs/>
+          <w:i/>
+          <w:iCs/>
+          <w:color w:val="660E7A"/>
+          <w:sz w:val="18"/>
+          <w:szCs w:val="18"/>
+        </w:rPr>
+        <w:t>out</w:t>
+      </w:r>
+      <w:r>
+        <w:rPr>
+          <w:rFonts w:ascii="Courier New" w:eastAsia="Times New Roman" w:hAnsi="Courier New" w:cs="Courier New"/>
+          <w:color w:val="000000"/>
+          <w:sz w:val="18"/>
+          <w:szCs w:val="18"/>
+        </w:rPr>
+        <w:t>.println(e);</w:t>
+      </w:r>
+      <w:r>
+        <w:rPr>
+          <w:rFonts w:ascii="Courier New" w:eastAsia="Times New Roman" w:hAnsi="Courier New" w:cs="Courier New"/>
+          <w:color w:val="000000"/>
+          <w:sz w:val="18"/>
+          <w:szCs w:val="18"/>
+        </w:rPr>
+        <w:br/>
+        <w:t xml:space="preserve">            </w:t>
+      </w:r>
+      <w:r>
+        <w:rPr>
+          <w:rFonts w:ascii="Courier New" w:eastAsia="Times New Roman" w:hAnsi="Courier New" w:cs="Courier New"/>
+          <w:i/>
+          <w:iCs/>
+          <w:color w:val="808080"/>
+          <w:sz w:val="18"/>
+          <w:szCs w:val="18"/>
+        </w:rPr>
+        <w:t>//continue;</w:t>
+      </w:r>
+      <w:r>
+        <w:rPr>
+          <w:rFonts w:ascii="Courier New" w:eastAsia="Times New Roman" w:hAnsi="Courier New" w:cs="Courier New"/>
+          <w:i/>
+          <w:iCs/>
+          <w:color w:val="808080"/>
+          <w:sz w:val="18"/>
+          <w:szCs w:val="18"/>
+        </w:rPr>
+        <w:br/>
+        <w:t xml:space="preserve">            </w:t>
+      </w:r>
+      <w:r>
+        <w:rPr>
+          <w:rFonts w:ascii="Courier New" w:eastAsia="Times New Roman" w:hAnsi="Courier New" w:cs="Courier New"/>
+          <w:b/>
+          <w:bCs/>
+          <w:color w:val="000080"/>
+          <w:sz w:val="18"/>
+          <w:szCs w:val="18"/>
+        </w:rPr>
+        <w:t>return false</w:t>
+      </w:r>
+      <w:r>
+        <w:rPr>
+          <w:rFonts w:ascii="Courier New" w:eastAsia="Times New Roman" w:hAnsi="Courier New" w:cs="Courier New"/>
+          <w:color w:val="000000"/>
+          <w:sz w:val="18"/>
+          <w:szCs w:val="18"/>
+        </w:rPr>
+        <w:t>;</w:t>
+      </w:r>
+      <w:r>
+        <w:rPr>
+          <w:rFonts w:ascii="Courier New" w:eastAsia="Times New Roman" w:hAnsi="Courier New" w:cs="Courier New"/>
+          <w:color w:val="000000"/>
+          <w:sz w:val="18"/>
+          <w:szCs w:val="18"/>
+        </w:rPr>
+        <w:br/>
+      </w:r>
+      <w:r>
+        <w:rPr>
+          <w:rFonts w:ascii="Courier New" w:eastAsia="Times New Roman" w:hAnsi="Courier New" w:cs="Courier New"/>
+          <w:color w:val="000000"/>
+          <w:sz w:val="18"/>
+          <w:szCs w:val="18"/>
+        </w:rPr>
+        <w:br/>
+        <w:t>         }</w:t>
+      </w:r>
+      <w:r>
+        <w:rPr>
+          <w:rFonts w:ascii="Courier New" w:eastAsia="Times New Roman" w:hAnsi="Courier New" w:cs="Courier New"/>
+          <w:color w:val="000000"/>
+          <w:sz w:val="18"/>
+          <w:szCs w:val="18"/>
+        </w:rPr>
+        <w:br/>
+        <w:t xml:space="preserve">         query = </w:t>
+      </w:r>
+      <w:r>
+        <w:rPr>
+          <w:rFonts w:ascii="Courier New" w:eastAsia="Times New Roman" w:hAnsi="Courier New" w:cs="Courier New"/>
+          <w:b/>
+          <w:bCs/>
+          <w:color w:val="000080"/>
+          <w:sz w:val="18"/>
+          <w:szCs w:val="18"/>
+        </w:rPr>
+        <w:t xml:space="preserve">new </w:t>
+      </w:r>
+      <w:r>
+        <w:rPr>
+          <w:rFonts w:ascii="Courier New" w:eastAsia="Times New Roman" w:hAnsi="Courier New" w:cs="Courier New"/>
+          <w:color w:val="000000"/>
+          <w:sz w:val="18"/>
+          <w:szCs w:val="18"/>
+        </w:rPr>
+        <w:t>String();</w:t>
+      </w:r>
+      <w:r>
+        <w:rPr>
+          <w:rFonts w:ascii="Courier New" w:eastAsia="Times New Roman" w:hAnsi="Courier New" w:cs="Courier New"/>
+          <w:color w:val="000000"/>
+          <w:sz w:val="18"/>
+          <w:szCs w:val="18"/>
+        </w:rPr>
+        <w:br/>
+        <w:t xml:space="preserve">         query = </w:t>
+      </w:r>
+      <w:r>
+        <w:rPr>
+          <w:rFonts w:ascii="Courier New" w:eastAsia="Times New Roman" w:hAnsi="Courier New" w:cs="Courier New"/>
+          <w:b/>
+          <w:bCs/>
+          <w:color w:val="008000"/>
+          <w:sz w:val="18"/>
+          <w:szCs w:val="18"/>
+        </w:rPr>
+        <w:t xml:space="preserve">"SELECT </w:t>
+      </w:r>
+      <w:r>
+        <w:rPr>
+          <w:rFonts w:ascii="Courier New" w:eastAsia="Times New Roman" w:hAnsi="Courier New" w:cs="Courier New"/>
+          <w:i/>
+          <w:iCs/>
+          <w:color w:val="008000"/>
+          <w:sz w:val="18"/>
+          <w:szCs w:val="18"/>
+        </w:rPr>
+        <w:t>*</w:t>
+      </w:r>
+      <w:r>
+        <w:rPr>
+          <w:rFonts w:ascii="Courier New" w:eastAsia="Times New Roman" w:hAnsi="Courier New" w:cs="Courier New"/>
+          <w:b/>
+          <w:bCs/>
+          <w:color w:val="008000"/>
+          <w:sz w:val="18"/>
+          <w:szCs w:val="18"/>
+        </w:rPr>
+        <w:t xml:space="preserve"> FROM dailyinformation WHERE Date LIKE '" </w:t>
+      </w:r>
+      <w:r>
+        <w:rPr>
+          <w:rFonts w:ascii="Courier New" w:eastAsia="Times New Roman" w:hAnsi="Courier New" w:cs="Courier New"/>
+          <w:color w:val="000000"/>
+          <w:sz w:val="18"/>
+          <w:szCs w:val="18"/>
+        </w:rPr>
+        <w:t>+ array[</w:t>
+      </w:r>
+      <w:r>
+        <w:rPr>
+          <w:rFonts w:ascii="Courier New" w:eastAsia="Times New Roman" w:hAnsi="Courier New" w:cs="Courier New"/>
+          <w:color w:val="0000FF"/>
+          <w:sz w:val="18"/>
+          <w:szCs w:val="18"/>
+        </w:rPr>
+        <w:t>0</w:t>
+      </w:r>
+      <w:r>
+        <w:rPr>
+          <w:rFonts w:ascii="Courier New" w:eastAsia="Times New Roman" w:hAnsi="Courier New" w:cs="Courier New"/>
+          <w:color w:val="000000"/>
+          <w:sz w:val="18"/>
+          <w:szCs w:val="18"/>
+        </w:rPr>
+        <w:t xml:space="preserve">] + </w:t>
+      </w:r>
+      <w:r>
+        <w:rPr>
+          <w:rFonts w:ascii="Courier New" w:eastAsia="Times New Roman" w:hAnsi="Courier New" w:cs="Courier New"/>
+          <w:b/>
+          <w:bCs/>
+          <w:color w:val="008000"/>
+          <w:sz w:val="18"/>
+          <w:szCs w:val="18"/>
+        </w:rPr>
+        <w:t xml:space="preserve">"%' AND DayOfMonth = '" </w:t>
+      </w:r>
+      <w:r>
+        <w:rPr>
+          <w:rFonts w:ascii="Courier New" w:eastAsia="Times New Roman" w:hAnsi="Courier New" w:cs="Courier New"/>
+          <w:color w:val="000000"/>
+          <w:sz w:val="18"/>
+          <w:szCs w:val="18"/>
+        </w:rPr>
+        <w:t xml:space="preserve">+ z + days[y] + </w:t>
+      </w:r>
+      <w:r>
+        <w:rPr>
+          <w:rFonts w:ascii="Courier New" w:eastAsia="Times New Roman" w:hAnsi="Courier New" w:cs="Courier New"/>
+          <w:b/>
+          <w:bCs/>
+          <w:color w:val="008000"/>
+          <w:sz w:val="18"/>
+          <w:szCs w:val="18"/>
+        </w:rPr>
+        <w:t>"'"</w:t>
+      </w:r>
+      <w:r>
+        <w:rPr>
+          <w:rFonts w:ascii="Courier New" w:eastAsia="Times New Roman" w:hAnsi="Courier New" w:cs="Courier New"/>
+          <w:color w:val="000000"/>
+          <w:sz w:val="18"/>
+          <w:szCs w:val="18"/>
+        </w:rPr>
+        <w:t>;</w:t>
+      </w:r>
+      <w:r>
+        <w:rPr>
+          <w:rFonts w:ascii="Courier New" w:eastAsia="Times New Roman" w:hAnsi="Courier New" w:cs="Courier New"/>
+          <w:color w:val="000000"/>
+          <w:sz w:val="18"/>
+          <w:szCs w:val="18"/>
+        </w:rPr>
+        <w:br/>
+        <w:t>         System.</w:t>
+      </w:r>
+      <w:r>
+        <w:rPr>
+          <w:rFonts w:ascii="Courier New" w:eastAsia="Times New Roman" w:hAnsi="Courier New" w:cs="Courier New"/>
+          <w:b/>
+          <w:bCs/>
+          <w:i/>
+          <w:iCs/>
+          <w:color w:val="660E7A"/>
+          <w:sz w:val="18"/>
+          <w:szCs w:val="18"/>
+        </w:rPr>
+        <w:t>out</w:t>
+      </w:r>
+      <w:r>
+        <w:rPr>
+          <w:rFonts w:ascii="Courier New" w:eastAsia="Times New Roman" w:hAnsi="Courier New" w:cs="Courier New"/>
+          <w:color w:val="000000"/>
+          <w:sz w:val="18"/>
+          <w:szCs w:val="18"/>
+        </w:rPr>
+        <w:t>.println(array[</w:t>
+      </w:r>
+      <w:r>
+        <w:rPr>
+          <w:rFonts w:ascii="Courier New" w:eastAsia="Times New Roman" w:hAnsi="Courier New" w:cs="Courier New"/>
+          <w:color w:val="0000FF"/>
+          <w:sz w:val="18"/>
+          <w:szCs w:val="18"/>
+        </w:rPr>
+        <w:t>0</w:t>
+      </w:r>
+      <w:r>
+        <w:rPr>
+          <w:rFonts w:ascii="Courier New" w:eastAsia="Times New Roman" w:hAnsi="Courier New" w:cs="Courier New"/>
+          <w:color w:val="000000"/>
+          <w:sz w:val="18"/>
+          <w:szCs w:val="18"/>
+        </w:rPr>
+        <w:t>]);</w:t>
+      </w:r>
+      <w:r>
+        <w:rPr>
+          <w:rFonts w:ascii="Courier New" w:eastAsia="Times New Roman" w:hAnsi="Courier New" w:cs="Courier New"/>
+          <w:color w:val="000000"/>
+          <w:sz w:val="18"/>
+          <w:szCs w:val="18"/>
+        </w:rPr>
+        <w:br/>
+        <w:t xml:space="preserve">         </w:t>
+      </w:r>
+      <w:r>
+        <w:rPr>
+          <w:rFonts w:ascii="Courier New" w:eastAsia="Times New Roman" w:hAnsi="Courier New" w:cs="Courier New"/>
+          <w:b/>
+          <w:bCs/>
+          <w:color w:val="000080"/>
+          <w:sz w:val="18"/>
+          <w:szCs w:val="18"/>
+        </w:rPr>
+        <w:t xml:space="preserve">try </w:t>
+      </w:r>
+      <w:r>
+        <w:rPr>
+          <w:rFonts w:ascii="Courier New" w:eastAsia="Times New Roman" w:hAnsi="Courier New" w:cs="Courier New"/>
+          <w:color w:val="000000"/>
+          <w:sz w:val="18"/>
+          <w:szCs w:val="18"/>
+        </w:rPr>
+        <w:t>{</w:t>
+      </w:r>
+      <w:r>
+        <w:rPr>
+          <w:rFonts w:ascii="Courier New" w:eastAsia="Times New Roman" w:hAnsi="Courier New" w:cs="Courier New"/>
+          <w:color w:val="000000"/>
+          <w:sz w:val="18"/>
+          <w:szCs w:val="18"/>
+        </w:rPr>
+        <w:br/>
+        <w:t xml:space="preserve">            ResultSet rs = </w:t>
+      </w:r>
+      <w:r>
+        <w:rPr>
+          <w:rFonts w:ascii="Courier New" w:eastAsia="Times New Roman" w:hAnsi="Courier New" w:cs="Courier New"/>
+          <w:i/>
+          <w:iCs/>
+          <w:color w:val="660E7A"/>
+          <w:sz w:val="18"/>
+          <w:szCs w:val="18"/>
+        </w:rPr>
+        <w:t>st</w:t>
+      </w:r>
+      <w:r>
+        <w:rPr>
+          <w:rFonts w:ascii="Courier New" w:eastAsia="Times New Roman" w:hAnsi="Courier New" w:cs="Courier New"/>
+          <w:color w:val="000000"/>
+          <w:sz w:val="18"/>
+          <w:szCs w:val="18"/>
+        </w:rPr>
+        <w:t>.executeQuery(query);</w:t>
+      </w:r>
+      <w:r>
+        <w:rPr>
+          <w:rFonts w:ascii="Courier New" w:eastAsia="Times New Roman" w:hAnsi="Courier New" w:cs="Courier New"/>
+          <w:color w:val="000000"/>
+          <w:sz w:val="18"/>
+          <w:szCs w:val="18"/>
+        </w:rPr>
+        <w:br/>
+        <w:t xml:space="preserve">            </w:t>
+      </w:r>
+      <w:r>
+        <w:rPr>
+          <w:rFonts w:ascii="Courier New" w:eastAsia="Times New Roman" w:hAnsi="Courier New" w:cs="Courier New"/>
+          <w:b/>
+          <w:bCs/>
+          <w:color w:val="000080"/>
+          <w:sz w:val="18"/>
+          <w:szCs w:val="18"/>
+        </w:rPr>
+        <w:t xml:space="preserve">if </w:t>
+      </w:r>
+      <w:r>
+        <w:rPr>
+          <w:rFonts w:ascii="Courier New" w:eastAsia="Times New Roman" w:hAnsi="Courier New" w:cs="Courier New"/>
+          <w:color w:val="000000"/>
+          <w:sz w:val="18"/>
+          <w:szCs w:val="18"/>
+        </w:rPr>
+        <w:t>(rs.next()) {</w:t>
+      </w:r>
+      <w:r>
+        <w:rPr>
+          <w:rFonts w:ascii="Courier New" w:eastAsia="Times New Roman" w:hAnsi="Courier New" w:cs="Courier New"/>
+          <w:color w:val="000000"/>
+          <w:sz w:val="18"/>
+          <w:szCs w:val="18"/>
+        </w:rPr>
+        <w:br/>
+        <w:t>               high = rs.getFloat(</w:t>
+      </w:r>
+      <w:r>
+        <w:rPr>
+          <w:rFonts w:ascii="Courier New" w:eastAsia="Times New Roman" w:hAnsi="Courier New" w:cs="Courier New"/>
+          <w:b/>
+          <w:bCs/>
+          <w:color w:val="008000"/>
+          <w:sz w:val="18"/>
+          <w:szCs w:val="18"/>
+        </w:rPr>
+        <w:t>"GrossSales"</w:t>
+      </w:r>
+      <w:r>
+        <w:rPr>
+          <w:rFonts w:ascii="Courier New" w:eastAsia="Times New Roman" w:hAnsi="Courier New" w:cs="Courier New"/>
+          <w:color w:val="000000"/>
+          <w:sz w:val="18"/>
+          <w:szCs w:val="18"/>
+        </w:rPr>
+        <w:t>);</w:t>
+      </w:r>
+      <w:r>
+        <w:rPr>
+          <w:rFonts w:ascii="Courier New" w:eastAsia="Times New Roman" w:hAnsi="Courier New" w:cs="Courier New"/>
+          <w:color w:val="000000"/>
+          <w:sz w:val="18"/>
+          <w:szCs w:val="18"/>
+        </w:rPr>
+        <w:br/>
+        <w:t>               DbManager.</w:t>
+      </w:r>
+      <w:r>
+        <w:rPr>
+          <w:rFonts w:ascii="Courier New" w:eastAsia="Times New Roman" w:hAnsi="Courier New" w:cs="Courier New"/>
+          <w:i/>
+          <w:iCs/>
+          <w:color w:val="000000"/>
+          <w:sz w:val="18"/>
+          <w:szCs w:val="18"/>
+        </w:rPr>
+        <w:t>UpdateOneDay</w:t>
+      </w:r>
+      <w:r>
+        <w:rPr>
+          <w:rFonts w:ascii="Courier New" w:eastAsia="Times New Roman" w:hAnsi="Courier New" w:cs="Courier New"/>
+          <w:color w:val="000000"/>
+          <w:sz w:val="18"/>
+          <w:szCs w:val="18"/>
+        </w:rPr>
+        <w:t>(month, high, z + days[y], avg);</w:t>
+      </w:r>
+      <w:r>
+        <w:rPr>
+          <w:rFonts w:ascii="Courier New" w:eastAsia="Times New Roman" w:hAnsi="Courier New" w:cs="Courier New"/>
+          <w:color w:val="000000"/>
+          <w:sz w:val="18"/>
+          <w:szCs w:val="18"/>
+        </w:rPr>
+        <w:br/>
+        <w:t>               System.</w:t>
+      </w:r>
+      <w:r>
+        <w:rPr>
+          <w:rFonts w:ascii="Courier New" w:eastAsia="Times New Roman" w:hAnsi="Courier New" w:cs="Courier New"/>
+          <w:b/>
+          <w:bCs/>
+          <w:i/>
+          <w:iCs/>
+          <w:color w:val="660E7A"/>
+          <w:sz w:val="18"/>
+          <w:szCs w:val="18"/>
+        </w:rPr>
+        <w:t>out</w:t>
+      </w:r>
+      <w:r>
+        <w:rPr>
+          <w:rFonts w:ascii="Courier New" w:eastAsia="Times New Roman" w:hAnsi="Courier New" w:cs="Courier New"/>
+          <w:color w:val="000000"/>
+          <w:sz w:val="18"/>
+          <w:szCs w:val="18"/>
+        </w:rPr>
+        <w:t>.println(high);</w:t>
+      </w:r>
+      <w:r>
+        <w:rPr>
+          <w:rFonts w:ascii="Courier New" w:eastAsia="Times New Roman" w:hAnsi="Courier New" w:cs="Courier New"/>
+          <w:color w:val="000000"/>
+          <w:sz w:val="18"/>
+          <w:szCs w:val="18"/>
+        </w:rPr>
+        <w:br/>
+        <w:t>            }</w:t>
+      </w:r>
+      <w:r>
+        <w:rPr>
+          <w:rFonts w:ascii="Courier New" w:eastAsia="Times New Roman" w:hAnsi="Courier New" w:cs="Courier New"/>
+          <w:color w:val="000000"/>
+          <w:sz w:val="18"/>
+          <w:szCs w:val="18"/>
+        </w:rPr>
+        <w:br/>
+        <w:t>            rs.close();</w:t>
+      </w:r>
+      <w:r>
+        <w:rPr>
+          <w:rFonts w:ascii="Courier New" w:eastAsia="Times New Roman" w:hAnsi="Courier New" w:cs="Courier New"/>
+          <w:color w:val="000000"/>
+          <w:sz w:val="18"/>
+          <w:szCs w:val="18"/>
+        </w:rPr>
+        <w:br/>
+        <w:t xml:space="preserve">         } </w:t>
+      </w:r>
+      <w:r>
+        <w:rPr>
+          <w:rFonts w:ascii="Courier New" w:eastAsia="Times New Roman" w:hAnsi="Courier New" w:cs="Courier New"/>
+          <w:b/>
+          <w:bCs/>
+          <w:color w:val="000080"/>
+          <w:sz w:val="18"/>
+          <w:szCs w:val="18"/>
+        </w:rPr>
+        <w:t xml:space="preserve">catch </w:t>
+      </w:r>
+      <w:r>
+        <w:rPr>
+          <w:rFonts w:ascii="Courier New" w:eastAsia="Times New Roman" w:hAnsi="Courier New" w:cs="Courier New"/>
+          <w:color w:val="000000"/>
+          <w:sz w:val="18"/>
+          <w:szCs w:val="18"/>
+        </w:rPr>
+        <w:t>(SQLException e) {</w:t>
+      </w:r>
+      <w:r>
+        <w:rPr>
+          <w:rFonts w:ascii="Courier New" w:eastAsia="Times New Roman" w:hAnsi="Courier New" w:cs="Courier New"/>
+          <w:color w:val="000000"/>
+          <w:sz w:val="18"/>
+          <w:szCs w:val="18"/>
+        </w:rPr>
+        <w:br/>
+        <w:t>            System.</w:t>
+      </w:r>
+      <w:r>
+        <w:rPr>
+          <w:rFonts w:ascii="Courier New" w:eastAsia="Times New Roman" w:hAnsi="Courier New" w:cs="Courier New"/>
+          <w:b/>
+          <w:bCs/>
+          <w:i/>
+          <w:iCs/>
+          <w:color w:val="660E7A"/>
+          <w:sz w:val="18"/>
+          <w:szCs w:val="18"/>
+        </w:rPr>
+        <w:t>out</w:t>
+      </w:r>
+      <w:r>
+        <w:rPr>
+          <w:rFonts w:ascii="Courier New" w:eastAsia="Times New Roman" w:hAnsi="Courier New" w:cs="Courier New"/>
+          <w:color w:val="000000"/>
+          <w:sz w:val="18"/>
+          <w:szCs w:val="18"/>
+        </w:rPr>
+        <w:t>.println(e);</w:t>
+      </w:r>
+      <w:r>
+        <w:rPr>
+          <w:rFonts w:ascii="Courier New" w:eastAsia="Times New Roman" w:hAnsi="Courier New" w:cs="Courier New"/>
+          <w:color w:val="000000"/>
+          <w:sz w:val="18"/>
+          <w:szCs w:val="18"/>
+        </w:rPr>
+        <w:br/>
+        <w:t>         }</w:t>
+      </w:r>
+      <w:r>
+        <w:rPr>
+          <w:rFonts w:ascii="Courier New" w:eastAsia="Times New Roman" w:hAnsi="Courier New" w:cs="Courier New"/>
+          <w:color w:val="000000"/>
+          <w:sz w:val="18"/>
+          <w:szCs w:val="18"/>
+        </w:rPr>
+        <w:br/>
+      </w:r>
+      <w:r>
+        <w:rPr>
+          <w:rFonts w:ascii="Courier New" w:eastAsia="Times New Roman" w:hAnsi="Courier New" w:cs="Courier New"/>
+          <w:color w:val="000000"/>
+          <w:sz w:val="18"/>
+          <w:szCs w:val="18"/>
+        </w:rPr>
+        <w:br/>
+      </w:r>
+      <w:r>
+        <w:rPr>
+          <w:rFonts w:ascii="Courier New" w:eastAsia="Times New Roman" w:hAnsi="Courier New" w:cs="Courier New"/>
+          <w:color w:val="000000"/>
+          <w:sz w:val="18"/>
+          <w:szCs w:val="18"/>
+        </w:rPr>
+        <w:br/>
+        <w:t xml:space="preserve">         </w:t>
+      </w:r>
+      <w:r>
+        <w:rPr>
+          <w:rFonts w:ascii="Courier New" w:eastAsia="Times New Roman" w:hAnsi="Courier New" w:cs="Courier New"/>
+          <w:i/>
+          <w:iCs/>
+          <w:color w:val="808080"/>
+          <w:sz w:val="18"/>
+          <w:szCs w:val="18"/>
+        </w:rPr>
+        <w:t>//System.out.println(temp.grosssales);</w:t>
+      </w:r>
+      <w:r>
+        <w:rPr>
+          <w:rFonts w:ascii="Courier New" w:eastAsia="Times New Roman" w:hAnsi="Courier New" w:cs="Courier New"/>
+          <w:i/>
+          <w:iCs/>
+          <w:color w:val="808080"/>
+          <w:sz w:val="18"/>
+          <w:szCs w:val="18"/>
+        </w:rPr>
+        <w:br/>
+        <w:t xml:space="preserve">         </w:t>
+      </w:r>
+      <w:r>
+        <w:rPr>
+          <w:rFonts w:ascii="Courier New" w:eastAsia="Times New Roman" w:hAnsi="Courier New" w:cs="Courier New"/>
+          <w:color w:val="000000"/>
+          <w:sz w:val="18"/>
+          <w:szCs w:val="18"/>
+        </w:rPr>
+        <w:t>DbManager.</w:t>
+      </w:r>
+      <w:r>
+        <w:rPr>
+          <w:rFonts w:ascii="Courier New" w:eastAsia="Times New Roman" w:hAnsi="Courier New" w:cs="Courier New"/>
+          <w:i/>
+          <w:iCs/>
+          <w:color w:val="000000"/>
+          <w:sz w:val="18"/>
+          <w:szCs w:val="18"/>
+        </w:rPr>
+        <w:t>UpdateOneDay</w:t>
+      </w:r>
+      <w:r>
+        <w:rPr>
+          <w:rFonts w:ascii="Courier New" w:eastAsia="Times New Roman" w:hAnsi="Courier New" w:cs="Courier New"/>
+          <w:color w:val="000000"/>
+          <w:sz w:val="18"/>
+          <w:szCs w:val="18"/>
+        </w:rPr>
+        <w:t>(month, high, z + days[y], avg);</w:t>
+      </w:r>
+      <w:r>
+        <w:rPr>
+          <w:rFonts w:ascii="Courier New" w:eastAsia="Times New Roman" w:hAnsi="Courier New" w:cs="Courier New"/>
+          <w:color w:val="000000"/>
+          <w:sz w:val="18"/>
+          <w:szCs w:val="18"/>
+        </w:rPr>
+        <w:br/>
+      </w:r>
+      <w:r>
+        <w:rPr>
+          <w:rFonts w:ascii="Courier New" w:eastAsia="Times New Roman" w:hAnsi="Courier New" w:cs="Courier New"/>
+          <w:color w:val="000000"/>
+          <w:sz w:val="18"/>
+          <w:szCs w:val="18"/>
+        </w:rPr>
+        <w:br/>
+        <w:t>      }</w:t>
+      </w:r>
+      <w:r>
+        <w:rPr>
+          <w:rFonts w:ascii="Courier New" w:eastAsia="Times New Roman" w:hAnsi="Courier New" w:cs="Courier New"/>
+          <w:color w:val="000000"/>
+          <w:sz w:val="18"/>
+          <w:szCs w:val="18"/>
+        </w:rPr>
+        <w:br/>
+        <w:t xml:space="preserve">   </w:t>
+      </w:r>
+      <w:r>
+        <w:rPr>
+          <w:rFonts w:ascii="Courier New" w:eastAsia="Times New Roman" w:hAnsi="Courier New" w:cs="Courier New"/>
+          <w:b/>
+          <w:bCs/>
+          <w:color w:val="000080"/>
+          <w:sz w:val="18"/>
+          <w:szCs w:val="18"/>
+        </w:rPr>
+        <w:t>return true</w:t>
+      </w:r>
+      <w:r>
+        <w:rPr>
+          <w:rFonts w:ascii="Courier New" w:eastAsia="Times New Roman" w:hAnsi="Courier New" w:cs="Courier New"/>
+          <w:color w:val="000000"/>
+          <w:sz w:val="18"/>
+          <w:szCs w:val="18"/>
+        </w:rPr>
+        <w:t>;</w:t>
+      </w:r>
+      <w:r>
+        <w:rPr>
+          <w:rFonts w:ascii="Courier New" w:eastAsia="Times New Roman" w:hAnsi="Courier New" w:cs="Courier New"/>
+          <w:color w:val="000000"/>
+          <w:sz w:val="18"/>
+          <w:szCs w:val="18"/>
+        </w:rPr>
+        <w:br/>
+        <w:t>}</w:t>
+      </w:r>
+      <w:r>
+        <w:rPr>
+          <w:rFonts w:ascii="Courier New" w:eastAsia="Times New Roman" w:hAnsi="Courier New" w:cs="Courier New"/>
+          <w:color w:val="000000"/>
+          <w:sz w:val="18"/>
+          <w:szCs w:val="18"/>
+        </w:rPr>
+        <w:br/>
+      </w:r>
+      <w:r>
+        <w:rPr>
+          <w:rFonts w:ascii="Courier New" w:eastAsia="Times New Roman" w:hAnsi="Courier New" w:cs="Courier New"/>
+          <w:i/>
+          <w:iCs/>
+          <w:color w:val="808080"/>
+          <w:sz w:val="18"/>
+          <w:szCs w:val="18"/>
+        </w:rPr>
+        <w:t>//</w:t>
+      </w:r>
+      <w:r>
+        <w:rPr>
+          <w:rFonts w:ascii="Courier New" w:eastAsia="Times New Roman" w:hAnsi="Courier New" w:cs="Courier New"/>
+          <w:b/>
+          <w:bCs/>
+          <w:i/>
+          <w:iCs/>
+          <w:color w:val="0073BF"/>
+          <w:sz w:val="18"/>
+          <w:szCs w:val="18"/>
+        </w:rPr>
+        <w:t>todo: update every year</w:t>
+      </w:r>
+    </w:p>
+    <w:p>
+      <w:pPr>
+        <w:shd w:val="clear" w:color="auto" w:fill="FFFFFF"/>
+        <w:spacing w:after="0" w:line="240" w:lineRule="auto"/>
+        <w:rPr>
+          <w:rFonts w:ascii="Calibri" w:eastAsia="Times New Roman" w:hAnsi="Calibri" w:cs="Calibri"/>
+          <w:color w:val="212121"/>
+        </w:rPr>
+      </w:pPr>
+      <w:r>
+        <w:rPr>
+          <w:rFonts w:ascii="Calibri" w:eastAsia="Times New Roman" w:hAnsi="Calibri" w:cs="Calibri"/>
+          <w:color w:val="212121"/>
+        </w:rPr>
+        <w:t> </w:t>
+      </w:r>
+    </w:p>
+    <w:p>
+      <w:pPr>
+        <w:rPr>
+          <w:rFonts w:eastAsiaTheme="minorEastAsia" w:hint="eastAsia"/>
+          <w:lang w:eastAsia="zh-CN"/>
         </w:rPr>
       </w:pPr>
     </w:p>
@@ -640,6 +3045,67 @@
     <w:uiPriority w:val="99"/>
     <w:rsid w:val="00CB72EE"/>
   </w:style>
+  <w:style w:type="paragraph" w:styleId="HTMLPreformatted">
+    <w:name w:val="HTML Preformatted"/>
+    <w:basedOn w:val="Normal"/>
+    <w:link w:val="HTMLPreformattedChar"/>
+    <w:uiPriority w:val="99"/>
+    <w:semiHidden/>
+    <w:unhideWhenUsed/>
+    <w:rsid w:val="00FA12B8"/>
+    <w:pPr>
+      <w:tabs>
+        <w:tab w:val="left" w:pos="916"/>
+        <w:tab w:val="left" w:pos="1832"/>
+        <w:tab w:val="left" w:pos="2748"/>
+        <w:tab w:val="left" w:pos="3664"/>
+        <w:tab w:val="left" w:pos="4580"/>
+        <w:tab w:val="left" w:pos="5496"/>
+        <w:tab w:val="left" w:pos="6412"/>
+        <w:tab w:val="left" w:pos="7328"/>
+        <w:tab w:val="left" w:pos="8244"/>
+        <w:tab w:val="left" w:pos="9160"/>
+        <w:tab w:val="left" w:pos="10076"/>
+        <w:tab w:val="left" w:pos="10992"/>
+        <w:tab w:val="left" w:pos="11908"/>
+        <w:tab w:val="left" w:pos="12824"/>
+        <w:tab w:val="left" w:pos="13740"/>
+        <w:tab w:val="left" w:pos="14656"/>
+      </w:tabs>
+      <w:spacing w:after="0" w:line="240" w:lineRule="auto"/>
+    </w:pPr>
+    <w:rPr>
+      <w:rFonts w:ascii="Courier New" w:eastAsia="Times New Roman" w:hAnsi="Courier New" w:cs="Courier New"/>
+      <w:sz w:val="20"/>
+      <w:szCs w:val="20"/>
+    </w:rPr>
+  </w:style>
+  <w:style w:type="character" w:customStyle="1" w:styleId="HTMLPreformattedChar">
+    <w:name w:val="HTML Preformatted Char"/>
+    <w:basedOn w:val="DefaultParagraphFont"/>
+    <w:link w:val="HTMLPreformatted"/>
+    <w:uiPriority w:val="99"/>
+    <w:semiHidden/>
+    <w:rsid w:val="00FA12B8"/>
+    <w:rPr>
+      <w:rFonts w:ascii="Courier New" w:eastAsia="Times New Roman" w:hAnsi="Courier New" w:cs="Courier New"/>
+      <w:sz w:val="20"/>
+      <w:szCs w:val="20"/>
+    </w:rPr>
+  </w:style>
+  <w:style w:type="paragraph" w:customStyle="1" w:styleId="xmsonormal">
+    <w:name w:val="x_msonormal"/>
+    <w:basedOn w:val="Normal"/>
+    <w:rsid w:val="00FA12B8"/>
+    <w:pPr>
+      <w:spacing w:before="100" w:beforeAutospacing="1" w:after="100" w:afterAutospacing="1" w:line="240" w:lineRule="auto"/>
+    </w:pPr>
+    <w:rPr>
+      <w:rFonts w:ascii="Times New Roman" w:eastAsia="Times New Roman" w:hAnsi="Times New Roman" w:cs="Times New Roman"/>
+      <w:sz w:val="24"/>
+      <w:szCs w:val="24"/>
+    </w:rPr>
+  </w:style>
 </w:styles>
 </file>
 

</xml_diff>

<commit_message>
update architecture and design pattern
</commit_message>
<xml_diff>
--- a/documents/Deliverable_3/FlyingMongeese_Deliverable_3_Software architecture.docx
+++ b/documents/Deliverable_3/FlyingMongeese_Deliverable_3_Software architecture.docx
@@ -1,6 +1,6 @@
 
 <file path=word/document.xml><?xml version="1.0" encoding="utf-8"?>
-<w:document xmlns:wpc="http://schemas.microsoft.com/office/word/2010/wordprocessingCanvas" xmlns:mo="http://schemas.microsoft.com/office/mac/office/2008/main" xmlns:mc="http://schemas.openxmlformats.org/markup-compatibility/2006" xmlns:mv="urn:schemas-microsoft-com:mac:vml" xmlns:o="urn:schemas-microsoft-com:office:office" xmlns:r="http://schemas.openxmlformats.org/officeDocument/2006/relationships" xmlns:m="http://schemas.openxmlformats.org/officeDocument/2006/math" xmlns:v="urn:schemas-microsoft-com:vml" xmlns:wp14="http://schemas.microsoft.com/office/word/2010/wordprocessingDrawing" xmlns:wp="http://schemas.openxmlformats.org/drawingml/2006/wordprocessingDrawing" xmlns:w10="urn:schemas-microsoft-com:office:word" xmlns:w="http://schemas.openxmlformats.org/wordprocessingml/2006/main" xmlns:w14="http://schemas.microsoft.com/office/word/2010/wordml" xmlns:w15="http://schemas.microsoft.com/office/word/2012/wordml" xmlns:wpg="http://schemas.microsoft.com/office/word/2010/wordprocessingGroup" xmlns:wpi="http://schemas.microsoft.com/office/word/2010/wordprocessingInk" xmlns:wne="http://schemas.microsoft.com/office/word/2006/wordml" xmlns:wps="http://schemas.microsoft.com/office/word/2010/wordprocessingShape" mc:Ignorable="w14 w15 wp14">
+<w:document xmlns:wpc="http://schemas.microsoft.com/office/word/2010/wordprocessingCanvas" xmlns:cx="http://schemas.microsoft.com/office/drawing/2014/chartex" xmlns:cx1="http://schemas.microsoft.com/office/drawing/2015/9/8/chartex" xmlns:cx2="http://schemas.microsoft.com/office/drawing/2015/10/21/chartex" xmlns:cx3="http://schemas.microsoft.com/office/drawing/2016/5/9/chartex" xmlns:cx4="http://schemas.microsoft.com/office/drawing/2016/5/10/chartex" xmlns:cx5="http://schemas.microsoft.com/office/drawing/2016/5/11/chartex" xmlns:cx6="http://schemas.microsoft.com/office/drawing/2016/5/12/chartex" xmlns:cx7="http://schemas.microsoft.com/office/drawing/2016/5/13/chartex" xmlns:cx8="http://schemas.microsoft.com/office/drawing/2016/5/14/chartex" xmlns:mc="http://schemas.openxmlformats.org/markup-compatibility/2006" xmlns:aink="http://schemas.microsoft.com/office/drawing/2016/ink" xmlns:am3d="http://schemas.microsoft.com/office/drawing/2017/model3d" xmlns:o="urn:schemas-microsoft-com:office:office" xmlns:r="http://schemas.openxmlformats.org/officeDocument/2006/relationships" xmlns:m="http://schemas.openxmlformats.org/officeDocument/2006/math" xmlns:v="urn:schemas-microsoft-com:vml" xmlns:wp14="http://schemas.microsoft.com/office/word/2010/wordprocessingDrawing" xmlns:wp="http://schemas.openxmlformats.org/drawingml/2006/wordprocessingDrawing" xmlns:w10="urn:schemas-microsoft-com:office:word" xmlns:w="http://schemas.openxmlformats.org/wordprocessingml/2006/main" xmlns:w14="http://schemas.microsoft.com/office/word/2010/wordml" xmlns:w15="http://schemas.microsoft.com/office/word/2012/wordml" xmlns:w16cid="http://schemas.microsoft.com/office/word/2016/wordml/cid" xmlns:w16se="http://schemas.microsoft.com/office/word/2015/wordml/symex" xmlns:wpg="http://schemas.microsoft.com/office/word/2010/wordprocessingGroup" xmlns:wpi="http://schemas.microsoft.com/office/word/2010/wordprocessingInk" xmlns:wne="http://schemas.microsoft.com/office/word/2006/wordml" xmlns:wps="http://schemas.microsoft.com/office/word/2010/wordprocessingShape" mc:Ignorable="w14 w15 w16se w16cid wp14">
   <w:body>
     <w:p>
       <w:pPr>
@@ -27,10 +27,10 @@
           <w:noProof/>
         </w:rPr>
         <w:drawing>
-          <wp:inline distT="0" distB="0" distL="0" distR="0" wp14:anchorId="5B596FF7" wp14:editId="6A251080">
-            <wp:extent cx="5943600" cy="4665980"/>
-            <wp:effectExtent l="0" t="0" r="0" b="1270"/>
-            <wp:docPr id="1" name="Picture 1"/>
+          <wp:inline distT="0" distB="0" distL="0" distR="0" wp14:anchorId="50864217" wp14:editId="727E9599">
+            <wp:extent cx="5943600" cy="4869180"/>
+            <wp:effectExtent l="0" t="0" r="0" b="7620"/>
+            <wp:docPr id="2" name="Picture 2"/>
             <wp:cNvGraphicFramePr>
               <a:graphicFrameLocks xmlns:a="http://schemas.openxmlformats.org/drawingml/2006/main" noChangeAspect="1"/>
             </wp:cNvGraphicFramePr>
@@ -38,7 +38,7 @@
               <a:graphicData uri="http://schemas.openxmlformats.org/drawingml/2006/picture">
                 <pic:pic xmlns:pic="http://schemas.openxmlformats.org/drawingml/2006/picture">
                   <pic:nvPicPr>
-                    <pic:cNvPr id="1" name="UML package.png"/>
+                    <pic:cNvPr id="2" name="2.PNG"/>
                     <pic:cNvPicPr/>
                   </pic:nvPicPr>
                   <pic:blipFill>
@@ -56,7 +56,7 @@
                   <pic:spPr>
                     <a:xfrm>
                       <a:off x="0" y="0"/>
-                      <a:ext cx="5943600" cy="4665980"/>
+                      <a:ext cx="5943600" cy="4869180"/>
                     </a:xfrm>
                     <a:prstGeom prst="rect">
                       <a:avLst/>
@@ -438,17 +438,19 @@
       <w:pPr>
         <w:spacing w:line="480" w:lineRule="auto"/>
         <w:rPr>
-          <w:rFonts w:eastAsiaTheme="minorHAnsi"/>
-          <w:sz w:val="24"/>
-          <w:szCs w:val="24"/>
-        </w:rPr>
-      </w:pPr>
-      <w:r>
-        <w:rPr>
-          <w:rFonts w:eastAsiaTheme="minorHAnsi"/>
+          <w:rFonts w:eastAsiaTheme="minorEastAsia"/>
           <w:b/>
           <w:sz w:val="24"/>
           <w:szCs w:val="24"/>
+          <w:lang w:eastAsia="zh-CN"/>
+        </w:rPr>
+      </w:pPr>
+      <w:r>
+        <w:rPr>
+          <w:rFonts w:eastAsiaTheme="minorHAnsi"/>
+          <w:b/>
+          <w:sz w:val="24"/>
+          <w:szCs w:val="24"/>
         </w:rPr>
         <w:t xml:space="preserve">Creational pattern: </w:t>
       </w:r>
@@ -701,6 +703,70 @@
           <w:lang w:eastAsia="zh-CN"/>
         </w:rPr>
         <w:t>.</w:t>
+      </w:r>
+    </w:p>
+    <w:p>
+      <w:pPr>
+        <w:spacing w:line="480" w:lineRule="auto"/>
+        <w:rPr>
+          <w:rFonts w:eastAsiaTheme="minorHAnsi"/>
+          <w:sz w:val="24"/>
+          <w:szCs w:val="24"/>
+        </w:rPr>
+      </w:pPr>
+      <w:r>
+        <w:rPr>
+          <w:noProof/>
+        </w:rPr>
+        <w:lastRenderedPageBreak/>
+        <w:drawing>
+          <wp:inline distT="0" distB="0" distL="0" distR="0" wp14:anchorId="4F613F64" wp14:editId="6B3EF440">
+            <wp:extent cx="3002280" cy="3116580"/>
+            <wp:effectExtent l="0" t="0" r="7620" b="7620"/>
+            <wp:docPr id="4" name="Picture 4" descr="https://lh5.googleusercontent.com/QpUZc8Zbd5i2X1Vmmy8jqTCyTvHgUJo7bkUvvPLlsuswQvqtNiKh99p7e5VMhlgrQhTQQ-FpMVUNS--iSOwLEpTW7JpR7AIgOLgFkajvhXHDek-YY3ZR6dIEbycPqaFXD0KOH8_27rE"/>
+            <wp:cNvGraphicFramePr>
+              <a:graphicFrameLocks xmlns:a="http://schemas.openxmlformats.org/drawingml/2006/main" noChangeAspect="1"/>
+            </wp:cNvGraphicFramePr>
+            <a:graphic xmlns:a="http://schemas.openxmlformats.org/drawingml/2006/main">
+              <a:graphicData uri="http://schemas.openxmlformats.org/drawingml/2006/picture">
+                <pic:pic xmlns:pic="http://schemas.openxmlformats.org/drawingml/2006/picture">
+                  <pic:nvPicPr>
+                    <pic:cNvPr id="0" name="Picture 1" descr="https://lh5.googleusercontent.com/QpUZc8Zbd5i2X1Vmmy8jqTCyTvHgUJo7bkUvvPLlsuswQvqtNiKh99p7e5VMhlgrQhTQQ-FpMVUNS--iSOwLEpTW7JpR7AIgOLgFkajvhXHDek-YY3ZR6dIEbycPqaFXD0KOH8_27rE"/>
+                    <pic:cNvPicPr>
+                      <a:picLocks noChangeAspect="1" noChangeArrowheads="1"/>
+                    </pic:cNvPicPr>
+                  </pic:nvPicPr>
+                  <pic:blipFill>
+                    <a:blip r:embed="rId7">
+                      <a:extLst>
+                        <a:ext uri="{28A0092B-C50C-407E-A947-70E740481C1C}">
+                          <a14:useLocalDpi xmlns:a14="http://schemas.microsoft.com/office/drawing/2010/main" val="0"/>
+                        </a:ext>
+                      </a:extLst>
+                    </a:blip>
+                    <a:srcRect/>
+                    <a:stretch>
+                      <a:fillRect/>
+                    </a:stretch>
+                  </pic:blipFill>
+                  <pic:spPr bwMode="auto">
+                    <a:xfrm>
+                      <a:off x="0" y="0"/>
+                      <a:ext cx="3002280" cy="3116580"/>
+                    </a:xfrm>
+                    <a:prstGeom prst="rect">
+                      <a:avLst/>
+                    </a:prstGeom>
+                    <a:noFill/>
+                    <a:ln>
+                      <a:noFill/>
+                    </a:ln>
+                  </pic:spPr>
+                </pic:pic>
+              </a:graphicData>
+            </a:graphic>
+          </wp:inline>
+        </w:drawing>
       </w:r>
       <w:bookmarkStart w:id="0" w:name="_GoBack"/>
       <w:bookmarkEnd w:id="0"/>
@@ -860,51 +926,970 @@
           <w:rFonts w:eastAsiaTheme="minorEastAsia"/>
           <w:lang w:eastAsia="zh-CN"/>
         </w:rPr>
+        <w:tab/>
+      </w:r>
+      <w:r>
+        <w:rPr>
+          <w:rFonts w:eastAsiaTheme="minorEastAsia"/>
+          <w:b/>
+          <w:lang w:eastAsia="zh-CN"/>
+        </w:rPr>
+        <w:t xml:space="preserve">private static </w:t>
+      </w:r>
+      <w:proofErr w:type="spellStart"/>
+      <w:r>
+        <w:rPr>
+          <w:rFonts w:eastAsiaTheme="minorEastAsia"/>
+          <w:b/>
+          <w:lang w:eastAsia="zh-CN"/>
+        </w:rPr>
+        <w:t>boolean</w:t>
+      </w:r>
+      <w:proofErr w:type="spellEnd"/>
+      <w:r>
+        <w:rPr>
+          <w:rFonts w:eastAsiaTheme="minorEastAsia"/>
+          <w:b/>
+          <w:lang w:eastAsia="zh-CN"/>
+        </w:rPr>
+        <w:t xml:space="preserve"> </w:t>
+      </w:r>
+      <w:proofErr w:type="spellStart"/>
+      <w:proofErr w:type="gramStart"/>
+      <w:r>
+        <w:rPr>
+          <w:rFonts w:eastAsiaTheme="minorEastAsia"/>
+          <w:b/>
+          <w:lang w:eastAsia="zh-CN"/>
+        </w:rPr>
+        <w:t>UpdateOneDa</w:t>
+      </w:r>
+      <w:r>
+        <w:rPr>
+          <w:rFonts w:eastAsiaTheme="minorEastAsia"/>
+          <w:lang w:eastAsia="zh-CN"/>
+        </w:rPr>
+        <w:t>y</w:t>
+      </w:r>
+      <w:proofErr w:type="spellEnd"/>
+      <w:r>
+        <w:rPr>
+          <w:rFonts w:eastAsiaTheme="minorEastAsia"/>
+          <w:lang w:eastAsia="zh-CN"/>
+        </w:rPr>
+        <w:t>(</w:t>
+      </w:r>
+      <w:proofErr w:type="gramEnd"/>
+      <w:r>
+        <w:rPr>
+          <w:rFonts w:eastAsiaTheme="minorEastAsia"/>
+          <w:lang w:eastAsia="zh-CN"/>
+        </w:rPr>
+        <w:t xml:space="preserve">String month, float </w:t>
+      </w:r>
+      <w:proofErr w:type="spellStart"/>
+      <w:r>
+        <w:rPr>
+          <w:rFonts w:eastAsiaTheme="minorEastAsia"/>
+          <w:lang w:eastAsia="zh-CN"/>
+        </w:rPr>
+        <w:t>highorder</w:t>
+      </w:r>
+      <w:proofErr w:type="spellEnd"/>
+      <w:r>
+        <w:rPr>
+          <w:rFonts w:eastAsiaTheme="minorEastAsia"/>
+          <w:lang w:eastAsia="zh-CN"/>
+        </w:rPr>
+        <w:t xml:space="preserve">, String day, float </w:t>
+      </w:r>
+      <w:proofErr w:type="spellStart"/>
+      <w:r>
+        <w:rPr>
+          <w:rFonts w:eastAsiaTheme="minorEastAsia"/>
+          <w:lang w:eastAsia="zh-CN"/>
+        </w:rPr>
+        <w:t>loworder</w:t>
+      </w:r>
+      <w:proofErr w:type="spellEnd"/>
+      <w:r>
+        <w:rPr>
+          <w:rFonts w:eastAsiaTheme="minorEastAsia"/>
+          <w:lang w:eastAsia="zh-CN"/>
+        </w:rPr>
+        <w:t>) {</w:t>
+      </w:r>
+    </w:p>
+    <w:p>
+      <w:pPr>
+        <w:rPr>
+          <w:rFonts w:eastAsiaTheme="minorEastAsia"/>
+          <w:lang w:eastAsia="zh-CN"/>
+        </w:rPr>
+      </w:pPr>
+      <w:r>
+        <w:rPr>
+          <w:rFonts w:eastAsiaTheme="minorEastAsia"/>
+          <w:lang w:eastAsia="zh-CN"/>
+        </w:rPr>
+        <w:tab/>
+      </w:r>
+      <w:r>
+        <w:rPr>
+          <w:rFonts w:eastAsiaTheme="minorEastAsia"/>
+          <w:lang w:eastAsia="zh-CN"/>
+        </w:rPr>
+        <w:tab/>
+        <w:t>try {</w:t>
+      </w:r>
+    </w:p>
+    <w:p>
+      <w:pPr>
+        <w:rPr>
+          <w:rFonts w:eastAsiaTheme="minorEastAsia"/>
+          <w:lang w:eastAsia="zh-CN"/>
+        </w:rPr>
+      </w:pPr>
+      <w:r>
+        <w:rPr>
+          <w:rFonts w:eastAsiaTheme="minorEastAsia"/>
+          <w:lang w:eastAsia="zh-CN"/>
+        </w:rPr>
+        <w:tab/>
+      </w:r>
+      <w:r>
+        <w:rPr>
+          <w:rFonts w:eastAsiaTheme="minorEastAsia"/>
+          <w:lang w:eastAsia="zh-CN"/>
+        </w:rPr>
+        <w:tab/>
+      </w:r>
+      <w:r>
+        <w:rPr>
+          <w:rFonts w:eastAsiaTheme="minorEastAsia"/>
+          <w:lang w:eastAsia="zh-CN"/>
+        </w:rPr>
+        <w:tab/>
+        <w:t>String query1 = "INSERT INTO " + month</w:t>
+      </w:r>
+    </w:p>
+    <w:p>
+      <w:pPr>
+        <w:rPr>
+          <w:rFonts w:eastAsiaTheme="minorEastAsia"/>
+          <w:lang w:eastAsia="zh-CN"/>
+        </w:rPr>
+      </w:pPr>
+      <w:r>
+        <w:rPr>
+          <w:rFonts w:eastAsiaTheme="minorEastAsia"/>
+          <w:lang w:eastAsia="zh-CN"/>
+        </w:rPr>
+        <w:tab/>
+      </w:r>
+      <w:r>
+        <w:rPr>
+          <w:rFonts w:eastAsiaTheme="minorEastAsia"/>
+          <w:lang w:eastAsia="zh-CN"/>
+        </w:rPr>
+        <w:tab/>
+      </w:r>
+      <w:r>
+        <w:rPr>
+          <w:rFonts w:eastAsiaTheme="minorEastAsia"/>
+          <w:lang w:eastAsia="zh-CN"/>
+        </w:rPr>
+        <w:tab/>
+      </w:r>
+      <w:r>
+        <w:rPr>
+          <w:rFonts w:eastAsiaTheme="minorEastAsia"/>
+          <w:lang w:eastAsia="zh-CN"/>
+        </w:rPr>
+        <w:tab/>
+      </w:r>
+      <w:r>
+        <w:rPr>
+          <w:rFonts w:eastAsiaTheme="minorEastAsia"/>
+          <w:lang w:eastAsia="zh-CN"/>
+        </w:rPr>
+        <w:tab/>
+        <w:t xml:space="preserve">+ " SET </w:t>
+      </w:r>
+      <w:proofErr w:type="spellStart"/>
+      <w:r>
+        <w:rPr>
+          <w:rFonts w:eastAsiaTheme="minorEastAsia"/>
+          <w:lang w:eastAsia="zh-CN"/>
+        </w:rPr>
+        <w:t>DayOfMonth</w:t>
+      </w:r>
+      <w:proofErr w:type="spellEnd"/>
+      <w:proofErr w:type="gramStart"/>
+      <w:r>
+        <w:rPr>
+          <w:rFonts w:eastAsiaTheme="minorEastAsia"/>
+          <w:lang w:eastAsia="zh-CN"/>
+        </w:rPr>
+        <w:t>=?,</w:t>
+      </w:r>
+      <w:proofErr w:type="spellStart"/>
+      <w:proofErr w:type="gramEnd"/>
+      <w:r>
+        <w:rPr>
+          <w:rFonts w:eastAsiaTheme="minorEastAsia"/>
+          <w:lang w:eastAsia="zh-CN"/>
+        </w:rPr>
+        <w:t>AvgGrossSales</w:t>
+      </w:r>
+      <w:proofErr w:type="spellEnd"/>
+      <w:r>
+        <w:rPr>
+          <w:rFonts w:eastAsiaTheme="minorEastAsia"/>
+          <w:lang w:eastAsia="zh-CN"/>
+        </w:rPr>
+        <w:t xml:space="preserve">=? ON DUPLICATE KEY UPDATE </w:t>
+      </w:r>
+      <w:proofErr w:type="spellStart"/>
+      <w:r>
+        <w:rPr>
+          <w:rFonts w:eastAsiaTheme="minorEastAsia"/>
+          <w:lang w:eastAsia="zh-CN"/>
+        </w:rPr>
+        <w:t>AvgGrossSales</w:t>
+      </w:r>
+      <w:proofErr w:type="spellEnd"/>
+      <w:r>
+        <w:rPr>
+          <w:rFonts w:eastAsiaTheme="minorEastAsia"/>
+          <w:lang w:eastAsia="zh-CN"/>
+        </w:rPr>
+        <w:t xml:space="preserve"> = VALUES(</w:t>
+      </w:r>
+      <w:proofErr w:type="spellStart"/>
+      <w:r>
+        <w:rPr>
+          <w:rFonts w:eastAsiaTheme="minorEastAsia"/>
+          <w:lang w:eastAsia="zh-CN"/>
+        </w:rPr>
+        <w:t>AvgGrossSales</w:t>
+      </w:r>
+      <w:proofErr w:type="spellEnd"/>
+      <w:r>
+        <w:rPr>
+          <w:rFonts w:eastAsiaTheme="minorEastAsia"/>
+          <w:lang w:eastAsia="zh-CN"/>
+        </w:rPr>
+        <w:t>)";</w:t>
+      </w:r>
+    </w:p>
+    <w:p>
+      <w:pPr>
+        <w:rPr>
+          <w:rFonts w:eastAsiaTheme="minorEastAsia"/>
+          <w:lang w:eastAsia="zh-CN"/>
+        </w:rPr>
+      </w:pPr>
+      <w:r>
+        <w:rPr>
+          <w:rFonts w:eastAsiaTheme="minorEastAsia"/>
+          <w:lang w:eastAsia="zh-CN"/>
+        </w:rPr>
+        <w:tab/>
+      </w:r>
+      <w:r>
+        <w:rPr>
+          <w:rFonts w:eastAsiaTheme="minorEastAsia"/>
+          <w:lang w:eastAsia="zh-CN"/>
+        </w:rPr>
+        <w:tab/>
+      </w:r>
+      <w:r>
+        <w:rPr>
+          <w:rFonts w:eastAsiaTheme="minorEastAsia"/>
+          <w:lang w:eastAsia="zh-CN"/>
+        </w:rPr>
+        <w:tab/>
+      </w:r>
+      <w:proofErr w:type="spellStart"/>
+      <w:r>
+        <w:rPr>
+          <w:rFonts w:eastAsiaTheme="minorEastAsia"/>
+          <w:lang w:eastAsia="zh-CN"/>
+        </w:rPr>
+        <w:t>PreparedStatement</w:t>
+      </w:r>
+      <w:proofErr w:type="spellEnd"/>
+      <w:r>
+        <w:rPr>
+          <w:rFonts w:eastAsiaTheme="minorEastAsia"/>
+          <w:lang w:eastAsia="zh-CN"/>
+        </w:rPr>
+        <w:t xml:space="preserve"> </w:t>
+      </w:r>
+      <w:proofErr w:type="spellStart"/>
+      <w:r>
+        <w:rPr>
+          <w:rFonts w:eastAsiaTheme="minorEastAsia"/>
+          <w:lang w:eastAsia="zh-CN"/>
+        </w:rPr>
+        <w:t>ps</w:t>
+      </w:r>
+      <w:proofErr w:type="spellEnd"/>
+      <w:r>
+        <w:rPr>
+          <w:rFonts w:eastAsiaTheme="minorEastAsia"/>
+          <w:lang w:eastAsia="zh-CN"/>
+        </w:rPr>
+        <w:t xml:space="preserve"> = </w:t>
+      </w:r>
+      <w:proofErr w:type="spellStart"/>
+      <w:proofErr w:type="gramStart"/>
+      <w:r>
+        <w:rPr>
+          <w:rFonts w:eastAsiaTheme="minorEastAsia"/>
+          <w:lang w:eastAsia="zh-CN"/>
+        </w:rPr>
+        <w:t>con.prepareStatement</w:t>
+      </w:r>
+      <w:proofErr w:type="spellEnd"/>
+      <w:proofErr w:type="gramEnd"/>
+      <w:r>
+        <w:rPr>
+          <w:rFonts w:eastAsiaTheme="minorEastAsia"/>
+          <w:lang w:eastAsia="zh-CN"/>
+        </w:rPr>
+        <w:t>(query1);</w:t>
+      </w:r>
+    </w:p>
+    <w:p>
+      <w:pPr>
+        <w:rPr>
+          <w:rFonts w:eastAsiaTheme="minorEastAsia"/>
+          <w:lang w:eastAsia="zh-CN"/>
+        </w:rPr>
+      </w:pPr>
+      <w:r>
+        <w:rPr>
+          <w:rFonts w:eastAsiaTheme="minorEastAsia"/>
+          <w:lang w:eastAsia="zh-CN"/>
+        </w:rPr>
+        <w:tab/>
+      </w:r>
+      <w:r>
+        <w:rPr>
+          <w:rFonts w:eastAsiaTheme="minorEastAsia"/>
+          <w:lang w:eastAsia="zh-CN"/>
+        </w:rPr>
+        <w:tab/>
+      </w:r>
+      <w:r>
+        <w:rPr>
+          <w:rFonts w:eastAsiaTheme="minorEastAsia"/>
+          <w:lang w:eastAsia="zh-CN"/>
+        </w:rPr>
+        <w:tab/>
+      </w:r>
+      <w:proofErr w:type="spellStart"/>
+      <w:proofErr w:type="gramStart"/>
+      <w:r>
+        <w:rPr>
+          <w:rFonts w:eastAsiaTheme="minorEastAsia"/>
+          <w:lang w:eastAsia="zh-CN"/>
+        </w:rPr>
+        <w:t>ps.setString</w:t>
+      </w:r>
+      <w:proofErr w:type="spellEnd"/>
+      <w:proofErr w:type="gramEnd"/>
+      <w:r>
+        <w:rPr>
+          <w:rFonts w:eastAsiaTheme="minorEastAsia"/>
+          <w:lang w:eastAsia="zh-CN"/>
+        </w:rPr>
+        <w:t>(1, day);</w:t>
+      </w:r>
+    </w:p>
+    <w:p>
+      <w:pPr>
+        <w:rPr>
+          <w:rFonts w:eastAsiaTheme="minorEastAsia"/>
+          <w:lang w:eastAsia="zh-CN"/>
+        </w:rPr>
+      </w:pPr>
+      <w:r>
+        <w:rPr>
+          <w:rFonts w:eastAsiaTheme="minorEastAsia"/>
+          <w:lang w:eastAsia="zh-CN"/>
+        </w:rPr>
+        <w:tab/>
+      </w:r>
+      <w:r>
+        <w:rPr>
+          <w:rFonts w:eastAsiaTheme="minorEastAsia"/>
+          <w:lang w:eastAsia="zh-CN"/>
+        </w:rPr>
+        <w:tab/>
+      </w:r>
+      <w:r>
+        <w:rPr>
+          <w:rFonts w:eastAsiaTheme="minorEastAsia"/>
+          <w:lang w:eastAsia="zh-CN"/>
+        </w:rPr>
+        <w:tab/>
+      </w:r>
+      <w:proofErr w:type="spellStart"/>
+      <w:proofErr w:type="gramStart"/>
+      <w:r>
+        <w:rPr>
+          <w:rFonts w:eastAsiaTheme="minorEastAsia"/>
+          <w:lang w:eastAsia="zh-CN"/>
+        </w:rPr>
+        <w:t>ps.setFloat</w:t>
+      </w:r>
+      <w:proofErr w:type="spellEnd"/>
+      <w:proofErr w:type="gramEnd"/>
+      <w:r>
+        <w:rPr>
+          <w:rFonts w:eastAsiaTheme="minorEastAsia"/>
+          <w:lang w:eastAsia="zh-CN"/>
+        </w:rPr>
+        <w:t>(2, ((</w:t>
+      </w:r>
+      <w:proofErr w:type="spellStart"/>
+      <w:r>
+        <w:rPr>
+          <w:rFonts w:eastAsiaTheme="minorEastAsia"/>
+          <w:lang w:eastAsia="zh-CN"/>
+        </w:rPr>
+        <w:t>highorder</w:t>
+      </w:r>
+      <w:proofErr w:type="spellEnd"/>
+      <w:r>
+        <w:rPr>
+          <w:rFonts w:eastAsiaTheme="minorEastAsia"/>
+          <w:lang w:eastAsia="zh-CN"/>
+        </w:rPr>
+        <w:t xml:space="preserve">) * 3 + </w:t>
+      </w:r>
+      <w:proofErr w:type="spellStart"/>
+      <w:r>
+        <w:rPr>
+          <w:rFonts w:eastAsiaTheme="minorEastAsia"/>
+          <w:lang w:eastAsia="zh-CN"/>
+        </w:rPr>
+        <w:t>loworder</w:t>
+      </w:r>
+      <w:proofErr w:type="spellEnd"/>
+      <w:r>
+        <w:rPr>
+          <w:rFonts w:eastAsiaTheme="minorEastAsia"/>
+          <w:lang w:eastAsia="zh-CN"/>
+        </w:rPr>
+        <w:t>) / 4);</w:t>
+      </w:r>
+    </w:p>
+    <w:p>
+      <w:pPr>
+        <w:rPr>
+          <w:rFonts w:eastAsiaTheme="minorEastAsia"/>
+          <w:lang w:eastAsia="zh-CN"/>
+        </w:rPr>
+      </w:pPr>
+      <w:r>
+        <w:rPr>
+          <w:rFonts w:eastAsiaTheme="minorEastAsia"/>
+          <w:lang w:eastAsia="zh-CN"/>
+        </w:rPr>
+        <w:tab/>
+      </w:r>
+      <w:r>
+        <w:rPr>
+          <w:rFonts w:eastAsiaTheme="minorEastAsia"/>
+          <w:lang w:eastAsia="zh-CN"/>
+        </w:rPr>
+        <w:tab/>
+      </w:r>
+      <w:r>
+        <w:rPr>
+          <w:rFonts w:eastAsiaTheme="minorEastAsia"/>
+          <w:lang w:eastAsia="zh-CN"/>
+        </w:rPr>
+        <w:tab/>
+        <w:t>//</w:t>
+      </w:r>
+      <w:proofErr w:type="spellStart"/>
+      <w:r>
+        <w:rPr>
+          <w:rFonts w:eastAsiaTheme="minorEastAsia"/>
+          <w:lang w:eastAsia="zh-CN"/>
+        </w:rPr>
+        <w:t>System.out.println</w:t>
+      </w:r>
+      <w:proofErr w:type="spellEnd"/>
+      <w:r>
+        <w:rPr>
+          <w:rFonts w:eastAsiaTheme="minorEastAsia"/>
+          <w:lang w:eastAsia="zh-CN"/>
+        </w:rPr>
+        <w:t>(month + " " + day + " " + ((</w:t>
+      </w:r>
+      <w:proofErr w:type="spellStart"/>
+      <w:r>
+        <w:rPr>
+          <w:rFonts w:eastAsiaTheme="minorEastAsia"/>
+          <w:lang w:eastAsia="zh-CN"/>
+        </w:rPr>
+        <w:t>highorder</w:t>
+      </w:r>
+      <w:proofErr w:type="spellEnd"/>
+      <w:r>
+        <w:rPr>
+          <w:rFonts w:eastAsiaTheme="minorEastAsia"/>
+          <w:lang w:eastAsia="zh-CN"/>
+        </w:rPr>
+        <w:t xml:space="preserve">) * 3 + </w:t>
+      </w:r>
+      <w:proofErr w:type="spellStart"/>
+      <w:r>
+        <w:rPr>
+          <w:rFonts w:eastAsiaTheme="minorEastAsia"/>
+          <w:lang w:eastAsia="zh-CN"/>
+        </w:rPr>
+        <w:t>loworder</w:t>
+      </w:r>
+      <w:proofErr w:type="spellEnd"/>
+      <w:r>
+        <w:rPr>
+          <w:rFonts w:eastAsiaTheme="minorEastAsia"/>
+          <w:lang w:eastAsia="zh-CN"/>
+        </w:rPr>
+        <w:t>) / 4);</w:t>
+      </w:r>
+    </w:p>
+    <w:p>
+      <w:pPr>
+        <w:rPr>
+          <w:rFonts w:eastAsiaTheme="minorEastAsia"/>
+          <w:lang w:eastAsia="zh-CN"/>
+        </w:rPr>
+      </w:pPr>
+      <w:r>
+        <w:rPr>
+          <w:rFonts w:eastAsiaTheme="minorEastAsia"/>
+          <w:lang w:eastAsia="zh-CN"/>
+        </w:rPr>
+        <w:tab/>
+      </w:r>
+      <w:r>
+        <w:rPr>
+          <w:rFonts w:eastAsiaTheme="minorEastAsia"/>
+          <w:lang w:eastAsia="zh-CN"/>
+        </w:rPr>
+        <w:tab/>
+      </w:r>
+      <w:r>
+        <w:rPr>
+          <w:rFonts w:eastAsiaTheme="minorEastAsia"/>
+          <w:lang w:eastAsia="zh-CN"/>
+        </w:rPr>
+        <w:tab/>
+      </w:r>
+      <w:proofErr w:type="spellStart"/>
+      <w:proofErr w:type="gramStart"/>
+      <w:r>
+        <w:rPr>
+          <w:rFonts w:eastAsiaTheme="minorEastAsia"/>
+          <w:lang w:eastAsia="zh-CN"/>
+        </w:rPr>
+        <w:t>ps.executeUpdate</w:t>
+      </w:r>
+      <w:proofErr w:type="spellEnd"/>
+      <w:proofErr w:type="gramEnd"/>
+      <w:r>
+        <w:rPr>
+          <w:rFonts w:eastAsiaTheme="minorEastAsia"/>
+          <w:lang w:eastAsia="zh-CN"/>
+        </w:rPr>
+        <w:t>();</w:t>
+      </w:r>
+    </w:p>
+    <w:p>
+      <w:pPr>
+        <w:rPr>
+          <w:rFonts w:eastAsiaTheme="minorEastAsia"/>
+          <w:lang w:eastAsia="zh-CN"/>
+        </w:rPr>
+      </w:pPr>
+      <w:r>
+        <w:rPr>
+          <w:rFonts w:eastAsiaTheme="minorEastAsia"/>
+          <w:lang w:eastAsia="zh-CN"/>
+        </w:rPr>
         <w:lastRenderedPageBreak/>
         <w:tab/>
       </w:r>
       <w:r>
         <w:rPr>
           <w:rFonts w:eastAsiaTheme="minorEastAsia"/>
+          <w:lang w:eastAsia="zh-CN"/>
+        </w:rPr>
+        <w:tab/>
+      </w:r>
+      <w:r>
+        <w:rPr>
+          <w:rFonts w:eastAsiaTheme="minorEastAsia"/>
+          <w:lang w:eastAsia="zh-CN"/>
+        </w:rPr>
+        <w:tab/>
+        <w:t>return true;</w:t>
+      </w:r>
+    </w:p>
+    <w:p>
+      <w:pPr>
+        <w:rPr>
+          <w:rFonts w:eastAsiaTheme="minorEastAsia"/>
+          <w:lang w:eastAsia="zh-CN"/>
+        </w:rPr>
+      </w:pPr>
+      <w:r>
+        <w:rPr>
+          <w:rFonts w:eastAsiaTheme="minorEastAsia"/>
+          <w:lang w:eastAsia="zh-CN"/>
+        </w:rPr>
+        <w:tab/>
+      </w:r>
+      <w:r>
+        <w:rPr>
+          <w:rFonts w:eastAsiaTheme="minorEastAsia"/>
+          <w:lang w:eastAsia="zh-CN"/>
+        </w:rPr>
+        <w:tab/>
+        <w:t>} catch (</w:t>
+      </w:r>
+      <w:proofErr w:type="spellStart"/>
+      <w:r>
+        <w:rPr>
+          <w:rFonts w:eastAsiaTheme="minorEastAsia"/>
+          <w:lang w:eastAsia="zh-CN"/>
+        </w:rPr>
+        <w:t>SQLException</w:t>
+      </w:r>
+      <w:proofErr w:type="spellEnd"/>
+      <w:r>
+        <w:rPr>
+          <w:rFonts w:eastAsiaTheme="minorEastAsia"/>
+          <w:lang w:eastAsia="zh-CN"/>
+        </w:rPr>
+        <w:t xml:space="preserve"> e) {</w:t>
+      </w:r>
+    </w:p>
+    <w:p>
+      <w:pPr>
+        <w:rPr>
+          <w:rFonts w:eastAsiaTheme="minorEastAsia"/>
+          <w:lang w:eastAsia="zh-CN"/>
+        </w:rPr>
+      </w:pPr>
+      <w:r>
+        <w:rPr>
+          <w:rFonts w:eastAsiaTheme="minorEastAsia"/>
+          <w:lang w:eastAsia="zh-CN"/>
+        </w:rPr>
+        <w:tab/>
+      </w:r>
+      <w:r>
+        <w:rPr>
+          <w:rFonts w:eastAsiaTheme="minorEastAsia"/>
+          <w:lang w:eastAsia="zh-CN"/>
+        </w:rPr>
+        <w:tab/>
+      </w:r>
+      <w:r>
+        <w:rPr>
+          <w:rFonts w:eastAsiaTheme="minorEastAsia"/>
+          <w:lang w:eastAsia="zh-CN"/>
+        </w:rPr>
+        <w:tab/>
+      </w:r>
+      <w:proofErr w:type="spellStart"/>
+      <w:r>
+        <w:rPr>
+          <w:rFonts w:eastAsiaTheme="minorEastAsia"/>
+          <w:lang w:eastAsia="zh-CN"/>
+        </w:rPr>
+        <w:t>System.out.println</w:t>
+      </w:r>
+      <w:proofErr w:type="spellEnd"/>
+      <w:r>
+        <w:rPr>
+          <w:rFonts w:eastAsiaTheme="minorEastAsia"/>
+          <w:lang w:eastAsia="zh-CN"/>
+        </w:rPr>
+        <w:t>(e);</w:t>
+      </w:r>
+    </w:p>
+    <w:p>
+      <w:pPr>
+        <w:rPr>
+          <w:rFonts w:eastAsiaTheme="minorEastAsia"/>
+          <w:lang w:eastAsia="zh-CN"/>
+        </w:rPr>
+      </w:pPr>
+      <w:r>
+        <w:rPr>
+          <w:rFonts w:eastAsiaTheme="minorEastAsia"/>
+          <w:lang w:eastAsia="zh-CN"/>
+        </w:rPr>
+        <w:tab/>
+      </w:r>
+      <w:r>
+        <w:rPr>
+          <w:rFonts w:eastAsiaTheme="minorEastAsia"/>
+          <w:lang w:eastAsia="zh-CN"/>
+        </w:rPr>
+        <w:tab/>
+      </w:r>
+      <w:r>
+        <w:rPr>
+          <w:rFonts w:eastAsiaTheme="minorEastAsia"/>
+          <w:lang w:eastAsia="zh-CN"/>
+        </w:rPr>
+        <w:tab/>
+        <w:t>return false;</w:t>
+      </w:r>
+    </w:p>
+    <w:p>
+      <w:pPr>
+        <w:rPr>
+          <w:rFonts w:eastAsiaTheme="minorEastAsia"/>
+          <w:lang w:eastAsia="zh-CN"/>
+        </w:rPr>
+      </w:pPr>
+      <w:r>
+        <w:rPr>
+          <w:rFonts w:eastAsiaTheme="minorEastAsia"/>
+          <w:lang w:eastAsia="zh-CN"/>
+        </w:rPr>
+        <w:tab/>
+      </w:r>
+      <w:r>
+        <w:rPr>
+          <w:rFonts w:eastAsiaTheme="minorEastAsia"/>
+          <w:lang w:eastAsia="zh-CN"/>
+        </w:rPr>
+        <w:tab/>
+        <w:t>}</w:t>
+      </w:r>
+    </w:p>
+    <w:p>
+      <w:pPr>
+        <w:rPr>
+          <w:rFonts w:eastAsiaTheme="minorEastAsia"/>
+          <w:lang w:eastAsia="zh-CN"/>
+        </w:rPr>
+      </w:pPr>
+      <w:r>
+        <w:rPr>
+          <w:rFonts w:eastAsiaTheme="minorEastAsia"/>
+          <w:lang w:eastAsia="zh-CN"/>
+        </w:rPr>
+        <w:tab/>
+      </w:r>
+      <w:r>
+        <w:rPr>
+          <w:rFonts w:eastAsiaTheme="minorEastAsia"/>
+          <w:lang w:eastAsia="zh-CN"/>
+        </w:rPr>
+        <w:t>}</w:t>
+      </w:r>
+    </w:p>
+    <w:p>
+      <w:pPr>
+        <w:rPr>
+          <w:rFonts w:eastAsiaTheme="minorEastAsia"/>
+          <w:lang w:eastAsia="zh-CN"/>
+        </w:rPr>
+      </w:pPr>
+      <w:r>
+        <w:rPr>
+          <w:rFonts w:eastAsiaTheme="minorEastAsia"/>
+          <w:lang w:eastAsia="zh-CN"/>
+        </w:rPr>
+        <w:tab/>
+      </w:r>
+      <w:r>
+        <w:rPr>
+          <w:rFonts w:eastAsiaTheme="minorEastAsia"/>
           <w:b/>
           <w:lang w:eastAsia="zh-CN"/>
         </w:rPr>
-        <w:t xml:space="preserve">private static </w:t>
-      </w:r>
-      <w:proofErr w:type="spellStart"/>
+        <w:t xml:space="preserve">public static String </w:t>
+      </w:r>
+      <w:proofErr w:type="spellStart"/>
+      <w:proofErr w:type="gramStart"/>
       <w:r>
         <w:rPr>
           <w:rFonts w:eastAsiaTheme="minorEastAsia"/>
           <w:b/>
           <w:lang w:eastAsia="zh-CN"/>
         </w:rPr>
-        <w:t>boolean</w:t>
-      </w:r>
-      <w:proofErr w:type="spellEnd"/>
-      <w:r>
-        <w:rPr>
-          <w:rFonts w:eastAsiaTheme="minorEastAsia"/>
-          <w:b/>
-          <w:lang w:eastAsia="zh-CN"/>
-        </w:rPr>
-        <w:t xml:space="preserve"> </w:t>
-      </w:r>
-      <w:proofErr w:type="spellStart"/>
+        <w:t>getNumDay</w:t>
+      </w:r>
+      <w:proofErr w:type="spellEnd"/>
+      <w:r>
+        <w:rPr>
+          <w:rFonts w:eastAsiaTheme="minorEastAsia"/>
+          <w:lang w:eastAsia="zh-CN"/>
+        </w:rPr>
+        <w:t>(</w:t>
+      </w:r>
+      <w:proofErr w:type="gramEnd"/>
+      <w:r>
+        <w:rPr>
+          <w:rFonts w:eastAsiaTheme="minorEastAsia"/>
+          <w:lang w:eastAsia="zh-CN"/>
+        </w:rPr>
+        <w:t>String date, String day1) {</w:t>
+      </w:r>
+    </w:p>
+    <w:p>
+      <w:pPr>
+        <w:rPr>
+          <w:rFonts w:eastAsiaTheme="minorEastAsia"/>
+          <w:lang w:eastAsia="zh-CN"/>
+        </w:rPr>
+      </w:pPr>
+      <w:r>
+        <w:rPr>
+          <w:rFonts w:eastAsiaTheme="minorEastAsia"/>
+          <w:lang w:eastAsia="zh-CN"/>
+        </w:rPr>
+        <w:tab/>
+      </w:r>
+      <w:r>
+        <w:rPr>
+          <w:rFonts w:eastAsiaTheme="minorEastAsia"/>
+          <w:lang w:eastAsia="zh-CN"/>
+        </w:rPr>
+        <w:tab/>
+        <w:t xml:space="preserve">String day = </w:t>
+      </w:r>
+      <w:proofErr w:type="spellStart"/>
+      <w:r>
+        <w:rPr>
+          <w:rFonts w:eastAsiaTheme="minorEastAsia"/>
+          <w:lang w:eastAsia="zh-CN"/>
+        </w:rPr>
+        <w:t>formatday</w:t>
+      </w:r>
+      <w:proofErr w:type="spellEnd"/>
+      <w:r>
+        <w:rPr>
+          <w:rFonts w:eastAsiaTheme="minorEastAsia"/>
+          <w:lang w:eastAsia="zh-CN"/>
+        </w:rPr>
+        <w:t>(day1);</w:t>
+      </w:r>
+    </w:p>
+    <w:p>
+      <w:pPr>
+        <w:rPr>
+          <w:rFonts w:eastAsiaTheme="minorEastAsia"/>
+          <w:lang w:eastAsia="zh-CN"/>
+        </w:rPr>
+      </w:pPr>
+      <w:r>
+        <w:rPr>
+          <w:rFonts w:eastAsiaTheme="minorEastAsia"/>
+          <w:lang w:eastAsia="zh-CN"/>
+        </w:rPr>
+        <w:tab/>
+      </w:r>
+      <w:r>
+        <w:rPr>
+          <w:rFonts w:eastAsiaTheme="minorEastAsia"/>
+          <w:lang w:eastAsia="zh-CN"/>
+        </w:rPr>
+        <w:tab/>
+      </w:r>
       <w:proofErr w:type="gramStart"/>
       <w:r>
         <w:rPr>
           <w:rFonts w:eastAsiaTheme="minorEastAsia"/>
-          <w:b/>
-          <w:lang w:eastAsia="zh-CN"/>
-        </w:rPr>
-        <w:t>UpdateOneDa</w:t>
-      </w:r>
-      <w:r>
-        <w:rPr>
-          <w:rFonts w:eastAsiaTheme="minorEastAsia"/>
-          <w:lang w:eastAsia="zh-CN"/>
-        </w:rPr>
-        <w:t>y</w:t>
+          <w:lang w:eastAsia="zh-CN"/>
+        </w:rPr>
+        <w:t>String[</w:t>
+      </w:r>
+      <w:proofErr w:type="gramEnd"/>
+      <w:r>
+        <w:rPr>
+          <w:rFonts w:eastAsiaTheme="minorEastAsia"/>
+          <w:lang w:eastAsia="zh-CN"/>
+        </w:rPr>
+        <w:t xml:space="preserve">] </w:t>
+      </w:r>
+      <w:proofErr w:type="spellStart"/>
+      <w:r>
+        <w:rPr>
+          <w:rFonts w:eastAsiaTheme="minorEastAsia"/>
+          <w:lang w:eastAsia="zh-CN"/>
+        </w:rPr>
+        <w:t>dayof</w:t>
+      </w:r>
+      <w:proofErr w:type="spellEnd"/>
+      <w:r>
+        <w:rPr>
+          <w:rFonts w:eastAsiaTheme="minorEastAsia"/>
+          <w:lang w:eastAsia="zh-CN"/>
+        </w:rPr>
+        <w:t xml:space="preserve"> = </w:t>
+      </w:r>
+      <w:proofErr w:type="spellStart"/>
+      <w:r>
+        <w:rPr>
+          <w:rFonts w:eastAsiaTheme="minorEastAsia"/>
+          <w:lang w:eastAsia="zh-CN"/>
+        </w:rPr>
+        <w:t>date.split</w:t>
+      </w:r>
+      <w:proofErr w:type="spellEnd"/>
+      <w:r>
+        <w:rPr>
+          <w:rFonts w:eastAsiaTheme="minorEastAsia"/>
+          <w:lang w:eastAsia="zh-CN"/>
+        </w:rPr>
+        <w:t>("/");</w:t>
+      </w:r>
+    </w:p>
+    <w:p>
+      <w:pPr>
+        <w:rPr>
+          <w:rFonts w:eastAsiaTheme="minorEastAsia"/>
+          <w:lang w:eastAsia="zh-CN"/>
+        </w:rPr>
+      </w:pPr>
+      <w:r>
+        <w:rPr>
+          <w:rFonts w:eastAsiaTheme="minorEastAsia"/>
+          <w:lang w:eastAsia="zh-CN"/>
+        </w:rPr>
+        <w:tab/>
+      </w:r>
+      <w:r>
+        <w:rPr>
+          <w:rFonts w:eastAsiaTheme="minorEastAsia"/>
+          <w:lang w:eastAsia="zh-CN"/>
+        </w:rPr>
+        <w:tab/>
+        <w:t xml:space="preserve">day = </w:t>
+      </w:r>
+      <w:proofErr w:type="spellStart"/>
+      <w:r>
+        <w:rPr>
+          <w:rFonts w:eastAsiaTheme="minorEastAsia"/>
+          <w:lang w:eastAsia="zh-CN"/>
+        </w:rPr>
+        <w:t>dayofmonth</w:t>
       </w:r>
       <w:proofErr w:type="spellEnd"/>
       <w:r>
@@ -914,698 +1899,78 @@
         </w:rPr>
         <w:t>(</w:t>
       </w:r>
+      <w:proofErr w:type="spellStart"/>
+      <w:r>
+        <w:rPr>
+          <w:rFonts w:eastAsiaTheme="minorEastAsia"/>
+          <w:lang w:eastAsia="zh-CN"/>
+        </w:rPr>
+        <w:t>Integer.parseInt</w:t>
+      </w:r>
+      <w:proofErr w:type="spellEnd"/>
+      <w:r>
+        <w:rPr>
+          <w:rFonts w:eastAsiaTheme="minorEastAsia"/>
+          <w:lang w:eastAsia="zh-CN"/>
+        </w:rPr>
+        <w:t>(</w:t>
+      </w:r>
+      <w:proofErr w:type="spellStart"/>
+      <w:proofErr w:type="gramStart"/>
+      <w:r>
+        <w:rPr>
+          <w:rFonts w:eastAsiaTheme="minorEastAsia"/>
+          <w:lang w:eastAsia="zh-CN"/>
+        </w:rPr>
+        <w:t>dayof</w:t>
+      </w:r>
+      <w:proofErr w:type="spellEnd"/>
+      <w:r>
+        <w:rPr>
+          <w:rFonts w:eastAsiaTheme="minorEastAsia"/>
+          <w:lang w:eastAsia="zh-CN"/>
+        </w:rPr>
+        <w:t>[</w:t>
+      </w:r>
       <w:proofErr w:type="gramEnd"/>
       <w:r>
         <w:rPr>
           <w:rFonts w:eastAsiaTheme="minorEastAsia"/>
           <w:lang w:eastAsia="zh-CN"/>
         </w:rPr>
-        <w:t xml:space="preserve">String month, float </w:t>
-      </w:r>
-      <w:proofErr w:type="spellStart"/>
-      <w:r>
-        <w:rPr>
-          <w:rFonts w:eastAsiaTheme="minorEastAsia"/>
-          <w:lang w:eastAsia="zh-CN"/>
-        </w:rPr>
-        <w:t>highorder</w:t>
-      </w:r>
-      <w:proofErr w:type="spellEnd"/>
-      <w:r>
-        <w:rPr>
-          <w:rFonts w:eastAsiaTheme="minorEastAsia"/>
-          <w:lang w:eastAsia="zh-CN"/>
-        </w:rPr>
-        <w:t xml:space="preserve">, String day, float </w:t>
-      </w:r>
-      <w:proofErr w:type="spellStart"/>
-      <w:r>
-        <w:rPr>
-          <w:rFonts w:eastAsiaTheme="minorEastAsia"/>
-          <w:lang w:eastAsia="zh-CN"/>
-        </w:rPr>
-        <w:t>loworder</w:t>
-      </w:r>
-      <w:proofErr w:type="spellEnd"/>
-      <w:r>
-        <w:rPr>
-          <w:rFonts w:eastAsiaTheme="minorEastAsia"/>
-          <w:lang w:eastAsia="zh-CN"/>
-        </w:rPr>
-        <w:t>) {</w:t>
-      </w:r>
-    </w:p>
-    <w:p>
-      <w:pPr>
-        <w:rPr>
-          <w:rFonts w:eastAsiaTheme="minorEastAsia"/>
-          <w:lang w:eastAsia="zh-CN"/>
-        </w:rPr>
-      </w:pPr>
-      <w:r>
-        <w:rPr>
-          <w:rFonts w:eastAsiaTheme="minorEastAsia"/>
-          <w:lang w:eastAsia="zh-CN"/>
-        </w:rPr>
-        <w:tab/>
-      </w:r>
-      <w:r>
-        <w:rPr>
-          <w:rFonts w:eastAsiaTheme="minorEastAsia"/>
-          <w:lang w:eastAsia="zh-CN"/>
-        </w:rPr>
-        <w:tab/>
-        <w:t>try {</w:t>
-      </w:r>
-    </w:p>
-    <w:p>
-      <w:pPr>
-        <w:rPr>
-          <w:rFonts w:eastAsiaTheme="minorEastAsia"/>
-          <w:lang w:eastAsia="zh-CN"/>
-        </w:rPr>
-      </w:pPr>
-      <w:r>
-        <w:rPr>
-          <w:rFonts w:eastAsiaTheme="minorEastAsia"/>
-          <w:lang w:eastAsia="zh-CN"/>
-        </w:rPr>
-        <w:tab/>
-      </w:r>
-      <w:r>
-        <w:rPr>
-          <w:rFonts w:eastAsiaTheme="minorEastAsia"/>
-          <w:lang w:eastAsia="zh-CN"/>
-        </w:rPr>
-        <w:tab/>
-      </w:r>
-      <w:r>
-        <w:rPr>
-          <w:rFonts w:eastAsiaTheme="minorEastAsia"/>
-          <w:lang w:eastAsia="zh-CN"/>
-        </w:rPr>
-        <w:tab/>
-        <w:t>String query1 = "INSERT INTO " + month</w:t>
-      </w:r>
-    </w:p>
-    <w:p>
-      <w:pPr>
-        <w:rPr>
-          <w:rFonts w:eastAsiaTheme="minorEastAsia"/>
-          <w:lang w:eastAsia="zh-CN"/>
-        </w:rPr>
-      </w:pPr>
-      <w:r>
-        <w:rPr>
-          <w:rFonts w:eastAsiaTheme="minorEastAsia"/>
-          <w:lang w:eastAsia="zh-CN"/>
-        </w:rPr>
-        <w:tab/>
-      </w:r>
-      <w:r>
-        <w:rPr>
-          <w:rFonts w:eastAsiaTheme="minorEastAsia"/>
-          <w:lang w:eastAsia="zh-CN"/>
-        </w:rPr>
-        <w:tab/>
-      </w:r>
-      <w:r>
-        <w:rPr>
-          <w:rFonts w:eastAsiaTheme="minorEastAsia"/>
-          <w:lang w:eastAsia="zh-CN"/>
-        </w:rPr>
-        <w:tab/>
-      </w:r>
-      <w:r>
-        <w:rPr>
-          <w:rFonts w:eastAsiaTheme="minorEastAsia"/>
-          <w:lang w:eastAsia="zh-CN"/>
-        </w:rPr>
-        <w:tab/>
-      </w:r>
-      <w:r>
-        <w:rPr>
-          <w:rFonts w:eastAsiaTheme="minorEastAsia"/>
-          <w:lang w:eastAsia="zh-CN"/>
-        </w:rPr>
-        <w:tab/>
-        <w:t xml:space="preserve">+ " SET </w:t>
-      </w:r>
-      <w:proofErr w:type="spellStart"/>
-      <w:r>
-        <w:rPr>
-          <w:rFonts w:eastAsiaTheme="minorEastAsia"/>
-          <w:lang w:eastAsia="zh-CN"/>
-        </w:rPr>
-        <w:t>DayOfMonth</w:t>
-      </w:r>
-      <w:proofErr w:type="spellEnd"/>
-      <w:proofErr w:type="gramStart"/>
-      <w:r>
-        <w:rPr>
-          <w:rFonts w:eastAsiaTheme="minorEastAsia"/>
-          <w:lang w:eastAsia="zh-CN"/>
-        </w:rPr>
-        <w:t>=?,</w:t>
-      </w:r>
-      <w:proofErr w:type="spellStart"/>
-      <w:proofErr w:type="gramEnd"/>
-      <w:r>
-        <w:rPr>
-          <w:rFonts w:eastAsiaTheme="minorEastAsia"/>
-          <w:lang w:eastAsia="zh-CN"/>
-        </w:rPr>
-        <w:t>AvgGrossSales</w:t>
-      </w:r>
-      <w:proofErr w:type="spellEnd"/>
-      <w:r>
-        <w:rPr>
-          <w:rFonts w:eastAsiaTheme="minorEastAsia"/>
-          <w:lang w:eastAsia="zh-CN"/>
-        </w:rPr>
-        <w:t xml:space="preserve">=? ON DUPLICATE KEY UPDATE </w:t>
-      </w:r>
-      <w:proofErr w:type="spellStart"/>
-      <w:r>
-        <w:rPr>
-          <w:rFonts w:eastAsiaTheme="minorEastAsia"/>
-          <w:lang w:eastAsia="zh-CN"/>
-        </w:rPr>
-        <w:t>AvgGrossSales</w:t>
-      </w:r>
-      <w:proofErr w:type="spellEnd"/>
-      <w:r>
-        <w:rPr>
-          <w:rFonts w:eastAsiaTheme="minorEastAsia"/>
-          <w:lang w:eastAsia="zh-CN"/>
-        </w:rPr>
-        <w:t xml:space="preserve"> = VALUES(</w:t>
-      </w:r>
-      <w:proofErr w:type="spellStart"/>
-      <w:r>
-        <w:rPr>
-          <w:rFonts w:eastAsiaTheme="minorEastAsia"/>
-          <w:lang w:eastAsia="zh-CN"/>
-        </w:rPr>
-        <w:t>AvgGrossSales</w:t>
-      </w:r>
-      <w:proofErr w:type="spellEnd"/>
-      <w:r>
-        <w:rPr>
-          <w:rFonts w:eastAsiaTheme="minorEastAsia"/>
-          <w:lang w:eastAsia="zh-CN"/>
-        </w:rPr>
-        <w:t>)";</w:t>
-      </w:r>
-    </w:p>
-    <w:p>
-      <w:pPr>
-        <w:rPr>
-          <w:rFonts w:eastAsiaTheme="minorEastAsia"/>
-          <w:lang w:eastAsia="zh-CN"/>
-        </w:rPr>
-      </w:pPr>
-      <w:r>
-        <w:rPr>
-          <w:rFonts w:eastAsiaTheme="minorEastAsia"/>
-          <w:lang w:eastAsia="zh-CN"/>
-        </w:rPr>
-        <w:tab/>
-      </w:r>
-      <w:r>
-        <w:rPr>
-          <w:rFonts w:eastAsiaTheme="minorEastAsia"/>
-          <w:lang w:eastAsia="zh-CN"/>
-        </w:rPr>
-        <w:tab/>
-      </w:r>
-      <w:r>
-        <w:rPr>
-          <w:rFonts w:eastAsiaTheme="minorEastAsia"/>
-          <w:lang w:eastAsia="zh-CN"/>
-        </w:rPr>
-        <w:tab/>
-      </w:r>
-      <w:proofErr w:type="spellStart"/>
-      <w:r>
-        <w:rPr>
-          <w:rFonts w:eastAsiaTheme="minorEastAsia"/>
-          <w:lang w:eastAsia="zh-CN"/>
-        </w:rPr>
-        <w:t>PreparedStatement</w:t>
-      </w:r>
-      <w:proofErr w:type="spellEnd"/>
-      <w:r>
-        <w:rPr>
-          <w:rFonts w:eastAsiaTheme="minorEastAsia"/>
-          <w:lang w:eastAsia="zh-CN"/>
-        </w:rPr>
-        <w:t xml:space="preserve"> </w:t>
-      </w:r>
-      <w:proofErr w:type="spellStart"/>
-      <w:r>
-        <w:rPr>
-          <w:rFonts w:eastAsiaTheme="minorEastAsia"/>
-          <w:lang w:eastAsia="zh-CN"/>
-        </w:rPr>
-        <w:t>ps</w:t>
-      </w:r>
-      <w:proofErr w:type="spellEnd"/>
-      <w:r>
-        <w:rPr>
-          <w:rFonts w:eastAsiaTheme="minorEastAsia"/>
-          <w:lang w:eastAsia="zh-CN"/>
-        </w:rPr>
-        <w:t xml:space="preserve"> = </w:t>
-      </w:r>
-      <w:proofErr w:type="spellStart"/>
-      <w:proofErr w:type="gramStart"/>
-      <w:r>
-        <w:rPr>
-          <w:rFonts w:eastAsiaTheme="minorEastAsia"/>
-          <w:lang w:eastAsia="zh-CN"/>
-        </w:rPr>
-        <w:t>con.prepareStatement</w:t>
-      </w:r>
-      <w:proofErr w:type="spellEnd"/>
-      <w:proofErr w:type="gramEnd"/>
-      <w:r>
-        <w:rPr>
-          <w:rFonts w:eastAsiaTheme="minorEastAsia"/>
-          <w:lang w:eastAsia="zh-CN"/>
-        </w:rPr>
-        <w:t>(query1);</w:t>
-      </w:r>
-    </w:p>
-    <w:p>
-      <w:pPr>
-        <w:rPr>
-          <w:rFonts w:eastAsiaTheme="minorEastAsia"/>
-          <w:lang w:eastAsia="zh-CN"/>
-        </w:rPr>
-      </w:pPr>
-      <w:r>
-        <w:rPr>
-          <w:rFonts w:eastAsiaTheme="minorEastAsia"/>
-          <w:lang w:eastAsia="zh-CN"/>
-        </w:rPr>
-        <w:tab/>
-      </w:r>
-      <w:r>
-        <w:rPr>
-          <w:rFonts w:eastAsiaTheme="minorEastAsia"/>
-          <w:lang w:eastAsia="zh-CN"/>
-        </w:rPr>
-        <w:tab/>
-      </w:r>
-      <w:r>
-        <w:rPr>
-          <w:rFonts w:eastAsiaTheme="minorEastAsia"/>
-          <w:lang w:eastAsia="zh-CN"/>
-        </w:rPr>
-        <w:tab/>
-      </w:r>
-      <w:proofErr w:type="spellStart"/>
-      <w:proofErr w:type="gramStart"/>
-      <w:r>
-        <w:rPr>
-          <w:rFonts w:eastAsiaTheme="minorEastAsia"/>
-          <w:lang w:eastAsia="zh-CN"/>
-        </w:rPr>
-        <w:t>ps.setString</w:t>
-      </w:r>
-      <w:proofErr w:type="spellEnd"/>
-      <w:proofErr w:type="gramEnd"/>
-      <w:r>
-        <w:rPr>
-          <w:rFonts w:eastAsiaTheme="minorEastAsia"/>
-          <w:lang w:eastAsia="zh-CN"/>
-        </w:rPr>
-        <w:t>(1, day);</w:t>
-      </w:r>
-    </w:p>
-    <w:p>
-      <w:pPr>
-        <w:rPr>
-          <w:rFonts w:eastAsiaTheme="minorEastAsia"/>
-          <w:lang w:eastAsia="zh-CN"/>
-        </w:rPr>
-      </w:pPr>
-      <w:r>
-        <w:rPr>
-          <w:rFonts w:eastAsiaTheme="minorEastAsia"/>
-          <w:lang w:eastAsia="zh-CN"/>
-        </w:rPr>
-        <w:tab/>
-      </w:r>
-      <w:r>
-        <w:rPr>
-          <w:rFonts w:eastAsiaTheme="minorEastAsia"/>
-          <w:lang w:eastAsia="zh-CN"/>
-        </w:rPr>
-        <w:tab/>
-      </w:r>
-      <w:r>
-        <w:rPr>
-          <w:rFonts w:eastAsiaTheme="minorEastAsia"/>
-          <w:lang w:eastAsia="zh-CN"/>
-        </w:rPr>
-        <w:tab/>
-      </w:r>
-      <w:proofErr w:type="spellStart"/>
-      <w:proofErr w:type="gramStart"/>
-      <w:r>
-        <w:rPr>
-          <w:rFonts w:eastAsiaTheme="minorEastAsia"/>
-          <w:lang w:eastAsia="zh-CN"/>
-        </w:rPr>
-        <w:t>ps.setFloat</w:t>
-      </w:r>
-      <w:proofErr w:type="spellEnd"/>
-      <w:proofErr w:type="gramEnd"/>
-      <w:r>
-        <w:rPr>
-          <w:rFonts w:eastAsiaTheme="minorEastAsia"/>
-          <w:lang w:eastAsia="zh-CN"/>
-        </w:rPr>
-        <w:t>(2, ((</w:t>
-      </w:r>
-      <w:proofErr w:type="spellStart"/>
-      <w:r>
-        <w:rPr>
-          <w:rFonts w:eastAsiaTheme="minorEastAsia"/>
-          <w:lang w:eastAsia="zh-CN"/>
-        </w:rPr>
-        <w:t>highorder</w:t>
-      </w:r>
-      <w:proofErr w:type="spellEnd"/>
-      <w:r>
-        <w:rPr>
-          <w:rFonts w:eastAsiaTheme="minorEastAsia"/>
-          <w:lang w:eastAsia="zh-CN"/>
-        </w:rPr>
-        <w:t xml:space="preserve">) * 3 + </w:t>
-      </w:r>
-      <w:proofErr w:type="spellStart"/>
-      <w:r>
-        <w:rPr>
-          <w:rFonts w:eastAsiaTheme="minorEastAsia"/>
-          <w:lang w:eastAsia="zh-CN"/>
-        </w:rPr>
-        <w:t>loworder</w:t>
-      </w:r>
-      <w:proofErr w:type="spellEnd"/>
-      <w:r>
-        <w:rPr>
-          <w:rFonts w:eastAsiaTheme="minorEastAsia"/>
-          <w:lang w:eastAsia="zh-CN"/>
-        </w:rPr>
-        <w:t>) / 4);</w:t>
-      </w:r>
-    </w:p>
-    <w:p>
-      <w:pPr>
-        <w:rPr>
-          <w:rFonts w:eastAsiaTheme="minorEastAsia"/>
-          <w:lang w:eastAsia="zh-CN"/>
-        </w:rPr>
-      </w:pPr>
-      <w:r>
-        <w:rPr>
-          <w:rFonts w:eastAsiaTheme="minorEastAsia"/>
-          <w:lang w:eastAsia="zh-CN"/>
-        </w:rPr>
-        <w:tab/>
-      </w:r>
-      <w:r>
-        <w:rPr>
-          <w:rFonts w:eastAsiaTheme="minorEastAsia"/>
-          <w:lang w:eastAsia="zh-CN"/>
-        </w:rPr>
-        <w:tab/>
-      </w:r>
-      <w:r>
-        <w:rPr>
-          <w:rFonts w:eastAsiaTheme="minorEastAsia"/>
-          <w:lang w:eastAsia="zh-CN"/>
-        </w:rPr>
-        <w:tab/>
-        <w:t>//</w:t>
-      </w:r>
-      <w:proofErr w:type="spellStart"/>
-      <w:r>
-        <w:rPr>
-          <w:rFonts w:eastAsiaTheme="minorEastAsia"/>
-          <w:lang w:eastAsia="zh-CN"/>
-        </w:rPr>
-        <w:t>System.out.println</w:t>
-      </w:r>
-      <w:proofErr w:type="spellEnd"/>
-      <w:r>
-        <w:rPr>
-          <w:rFonts w:eastAsiaTheme="minorEastAsia"/>
-          <w:lang w:eastAsia="zh-CN"/>
-        </w:rPr>
-        <w:t>(month + " " + day + " " + ((</w:t>
-      </w:r>
-      <w:proofErr w:type="spellStart"/>
-      <w:r>
-        <w:rPr>
-          <w:rFonts w:eastAsiaTheme="minorEastAsia"/>
-          <w:lang w:eastAsia="zh-CN"/>
-        </w:rPr>
-        <w:t>highorder</w:t>
-      </w:r>
-      <w:proofErr w:type="spellEnd"/>
-      <w:r>
-        <w:rPr>
-          <w:rFonts w:eastAsiaTheme="minorEastAsia"/>
-          <w:lang w:eastAsia="zh-CN"/>
-        </w:rPr>
-        <w:t xml:space="preserve">) * 3 + </w:t>
-      </w:r>
-      <w:proofErr w:type="spellStart"/>
-      <w:r>
-        <w:rPr>
-          <w:rFonts w:eastAsiaTheme="minorEastAsia"/>
-          <w:lang w:eastAsia="zh-CN"/>
-        </w:rPr>
-        <w:t>loworder</w:t>
-      </w:r>
-      <w:proofErr w:type="spellEnd"/>
-      <w:r>
-        <w:rPr>
-          <w:rFonts w:eastAsiaTheme="minorEastAsia"/>
-          <w:lang w:eastAsia="zh-CN"/>
-        </w:rPr>
-        <w:t>) / 4);</w:t>
-      </w:r>
-    </w:p>
-    <w:p>
-      <w:pPr>
-        <w:rPr>
-          <w:rFonts w:eastAsiaTheme="minorEastAsia"/>
-          <w:lang w:eastAsia="zh-CN"/>
-        </w:rPr>
-      </w:pPr>
-      <w:r>
-        <w:rPr>
-          <w:rFonts w:eastAsiaTheme="minorEastAsia"/>
-          <w:lang w:eastAsia="zh-CN"/>
-        </w:rPr>
-        <w:tab/>
-      </w:r>
-      <w:r>
-        <w:rPr>
-          <w:rFonts w:eastAsiaTheme="minorEastAsia"/>
-          <w:lang w:eastAsia="zh-CN"/>
-        </w:rPr>
-        <w:tab/>
-      </w:r>
-      <w:r>
-        <w:rPr>
-          <w:rFonts w:eastAsiaTheme="minorEastAsia"/>
-          <w:lang w:eastAsia="zh-CN"/>
-        </w:rPr>
-        <w:tab/>
-      </w:r>
-      <w:proofErr w:type="spellStart"/>
-      <w:proofErr w:type="gramStart"/>
-      <w:r>
-        <w:rPr>
-          <w:rFonts w:eastAsiaTheme="minorEastAsia"/>
-          <w:lang w:eastAsia="zh-CN"/>
-        </w:rPr>
-        <w:t>ps.executeUpdate</w:t>
-      </w:r>
-      <w:proofErr w:type="spellEnd"/>
-      <w:proofErr w:type="gramEnd"/>
-      <w:r>
-        <w:rPr>
-          <w:rFonts w:eastAsiaTheme="minorEastAsia"/>
-          <w:lang w:eastAsia="zh-CN"/>
-        </w:rPr>
-        <w:t>();</w:t>
-      </w:r>
-    </w:p>
-    <w:p>
-      <w:pPr>
-        <w:rPr>
-          <w:rFonts w:eastAsiaTheme="minorEastAsia"/>
-          <w:lang w:eastAsia="zh-CN"/>
-        </w:rPr>
-      </w:pPr>
-      <w:r>
-        <w:rPr>
-          <w:rFonts w:eastAsiaTheme="minorEastAsia"/>
-          <w:lang w:eastAsia="zh-CN"/>
-        </w:rPr>
-        <w:tab/>
-      </w:r>
-      <w:r>
-        <w:rPr>
-          <w:rFonts w:eastAsiaTheme="minorEastAsia"/>
-          <w:lang w:eastAsia="zh-CN"/>
-        </w:rPr>
-        <w:tab/>
-      </w:r>
-      <w:r>
-        <w:rPr>
-          <w:rFonts w:eastAsiaTheme="minorEastAsia"/>
-          <w:lang w:eastAsia="zh-CN"/>
-        </w:rPr>
-        <w:tab/>
-        <w:t>return true;</w:t>
-      </w:r>
-    </w:p>
-    <w:p>
-      <w:pPr>
-        <w:rPr>
-          <w:rFonts w:eastAsiaTheme="minorEastAsia"/>
-          <w:lang w:eastAsia="zh-CN"/>
-        </w:rPr>
-      </w:pPr>
-      <w:r>
-        <w:rPr>
-          <w:rFonts w:eastAsiaTheme="minorEastAsia"/>
-          <w:lang w:eastAsia="zh-CN"/>
-        </w:rPr>
-        <w:tab/>
-      </w:r>
-      <w:r>
-        <w:rPr>
-          <w:rFonts w:eastAsiaTheme="minorEastAsia"/>
-          <w:lang w:eastAsia="zh-CN"/>
-        </w:rPr>
-        <w:tab/>
-        <w:t>} catch (</w:t>
-      </w:r>
-      <w:proofErr w:type="spellStart"/>
-      <w:r>
-        <w:rPr>
-          <w:rFonts w:eastAsiaTheme="minorEastAsia"/>
-          <w:lang w:eastAsia="zh-CN"/>
-        </w:rPr>
-        <w:t>SQLException</w:t>
-      </w:r>
-      <w:proofErr w:type="spellEnd"/>
-      <w:r>
-        <w:rPr>
-          <w:rFonts w:eastAsiaTheme="minorEastAsia"/>
-          <w:lang w:eastAsia="zh-CN"/>
-        </w:rPr>
-        <w:t xml:space="preserve"> e) {</w:t>
-      </w:r>
-    </w:p>
-    <w:p>
-      <w:pPr>
-        <w:rPr>
-          <w:rFonts w:eastAsiaTheme="minorEastAsia"/>
-          <w:lang w:eastAsia="zh-CN"/>
-        </w:rPr>
-      </w:pPr>
-      <w:r>
-        <w:rPr>
-          <w:rFonts w:eastAsiaTheme="minorEastAsia"/>
-          <w:lang w:eastAsia="zh-CN"/>
-        </w:rPr>
-        <w:tab/>
-      </w:r>
-      <w:r>
-        <w:rPr>
-          <w:rFonts w:eastAsiaTheme="minorEastAsia"/>
-          <w:lang w:eastAsia="zh-CN"/>
-        </w:rPr>
-        <w:tab/>
-      </w:r>
-      <w:r>
-        <w:rPr>
-          <w:rFonts w:eastAsiaTheme="minorEastAsia"/>
-          <w:lang w:eastAsia="zh-CN"/>
-        </w:rPr>
-        <w:tab/>
-      </w:r>
-      <w:proofErr w:type="spellStart"/>
-      <w:r>
-        <w:rPr>
-          <w:rFonts w:eastAsiaTheme="minorEastAsia"/>
-          <w:lang w:eastAsia="zh-CN"/>
-        </w:rPr>
-        <w:t>System.out.println</w:t>
-      </w:r>
-      <w:proofErr w:type="spellEnd"/>
-      <w:r>
-        <w:rPr>
-          <w:rFonts w:eastAsiaTheme="minorEastAsia"/>
-          <w:lang w:eastAsia="zh-CN"/>
-        </w:rPr>
-        <w:t>(e);</w:t>
-      </w:r>
-    </w:p>
-    <w:p>
-      <w:pPr>
-        <w:rPr>
-          <w:rFonts w:eastAsiaTheme="minorEastAsia"/>
-          <w:lang w:eastAsia="zh-CN"/>
-        </w:rPr>
-      </w:pPr>
-      <w:r>
-        <w:rPr>
-          <w:rFonts w:eastAsiaTheme="minorEastAsia"/>
-          <w:lang w:eastAsia="zh-CN"/>
-        </w:rPr>
-        <w:tab/>
-      </w:r>
-      <w:r>
-        <w:rPr>
-          <w:rFonts w:eastAsiaTheme="minorEastAsia"/>
-          <w:lang w:eastAsia="zh-CN"/>
-        </w:rPr>
-        <w:tab/>
-      </w:r>
-      <w:r>
-        <w:rPr>
-          <w:rFonts w:eastAsiaTheme="minorEastAsia"/>
-          <w:lang w:eastAsia="zh-CN"/>
-        </w:rPr>
-        <w:tab/>
-        <w:t>return false;</w:t>
-      </w:r>
-    </w:p>
-    <w:p>
-      <w:pPr>
-        <w:rPr>
-          <w:rFonts w:eastAsiaTheme="minorEastAsia"/>
-          <w:lang w:eastAsia="zh-CN"/>
-        </w:rPr>
-      </w:pPr>
-      <w:r>
-        <w:rPr>
-          <w:rFonts w:eastAsiaTheme="minorEastAsia"/>
-          <w:lang w:eastAsia="zh-CN"/>
-        </w:rPr>
-        <w:tab/>
-      </w:r>
+        <w:t>1])) + day;</w:t>
+      </w:r>
+    </w:p>
+    <w:p>
+      <w:pPr>
+        <w:rPr>
+          <w:rFonts w:eastAsiaTheme="minorEastAsia"/>
+          <w:lang w:eastAsia="zh-CN"/>
+        </w:rPr>
+      </w:pPr>
+      <w:r>
+        <w:rPr>
+          <w:rFonts w:eastAsiaTheme="minorEastAsia"/>
+          <w:lang w:eastAsia="zh-CN"/>
+        </w:rPr>
+        <w:tab/>
+      </w:r>
+      <w:r>
+        <w:rPr>
+          <w:rFonts w:eastAsiaTheme="minorEastAsia"/>
+          <w:lang w:eastAsia="zh-CN"/>
+        </w:rPr>
+        <w:tab/>
+        <w:t>return day;</w:t>
+      </w:r>
+    </w:p>
+    <w:p>
+      <w:pPr>
+        <w:rPr>
+          <w:rFonts w:eastAsiaTheme="minorEastAsia"/>
+          <w:lang w:eastAsia="zh-CN"/>
+        </w:rPr>
+      </w:pPr>
       <w:r>
         <w:rPr>
           <w:rFonts w:eastAsiaTheme="minorEastAsia"/>
@@ -1622,308 +1987,9 @@
           <w:lang w:eastAsia="zh-CN"/>
         </w:rPr>
       </w:pPr>
-      <w:r>
-        <w:rPr>
-          <w:rFonts w:eastAsiaTheme="minorEastAsia"/>
-          <w:lang w:eastAsia="zh-CN"/>
-        </w:rPr>
-        <w:tab/>
-      </w:r>
-      <w:r>
-        <w:rPr>
-          <w:rFonts w:eastAsiaTheme="minorEastAsia"/>
-          <w:lang w:eastAsia="zh-CN"/>
-        </w:rPr>
-        <w:t>}</w:t>
-      </w:r>
-    </w:p>
-    <w:p>
-      <w:pPr>
-        <w:rPr>
-          <w:rFonts w:eastAsiaTheme="minorEastAsia"/>
-          <w:lang w:eastAsia="zh-CN"/>
-        </w:rPr>
-      </w:pPr>
-      <w:r>
-        <w:rPr>
-          <w:rFonts w:eastAsiaTheme="minorEastAsia"/>
-          <w:lang w:eastAsia="zh-CN"/>
-        </w:rPr>
-        <w:tab/>
-      </w:r>
-      <w:r>
-        <w:rPr>
-          <w:rFonts w:eastAsiaTheme="minorEastAsia"/>
-          <w:b/>
-          <w:lang w:eastAsia="zh-CN"/>
-        </w:rPr>
-        <w:t xml:space="preserve">public static String </w:t>
-      </w:r>
-      <w:proofErr w:type="spellStart"/>
-      <w:proofErr w:type="gramStart"/>
-      <w:r>
-        <w:rPr>
-          <w:rFonts w:eastAsiaTheme="minorEastAsia"/>
-          <w:b/>
-          <w:lang w:eastAsia="zh-CN"/>
-        </w:rPr>
-        <w:t>getNumDay</w:t>
-      </w:r>
-      <w:proofErr w:type="spellEnd"/>
-      <w:r>
-        <w:rPr>
-          <w:rFonts w:eastAsiaTheme="minorEastAsia"/>
-          <w:lang w:eastAsia="zh-CN"/>
-        </w:rPr>
-        <w:t>(</w:t>
-      </w:r>
-      <w:proofErr w:type="gramEnd"/>
-      <w:r>
-        <w:rPr>
-          <w:rFonts w:eastAsiaTheme="minorEastAsia"/>
-          <w:lang w:eastAsia="zh-CN"/>
-        </w:rPr>
-        <w:t>String date, String day1) {</w:t>
-      </w:r>
-    </w:p>
-    <w:p>
-      <w:pPr>
-        <w:rPr>
-          <w:rFonts w:eastAsiaTheme="minorEastAsia"/>
-          <w:lang w:eastAsia="zh-CN"/>
-        </w:rPr>
-      </w:pPr>
-      <w:r>
-        <w:rPr>
-          <w:rFonts w:eastAsiaTheme="minorEastAsia"/>
-          <w:lang w:eastAsia="zh-CN"/>
-        </w:rPr>
-        <w:tab/>
-      </w:r>
-      <w:r>
-        <w:rPr>
-          <w:rFonts w:eastAsiaTheme="minorEastAsia"/>
-          <w:lang w:eastAsia="zh-CN"/>
-        </w:rPr>
-        <w:tab/>
-        <w:t xml:space="preserve">String day = </w:t>
-      </w:r>
-      <w:proofErr w:type="spellStart"/>
-      <w:r>
-        <w:rPr>
-          <w:rFonts w:eastAsiaTheme="minorEastAsia"/>
-          <w:lang w:eastAsia="zh-CN"/>
-        </w:rPr>
-        <w:t>formatday</w:t>
-      </w:r>
-      <w:proofErr w:type="spellEnd"/>
-      <w:r>
-        <w:rPr>
-          <w:rFonts w:eastAsiaTheme="minorEastAsia"/>
-          <w:lang w:eastAsia="zh-CN"/>
-        </w:rPr>
-        <w:t>(day1);</w:t>
-      </w:r>
-    </w:p>
-    <w:p>
-      <w:pPr>
-        <w:rPr>
-          <w:rFonts w:eastAsiaTheme="minorEastAsia"/>
-          <w:lang w:eastAsia="zh-CN"/>
-        </w:rPr>
-      </w:pPr>
-      <w:r>
-        <w:rPr>
-          <w:rFonts w:eastAsiaTheme="minorEastAsia"/>
-          <w:lang w:eastAsia="zh-CN"/>
-        </w:rPr>
-        <w:tab/>
-      </w:r>
-      <w:r>
-        <w:rPr>
-          <w:rFonts w:eastAsiaTheme="minorEastAsia"/>
-          <w:lang w:eastAsia="zh-CN"/>
-        </w:rPr>
-        <w:tab/>
-      </w:r>
-      <w:proofErr w:type="gramStart"/>
-      <w:r>
-        <w:rPr>
-          <w:rFonts w:eastAsiaTheme="minorEastAsia"/>
-          <w:lang w:eastAsia="zh-CN"/>
-        </w:rPr>
-        <w:t>String[</w:t>
-      </w:r>
-      <w:proofErr w:type="gramEnd"/>
-      <w:r>
-        <w:rPr>
-          <w:rFonts w:eastAsiaTheme="minorEastAsia"/>
-          <w:lang w:eastAsia="zh-CN"/>
-        </w:rPr>
-        <w:t xml:space="preserve">] </w:t>
-      </w:r>
-      <w:proofErr w:type="spellStart"/>
-      <w:r>
-        <w:rPr>
-          <w:rFonts w:eastAsiaTheme="minorEastAsia"/>
-          <w:lang w:eastAsia="zh-CN"/>
-        </w:rPr>
-        <w:t>dayof</w:t>
-      </w:r>
-      <w:proofErr w:type="spellEnd"/>
-      <w:r>
-        <w:rPr>
-          <w:rFonts w:eastAsiaTheme="minorEastAsia"/>
-          <w:lang w:eastAsia="zh-CN"/>
-        </w:rPr>
-        <w:t xml:space="preserve"> = </w:t>
-      </w:r>
-      <w:proofErr w:type="spellStart"/>
-      <w:r>
-        <w:rPr>
-          <w:rFonts w:eastAsiaTheme="minorEastAsia"/>
-          <w:lang w:eastAsia="zh-CN"/>
-        </w:rPr>
-        <w:t>date.split</w:t>
-      </w:r>
-      <w:proofErr w:type="spellEnd"/>
-      <w:r>
-        <w:rPr>
-          <w:rFonts w:eastAsiaTheme="minorEastAsia"/>
-          <w:lang w:eastAsia="zh-CN"/>
-        </w:rPr>
-        <w:t>("/");</w:t>
-      </w:r>
-    </w:p>
-    <w:p>
-      <w:pPr>
-        <w:rPr>
-          <w:rFonts w:eastAsiaTheme="minorEastAsia"/>
-          <w:lang w:eastAsia="zh-CN"/>
-        </w:rPr>
-      </w:pPr>
-      <w:r>
-        <w:rPr>
-          <w:rFonts w:eastAsiaTheme="minorEastAsia"/>
-          <w:lang w:eastAsia="zh-CN"/>
-        </w:rPr>
-        <w:tab/>
-      </w:r>
-      <w:r>
-        <w:rPr>
-          <w:rFonts w:eastAsiaTheme="minorEastAsia"/>
-          <w:lang w:eastAsia="zh-CN"/>
-        </w:rPr>
-        <w:tab/>
-        <w:t xml:space="preserve">day = </w:t>
-      </w:r>
-      <w:proofErr w:type="spellStart"/>
-      <w:r>
-        <w:rPr>
-          <w:rFonts w:eastAsiaTheme="minorEastAsia"/>
-          <w:lang w:eastAsia="zh-CN"/>
-        </w:rPr>
-        <w:t>dayofmonth</w:t>
-      </w:r>
-      <w:proofErr w:type="spellEnd"/>
-      <w:r>
-        <w:rPr>
-          <w:rFonts w:eastAsiaTheme="minorEastAsia"/>
-          <w:lang w:eastAsia="zh-CN"/>
-        </w:rPr>
-        <w:t>(</w:t>
-      </w:r>
-      <w:proofErr w:type="spellStart"/>
-      <w:r>
-        <w:rPr>
-          <w:rFonts w:eastAsiaTheme="minorEastAsia"/>
-          <w:lang w:eastAsia="zh-CN"/>
-        </w:rPr>
-        <w:t>Integer.parseInt</w:t>
-      </w:r>
-      <w:proofErr w:type="spellEnd"/>
-      <w:r>
-        <w:rPr>
-          <w:rFonts w:eastAsiaTheme="minorEastAsia"/>
-          <w:lang w:eastAsia="zh-CN"/>
-        </w:rPr>
-        <w:t>(</w:t>
-      </w:r>
-      <w:proofErr w:type="spellStart"/>
-      <w:proofErr w:type="gramStart"/>
-      <w:r>
-        <w:rPr>
-          <w:rFonts w:eastAsiaTheme="minorEastAsia"/>
-          <w:lang w:eastAsia="zh-CN"/>
-        </w:rPr>
-        <w:t>dayof</w:t>
-      </w:r>
-      <w:proofErr w:type="spellEnd"/>
-      <w:r>
-        <w:rPr>
-          <w:rFonts w:eastAsiaTheme="minorEastAsia"/>
-          <w:lang w:eastAsia="zh-CN"/>
-        </w:rPr>
-        <w:t>[</w:t>
-      </w:r>
-      <w:proofErr w:type="gramEnd"/>
-      <w:r>
-        <w:rPr>
-          <w:rFonts w:eastAsiaTheme="minorEastAsia"/>
-          <w:lang w:eastAsia="zh-CN"/>
-        </w:rPr>
-        <w:t>1])) + day;</w:t>
-      </w:r>
-    </w:p>
-    <w:p>
-      <w:pPr>
-        <w:rPr>
-          <w:rFonts w:eastAsiaTheme="minorEastAsia"/>
-          <w:lang w:eastAsia="zh-CN"/>
-        </w:rPr>
-      </w:pPr>
-      <w:r>
-        <w:rPr>
-          <w:rFonts w:eastAsiaTheme="minorEastAsia"/>
-          <w:lang w:eastAsia="zh-CN"/>
-        </w:rPr>
-        <w:tab/>
-      </w:r>
-      <w:r>
-        <w:rPr>
-          <w:rFonts w:eastAsiaTheme="minorEastAsia"/>
-          <w:lang w:eastAsia="zh-CN"/>
-        </w:rPr>
-        <w:tab/>
-        <w:t>return day;</w:t>
-      </w:r>
-    </w:p>
-    <w:p>
-      <w:pPr>
-        <w:rPr>
-          <w:rFonts w:eastAsiaTheme="minorEastAsia"/>
-          <w:lang w:eastAsia="zh-CN"/>
-        </w:rPr>
-      </w:pPr>
-      <w:r>
-        <w:rPr>
-          <w:rFonts w:eastAsiaTheme="minorEastAsia"/>
-          <w:lang w:eastAsia="zh-CN"/>
-        </w:rPr>
-        <w:tab/>
-        <w:t>}</w:t>
-      </w:r>
-    </w:p>
-    <w:p>
-      <w:pPr>
-        <w:rPr>
-          <w:rFonts w:eastAsiaTheme="minorEastAsia"/>
-          <w:lang w:eastAsia="zh-CN"/>
-        </w:rPr>
-      </w:pPr>
     </w:p>
     <w:sectPr>
-      <w:headerReference w:type="default" r:id="rId7"/>
+      <w:headerReference w:type="default" r:id="rId8"/>
       <w:pgSz w:w="12240" w:h="15840"/>
       <w:pgMar w:top="1440" w:right="1440" w:bottom="1440" w:left="1440" w:header="0" w:footer="720" w:gutter="0"/>
       <w:cols w:space="720"/>
@@ -1934,7 +2000,7 @@
 </file>
 
 <file path=word/endnotes.xml><?xml version="1.0" encoding="utf-8"?>
-<w:endnotes xmlns:wpc="http://schemas.microsoft.com/office/word/2010/wordprocessingCanvas" xmlns:mo="http://schemas.microsoft.com/office/mac/office/2008/main" xmlns:mc="http://schemas.openxmlformats.org/markup-compatibility/2006" xmlns:mv="urn:schemas-microsoft-com:mac:vml" xmlns:o="urn:schemas-microsoft-com:office:office" xmlns:r="http://schemas.openxmlformats.org/officeDocument/2006/relationships" xmlns:m="http://schemas.openxmlformats.org/officeDocument/2006/math" xmlns:v="urn:schemas-microsoft-com:vml" xmlns:wp14="http://schemas.microsoft.com/office/word/2010/wordprocessingDrawing" xmlns:wp="http://schemas.openxmlformats.org/drawingml/2006/wordprocessingDrawing" xmlns:w10="urn:schemas-microsoft-com:office:word" xmlns:w="http://schemas.openxmlformats.org/wordprocessingml/2006/main" xmlns:w14="http://schemas.microsoft.com/office/word/2010/wordml" xmlns:w15="http://schemas.microsoft.com/office/word/2012/wordml" xmlns:wpg="http://schemas.microsoft.com/office/word/2010/wordprocessingGroup" xmlns:wpi="http://schemas.microsoft.com/office/word/2010/wordprocessingInk" xmlns:wne="http://schemas.microsoft.com/office/word/2006/wordml" xmlns:wps="http://schemas.microsoft.com/office/word/2010/wordprocessingShape" mc:Ignorable="w14 w15 wp14">
+<w:endnotes xmlns:wpc="http://schemas.microsoft.com/office/word/2010/wordprocessingCanvas" xmlns:cx="http://schemas.microsoft.com/office/drawing/2014/chartex" xmlns:cx1="http://schemas.microsoft.com/office/drawing/2015/9/8/chartex" xmlns:cx2="http://schemas.microsoft.com/office/drawing/2015/10/21/chartex" xmlns:cx3="http://schemas.microsoft.com/office/drawing/2016/5/9/chartex" xmlns:cx4="http://schemas.microsoft.com/office/drawing/2016/5/10/chartex" xmlns:cx5="http://schemas.microsoft.com/office/drawing/2016/5/11/chartex" xmlns:cx6="http://schemas.microsoft.com/office/drawing/2016/5/12/chartex" xmlns:cx7="http://schemas.microsoft.com/office/drawing/2016/5/13/chartex" xmlns:cx8="http://schemas.microsoft.com/office/drawing/2016/5/14/chartex" xmlns:mc="http://schemas.openxmlformats.org/markup-compatibility/2006" xmlns:aink="http://schemas.microsoft.com/office/drawing/2016/ink" xmlns:am3d="http://schemas.microsoft.com/office/drawing/2017/model3d" xmlns:o="urn:schemas-microsoft-com:office:office" xmlns:r="http://schemas.openxmlformats.org/officeDocument/2006/relationships" xmlns:m="http://schemas.openxmlformats.org/officeDocument/2006/math" xmlns:v="urn:schemas-microsoft-com:vml" xmlns:wp14="http://schemas.microsoft.com/office/word/2010/wordprocessingDrawing" xmlns:wp="http://schemas.openxmlformats.org/drawingml/2006/wordprocessingDrawing" xmlns:w10="urn:schemas-microsoft-com:office:word" xmlns:w="http://schemas.openxmlformats.org/wordprocessingml/2006/main" xmlns:w14="http://schemas.microsoft.com/office/word/2010/wordml" xmlns:w15="http://schemas.microsoft.com/office/word/2012/wordml" xmlns:w16cid="http://schemas.microsoft.com/office/word/2016/wordml/cid" xmlns:w16se="http://schemas.microsoft.com/office/word/2015/wordml/symex" xmlns:wpg="http://schemas.microsoft.com/office/word/2010/wordprocessingGroup" xmlns:wpi="http://schemas.microsoft.com/office/word/2010/wordprocessingInk" xmlns:wne="http://schemas.microsoft.com/office/word/2006/wordml" xmlns:wps="http://schemas.microsoft.com/office/word/2010/wordprocessingShape" mc:Ignorable="w14 w15 w16se w16cid wp14">
   <w:endnote w:type="separator" w:id="-1">
     <w:p>
       <w:pPr>
@@ -1959,7 +2025,7 @@
 </file>
 
 <file path=word/footnotes.xml><?xml version="1.0" encoding="utf-8"?>
-<w:footnotes xmlns:wpc="http://schemas.microsoft.com/office/word/2010/wordprocessingCanvas" xmlns:mo="http://schemas.microsoft.com/office/mac/office/2008/main" xmlns:mc="http://schemas.openxmlformats.org/markup-compatibility/2006" xmlns:mv="urn:schemas-microsoft-com:mac:vml" xmlns:o="urn:schemas-microsoft-com:office:office" xmlns:r="http://schemas.openxmlformats.org/officeDocument/2006/relationships" xmlns:m="http://schemas.openxmlformats.org/officeDocument/2006/math" xmlns:v="urn:schemas-microsoft-com:vml" xmlns:wp14="http://schemas.microsoft.com/office/word/2010/wordprocessingDrawing" xmlns:wp="http://schemas.openxmlformats.org/drawingml/2006/wordprocessingDrawing" xmlns:w10="urn:schemas-microsoft-com:office:word" xmlns:w="http://schemas.openxmlformats.org/wordprocessingml/2006/main" xmlns:w14="http://schemas.microsoft.com/office/word/2010/wordml" xmlns:w15="http://schemas.microsoft.com/office/word/2012/wordml" xmlns:wpg="http://schemas.microsoft.com/office/word/2010/wordprocessingGroup" xmlns:wpi="http://schemas.microsoft.com/office/word/2010/wordprocessingInk" xmlns:wne="http://schemas.microsoft.com/office/word/2006/wordml" xmlns:wps="http://schemas.microsoft.com/office/word/2010/wordprocessingShape" mc:Ignorable="w14 w15 wp14">
+<w:footnotes xmlns:wpc="http://schemas.microsoft.com/office/word/2010/wordprocessingCanvas" xmlns:cx="http://schemas.microsoft.com/office/drawing/2014/chartex" xmlns:cx1="http://schemas.microsoft.com/office/drawing/2015/9/8/chartex" xmlns:cx2="http://schemas.microsoft.com/office/drawing/2015/10/21/chartex" xmlns:cx3="http://schemas.microsoft.com/office/drawing/2016/5/9/chartex" xmlns:cx4="http://schemas.microsoft.com/office/drawing/2016/5/10/chartex" xmlns:cx5="http://schemas.microsoft.com/office/drawing/2016/5/11/chartex" xmlns:cx6="http://schemas.microsoft.com/office/drawing/2016/5/12/chartex" xmlns:cx7="http://schemas.microsoft.com/office/drawing/2016/5/13/chartex" xmlns:cx8="http://schemas.microsoft.com/office/drawing/2016/5/14/chartex" xmlns:mc="http://schemas.openxmlformats.org/markup-compatibility/2006" xmlns:aink="http://schemas.microsoft.com/office/drawing/2016/ink" xmlns:am3d="http://schemas.microsoft.com/office/drawing/2017/model3d" xmlns:o="urn:schemas-microsoft-com:office:office" xmlns:r="http://schemas.openxmlformats.org/officeDocument/2006/relationships" xmlns:m="http://schemas.openxmlformats.org/officeDocument/2006/math" xmlns:v="urn:schemas-microsoft-com:vml" xmlns:wp14="http://schemas.microsoft.com/office/word/2010/wordprocessingDrawing" xmlns:wp="http://schemas.openxmlformats.org/drawingml/2006/wordprocessingDrawing" xmlns:w10="urn:schemas-microsoft-com:office:word" xmlns:w="http://schemas.openxmlformats.org/wordprocessingml/2006/main" xmlns:w14="http://schemas.microsoft.com/office/word/2010/wordml" xmlns:w15="http://schemas.microsoft.com/office/word/2012/wordml" xmlns:w16cid="http://schemas.microsoft.com/office/word/2016/wordml/cid" xmlns:w16se="http://schemas.microsoft.com/office/word/2015/wordml/symex" xmlns:wpg="http://schemas.microsoft.com/office/word/2010/wordprocessingGroup" xmlns:wpi="http://schemas.microsoft.com/office/word/2010/wordprocessingInk" xmlns:wne="http://schemas.microsoft.com/office/word/2006/wordml" xmlns:wps="http://schemas.microsoft.com/office/word/2010/wordprocessingShape" mc:Ignorable="w14 w15 w16se w16cid wp14">
   <w:footnote w:type="separator" w:id="-1">
     <w:p>
       <w:pPr>
@@ -1984,7 +2050,7 @@
 </file>
 
 <file path=word/header1.xml><?xml version="1.0" encoding="utf-8"?>
-<w:hdr xmlns:wpc="http://schemas.microsoft.com/office/word/2010/wordprocessingCanvas" xmlns:mo="http://schemas.microsoft.com/office/mac/office/2008/main" xmlns:mc="http://schemas.openxmlformats.org/markup-compatibility/2006" xmlns:mv="urn:schemas-microsoft-com:mac:vml" xmlns:o="urn:schemas-microsoft-com:office:office" xmlns:r="http://schemas.openxmlformats.org/officeDocument/2006/relationships" xmlns:m="http://schemas.openxmlformats.org/officeDocument/2006/math" xmlns:v="urn:schemas-microsoft-com:vml" xmlns:wp14="http://schemas.microsoft.com/office/word/2010/wordprocessingDrawing" xmlns:wp="http://schemas.openxmlformats.org/drawingml/2006/wordprocessingDrawing" xmlns:w10="urn:schemas-microsoft-com:office:word" xmlns:w="http://schemas.openxmlformats.org/wordprocessingml/2006/main" xmlns:w14="http://schemas.microsoft.com/office/word/2010/wordml" xmlns:w15="http://schemas.microsoft.com/office/word/2012/wordml" xmlns:wpg="http://schemas.microsoft.com/office/word/2010/wordprocessingGroup" xmlns:wpi="http://schemas.microsoft.com/office/word/2010/wordprocessingInk" xmlns:wne="http://schemas.microsoft.com/office/word/2006/wordml" xmlns:wps="http://schemas.microsoft.com/office/word/2010/wordprocessingShape" mc:Ignorable="w14 w15 wp14">
+<w:hdr xmlns:wpc="http://schemas.microsoft.com/office/word/2010/wordprocessingCanvas" xmlns:cx="http://schemas.microsoft.com/office/drawing/2014/chartex" xmlns:cx1="http://schemas.microsoft.com/office/drawing/2015/9/8/chartex" xmlns:cx2="http://schemas.microsoft.com/office/drawing/2015/10/21/chartex" xmlns:cx3="http://schemas.microsoft.com/office/drawing/2016/5/9/chartex" xmlns:cx4="http://schemas.microsoft.com/office/drawing/2016/5/10/chartex" xmlns:cx5="http://schemas.microsoft.com/office/drawing/2016/5/11/chartex" xmlns:cx6="http://schemas.microsoft.com/office/drawing/2016/5/12/chartex" xmlns:cx7="http://schemas.microsoft.com/office/drawing/2016/5/13/chartex" xmlns:cx8="http://schemas.microsoft.com/office/drawing/2016/5/14/chartex" xmlns:mc="http://schemas.openxmlformats.org/markup-compatibility/2006" xmlns:aink="http://schemas.microsoft.com/office/drawing/2016/ink" xmlns:am3d="http://schemas.microsoft.com/office/drawing/2017/model3d" xmlns:o="urn:schemas-microsoft-com:office:office" xmlns:r="http://schemas.openxmlformats.org/officeDocument/2006/relationships" xmlns:m="http://schemas.openxmlformats.org/officeDocument/2006/math" xmlns:v="urn:schemas-microsoft-com:vml" xmlns:wp14="http://schemas.microsoft.com/office/word/2010/wordprocessingDrawing" xmlns:wp="http://schemas.openxmlformats.org/drawingml/2006/wordprocessingDrawing" xmlns:w10="urn:schemas-microsoft-com:office:word" xmlns:w="http://schemas.openxmlformats.org/wordprocessingml/2006/main" xmlns:w14="http://schemas.microsoft.com/office/word/2010/wordml" xmlns:w15="http://schemas.microsoft.com/office/word/2012/wordml" xmlns:w16cid="http://schemas.microsoft.com/office/word/2016/wordml/cid" xmlns:w16se="http://schemas.microsoft.com/office/word/2015/wordml/symex" xmlns:wpg="http://schemas.microsoft.com/office/word/2010/wordprocessingGroup" xmlns:wpi="http://schemas.microsoft.com/office/word/2010/wordprocessingInk" xmlns:wne="http://schemas.microsoft.com/office/word/2006/wordml" xmlns:wps="http://schemas.microsoft.com/office/word/2010/wordprocessingShape" mc:Ignorable="w14 w15 w16se w16cid wp14">
   <w:p>
     <w:pPr>
       <w:pStyle w:val="Header"/>
@@ -2162,7 +2228,7 @@
 </file>
 
 <file path=word/styles.xml><?xml version="1.0" encoding="utf-8"?>
-<w:styles xmlns:mc="http://schemas.openxmlformats.org/markup-compatibility/2006" xmlns:r="http://schemas.openxmlformats.org/officeDocument/2006/relationships" xmlns:w="http://schemas.openxmlformats.org/wordprocessingml/2006/main" xmlns:w14="http://schemas.microsoft.com/office/word/2010/wordml" xmlns:w15="http://schemas.microsoft.com/office/word/2012/wordml" mc:Ignorable="w14 w15">
+<w:styles xmlns:mc="http://schemas.openxmlformats.org/markup-compatibility/2006" xmlns:r="http://schemas.openxmlformats.org/officeDocument/2006/relationships" xmlns:w="http://schemas.openxmlformats.org/wordprocessingml/2006/main" xmlns:w14="http://schemas.microsoft.com/office/word/2010/wordml" xmlns:w15="http://schemas.microsoft.com/office/word/2012/wordml" xmlns:w16cid="http://schemas.microsoft.com/office/word/2016/wordml/cid" xmlns:w16se="http://schemas.microsoft.com/office/word/2015/wordml/symex" mc:Ignorable="w14 w15 w16se w16cid">
   <w:docDefaults>
     <w:rPrDefault>
       <w:rPr>
@@ -2178,7 +2244,7 @@
       </w:pPr>
     </w:pPrDefault>
   </w:docDefaults>
-  <w:latentStyles w:defLockedState="0" w:defUIPriority="99" w:defSemiHidden="0" w:defUnhideWhenUsed="0" w:defQFormat="0" w:count="382">
+  <w:latentStyles w:defLockedState="0" w:defUIPriority="99" w:defSemiHidden="0" w:defUnhideWhenUsed="0" w:defQFormat="0" w:count="375">
     <w:lsdException w:name="Normal" w:uiPriority="0" w:qFormat="1"/>
     <w:lsdException w:name="heading 1" w:uiPriority="9" w:qFormat="1"/>
     <w:lsdException w:name="heading 2" w:semiHidden="1" w:uiPriority="9" w:unhideWhenUsed="1" w:qFormat="1"/>

</xml_diff>